<commit_message>
Modificaicones Varias y creacion de documento de las pantallas y funciones
</commit_message>
<xml_diff>
--- a/Pantallas y funcionamiento.docx
+++ b/Pantallas y funcionamiento.docx
@@ -422,13 +422,7 @@
         <w:rPr>
           <w:lang w:val="es-ES"/>
         </w:rPr>
-        <w:t xml:space="preserve">En la </w:t>
-      </w:r>
-      <w:r>
-        <w:rPr>
-          <w:lang w:val="es-ES"/>
-        </w:rPr>
-        <w:t>información personal solo aparecerá información sin opción de modificarla.</w:t>
+        <w:t>En la información personal solo aparecerá información sin opción de modificarla.</w:t>
       </w:r>
     </w:p>
     <w:p>
@@ -718,135 +712,45 @@
     </w:p>
     <w:p>
       <w:pPr>
-        <w:rPr>
-          <w:b/>
-          <w:color w:val="FFC000" w:themeColor="accent4"/>
-          <w:sz w:val="28"/>
-          <w:szCs w:val="28"/>
-          <w:lang w:val="es-ES"/>
-          <w14:textOutline w14:w="0" w14:cap="flat" w14:cmpd="sng" w14:algn="ctr">
-            <w14:noFill/>
-            <w14:prstDash w14:val="solid"/>
-            <w14:round/>
-          </w14:textOutline>
-          <w14:props3d w14:extrusionH="57150" w14:contourW="0" w14:prstMaterial="softEdge">
-            <w14:bevelT w14:w="25400" w14:h="38100" w14:prst="circle"/>
-          </w14:props3d>
-        </w:rPr>
-      </w:pPr>
-      <w:r>
-        <w:rPr>
-          <w:b/>
-          <w:color w:val="FFC000" w:themeColor="accent4"/>
-          <w:sz w:val="28"/>
-          <w:szCs w:val="28"/>
-          <w:lang w:val="es-ES"/>
-          <w14:textOutline w14:w="0" w14:cap="flat" w14:cmpd="sng" w14:algn="ctr">
-            <w14:noFill/>
-            <w14:prstDash w14:val="solid"/>
-            <w14:round/>
-          </w14:textOutline>
-          <w14:props3d w14:extrusionH="57150" w14:contourW="0" w14:prstMaterial="softEdge">
-            <w14:bevelT w14:w="25400" w14:h="38100" w14:prst="circle"/>
-          </w14:props3d>
-        </w:rPr>
-        <w:t xml:space="preserve">Administrar </w:t>
-      </w:r>
-      <w:r>
-        <w:rPr>
-          <w:b/>
-          <w:color w:val="FFC000" w:themeColor="accent4"/>
-          <w:sz w:val="28"/>
-          <w:szCs w:val="28"/>
-          <w:lang w:val="es-ES"/>
-          <w14:textOutline w14:w="0" w14:cap="flat" w14:cmpd="sng" w14:algn="ctr">
-            <w14:noFill/>
-            <w14:prstDash w14:val="solid"/>
-            <w14:round/>
-          </w14:textOutline>
-          <w14:props3d w14:extrusionH="57150" w14:contourW="0" w14:prstMaterial="softEdge">
-            <w14:bevelT w14:w="25400" w14:h="38100" w14:prst="circle"/>
-          </w14:props3d>
-        </w:rPr>
-        <w:t>Clientes</w:t>
-      </w:r>
-    </w:p>
-    <w:p>
-      <w:pPr>
-        <w:rPr>
-          <w:rStyle w:val="nfasisintenso"/>
-          <w:b/>
+        <w:pStyle w:val="Prrafodelista"/>
+        <w:numPr>
+          <w:ilvl w:val="0"/>
+          <w:numId w:val="1"/>
+        </w:numPr>
+        <w:rPr>
+          <w:rStyle w:val="nfasisintenso"/>
           <w:i w:val="0"/>
           <w:iCs w:val="0"/>
-          <w:color w:val="FFC000" w:themeColor="accent4"/>
-          <w:sz w:val="28"/>
-          <w:szCs w:val="28"/>
-          <w:lang w:val="es-ES"/>
-          <w14:textOutline w14:w="0" w14:cap="flat" w14:cmpd="sng" w14:algn="ctr">
-            <w14:noFill/>
-            <w14:prstDash w14:val="solid"/>
-            <w14:round/>
-          </w14:textOutline>
-          <w14:props3d w14:extrusionH="57150" w14:contourW="0" w14:prstMaterial="softEdge">
-            <w14:bevelT w14:w="25400" w14:h="38100" w14:prst="circle"/>
-          </w14:props3d>
-        </w:rPr>
-      </w:pPr>
-      <w:r>
-        <w:rPr>
-          <w:lang w:val="es-ES"/>
-        </w:rPr>
-        <w:t xml:space="preserve">Administrar </w:t>
-      </w:r>
-      <w:r>
-        <w:rPr>
-          <w:lang w:val="es-ES"/>
-        </w:rPr>
-        <w:t>clientes</w:t>
-      </w:r>
-      <w:r>
-        <w:rPr>
-          <w:lang w:val="es-ES"/>
-        </w:rPr>
-        <w:t xml:space="preserve"> contiene el Alta y la Modificación y eliminación de </w:t>
-      </w:r>
-      <w:r>
-        <w:rPr>
-          <w:lang w:val="es-ES"/>
-        </w:rPr>
-        <w:t>Clientes</w:t>
-      </w:r>
-      <w:r>
-        <w:rPr>
-          <w:lang w:val="es-ES"/>
-        </w:rPr>
-        <w:t>.</w:t>
-      </w:r>
-    </w:p>
-    <w:p>
-      <w:pPr>
+          <w:color w:val="auto"/>
+        </w:rPr>
+      </w:pPr>
+      <w:r>
+        <w:rPr>
+          <w:rStyle w:val="nfasisintenso"/>
+          <w:i w:val="0"/>
+          <w:iCs w:val="0"/>
+          <w:color w:val="auto"/>
+        </w:rPr>
+        <w:t xml:space="preserve">el alta de cuenta busca por DNI, si el buscado se encuentra registrado, detalla las cuentas que tiene si es que tiene alguna, en el caso de que tenga 3 cuentas no lo dejara crear una cuenta ya que se excede del máximo de cuentas permitidas </w:t>
+      </w:r>
+    </w:p>
+    <w:p>
+      <w:pPr>
+        <w:rPr>
+          <w:rStyle w:val="nfasisintenso"/>
+          <w:sz w:val="44"/>
+          <w:szCs w:val="44"/>
+        </w:rPr>
+      </w:pPr>
+      <w:r>
         <w:rPr>
           <w:noProof/>
         </w:rPr>
-      </w:pPr>
-    </w:p>
-    <w:p>
-      <w:pPr>
-        <w:rPr>
-          <w:rStyle w:val="nfasisintenso"/>
-          <w:sz w:val="44"/>
-          <w:szCs w:val="44"/>
-        </w:rPr>
-      </w:pPr>
-      <w:r>
-        <w:rPr>
-          <w:noProof/>
-        </w:rPr>
         <w:drawing>
-          <wp:inline distT="0" distB="0" distL="0" distR="0" wp14:anchorId="7BF9889B" wp14:editId="27079802">
-            <wp:extent cx="4371975" cy="3382317"/>
-            <wp:effectExtent l="0" t="0" r="0" b="8890"/>
-            <wp:docPr id="5" name="Imagen 5"/>
+          <wp:inline distT="0" distB="0" distL="0" distR="0" wp14:anchorId="6AC692CF" wp14:editId="691016EB">
+            <wp:extent cx="4438650" cy="2096145"/>
+            <wp:effectExtent l="0" t="0" r="0" b="0"/>
+            <wp:docPr id="7" name="Imagen 7"/>
             <wp:cNvGraphicFramePr>
               <a:graphicFrameLocks xmlns:a="http://schemas.openxmlformats.org/drawingml/2006/main" noChangeAspect="1"/>
             </wp:cNvGraphicFramePr>
@@ -866,7 +770,7 @@
                   <pic:spPr>
                     <a:xfrm>
                       <a:off x="0" y="0"/>
-                      <a:ext cx="4376289" cy="3385654"/>
+                      <a:ext cx="4446447" cy="2099827"/>
                     </a:xfrm>
                     <a:prstGeom prst="rect">
                       <a:avLst/>
@@ -882,6 +786,61 @@
     <w:p>
       <w:pPr>
         <w:rPr>
+          <w:rStyle w:val="nfasisintenso"/>
+          <w:sz w:val="44"/>
+          <w:szCs w:val="44"/>
+          <w:u w:val="single"/>
+        </w:rPr>
+      </w:pPr>
+    </w:p>
+    <w:p>
+      <w:pPr>
+        <w:rPr>
+          <w:rStyle w:val="nfasisintenso"/>
+          <w:sz w:val="44"/>
+          <w:szCs w:val="44"/>
+        </w:rPr>
+      </w:pPr>
+    </w:p>
+    <w:p>
+      <w:pPr>
+        <w:rPr>
+          <w:rStyle w:val="nfasisintenso"/>
+          <w:sz w:val="44"/>
+          <w:szCs w:val="44"/>
+        </w:rPr>
+      </w:pPr>
+    </w:p>
+    <w:p>
+      <w:pPr>
+        <w:rPr>
+          <w:rStyle w:val="nfasisintenso"/>
+          <w:sz w:val="44"/>
+          <w:szCs w:val="44"/>
+        </w:rPr>
+      </w:pPr>
+    </w:p>
+    <w:p>
+      <w:pPr>
+        <w:rPr>
+          <w:rStyle w:val="nfasisintenso"/>
+          <w:sz w:val="44"/>
+          <w:szCs w:val="44"/>
+        </w:rPr>
+      </w:pPr>
+    </w:p>
+    <w:p>
+      <w:pPr>
+        <w:rPr>
+          <w:rStyle w:val="nfasisintenso"/>
+          <w:sz w:val="44"/>
+          <w:szCs w:val="44"/>
+        </w:rPr>
+      </w:pPr>
+    </w:p>
+    <w:p>
+      <w:pPr>
+        <w:rPr>
           <w:b/>
           <w:color w:val="FFC000" w:themeColor="accent4"/>
           <w:sz w:val="28"/>
@@ -897,9 +856,7 @@
           </w14:props3d>
         </w:rPr>
       </w:pPr>
-    </w:p>
-    <w:p>
-      <w:pPr>
+      <w:r>
         <w:rPr>
           <w:b/>
           <w:color w:val="FFC000" w:themeColor="accent4"/>
@@ -915,62 +872,7 @@
             <w14:bevelT w14:w="25400" w14:h="38100" w14:prst="circle"/>
           </w14:props3d>
         </w:rPr>
-      </w:pPr>
-    </w:p>
-    <w:p>
-      <w:pPr>
-        <w:rPr>
-          <w:b/>
-          <w:color w:val="FFC000" w:themeColor="accent4"/>
-          <w:sz w:val="28"/>
-          <w:szCs w:val="28"/>
-          <w:lang w:val="es-ES"/>
-          <w14:textOutline w14:w="0" w14:cap="flat" w14:cmpd="sng" w14:algn="ctr">
-            <w14:noFill/>
-            <w14:prstDash w14:val="solid"/>
-            <w14:round/>
-          </w14:textOutline>
-          <w14:props3d w14:extrusionH="57150" w14:contourW="0" w14:prstMaterial="softEdge">
-            <w14:bevelT w14:w="25400" w14:h="38100" w14:prst="circle"/>
-          </w14:props3d>
-        </w:rPr>
-      </w:pPr>
-      <w:r>
-        <w:rPr>
-          <w:b/>
-          <w:color w:val="FFC000" w:themeColor="accent4"/>
-          <w:sz w:val="28"/>
-          <w:szCs w:val="28"/>
-          <w:lang w:val="es-ES"/>
-          <w14:textOutline w14:w="0" w14:cap="flat" w14:cmpd="sng" w14:algn="ctr">
-            <w14:noFill/>
-            <w14:prstDash w14:val="solid"/>
-            <w14:round/>
-          </w14:textOutline>
-          <w14:props3d w14:extrusionH="57150" w14:contourW="0" w14:prstMaterial="softEdge">
-            <w14:bevelT w14:w="25400" w14:h="38100" w14:prst="circle"/>
-          </w14:props3d>
-        </w:rPr>
-        <w:lastRenderedPageBreak/>
-        <w:t xml:space="preserve">Administrar </w:t>
-      </w:r>
-      <w:r>
-        <w:rPr>
-          <w:b/>
-          <w:color w:val="FFC000" w:themeColor="accent4"/>
-          <w:sz w:val="28"/>
-          <w:szCs w:val="28"/>
-          <w:lang w:val="es-ES"/>
-          <w14:textOutline w14:w="0" w14:cap="flat" w14:cmpd="sng" w14:algn="ctr">
-            <w14:noFill/>
-            <w14:prstDash w14:val="solid"/>
-            <w14:round/>
-          </w14:textOutline>
-          <w14:props3d w14:extrusionH="57150" w14:contourW="0" w14:prstMaterial="softEdge">
-            <w14:bevelT w14:w="25400" w14:h="38100" w14:prst="circle"/>
-          </w14:props3d>
-        </w:rPr>
-        <w:t>Préstamos</w:t>
+        <w:t>Administrar Clientes</w:t>
       </w:r>
     </w:p>
     <w:p>
@@ -998,67 +900,33 @@
         <w:rPr>
           <w:lang w:val="es-ES"/>
         </w:rPr>
-        <w:t xml:space="preserve">Administrar </w:t>
-      </w:r>
-      <w:r>
-        <w:rPr>
-          <w:lang w:val="es-ES"/>
-        </w:rPr>
-        <w:t>P</w:t>
-      </w:r>
-      <w:r>
-        <w:rPr>
-          <w:lang w:val="es-ES"/>
-        </w:rPr>
-        <w:t xml:space="preserve">réstamos contiene el Alta y la Modificación y eliminación de </w:t>
-      </w:r>
-      <w:r>
-        <w:rPr>
-          <w:u w:val="single"/>
-          <w:lang w:val="es-ES"/>
-        </w:rPr>
-        <w:t>P</w:t>
-      </w:r>
-      <w:r>
-        <w:rPr>
-          <w:u w:val="single"/>
-          <w:lang w:val="es-ES"/>
-        </w:rPr>
-        <w:t>réstamos</w:t>
-      </w:r>
-      <w:r>
-        <w:rPr>
-          <w:lang w:val="es-ES"/>
-        </w:rPr>
-        <w:t>.</w:t>
-      </w:r>
-    </w:p>
-    <w:p>
-      <w:pPr>
-        <w:rPr>
-          <w:rStyle w:val="nfasisintenso"/>
-          <w:sz w:val="44"/>
-          <w:szCs w:val="44"/>
-        </w:rPr>
-      </w:pPr>
-    </w:p>
-    <w:p>
-      <w:pPr>
-        <w:rPr>
-          <w:rStyle w:val="nfasisintenso"/>
-          <w:sz w:val="44"/>
-          <w:szCs w:val="44"/>
-        </w:rPr>
-      </w:pPr>
-      <w:r>
+        <w:t>Administrar clientes contiene el Alta y la Modificación y eliminación de Clientes.</w:t>
+      </w:r>
+    </w:p>
+    <w:p>
+      <w:pPr>
         <w:rPr>
           <w:noProof/>
         </w:rPr>
+      </w:pPr>
+    </w:p>
+    <w:p>
+      <w:pPr>
+        <w:rPr>
+          <w:rStyle w:val="nfasisintenso"/>
+          <w:sz w:val="44"/>
+          <w:szCs w:val="44"/>
+        </w:rPr>
+      </w:pPr>
+      <w:r>
+        <w:rPr>
+          <w:noProof/>
+        </w:rPr>
         <w:drawing>
-          <wp:inline distT="0" distB="0" distL="0" distR="0" wp14:anchorId="1A8860FC" wp14:editId="59E024B6">
-            <wp:extent cx="5400040" cy="3348990"/>
-            <wp:effectExtent l="0" t="0" r="0" b="3810"/>
-            <wp:docPr id="6" name="Imagen 6"/>
+          <wp:inline distT="0" distB="0" distL="0" distR="0" wp14:anchorId="7BF9889B" wp14:editId="27079802">
+            <wp:extent cx="4371975" cy="3382317"/>
+            <wp:effectExtent l="0" t="0" r="0" b="8890"/>
+            <wp:docPr id="5" name="Imagen 5"/>
             <wp:cNvGraphicFramePr>
               <a:graphicFrameLocks xmlns:a="http://schemas.openxmlformats.org/drawingml/2006/main" noChangeAspect="1"/>
             </wp:cNvGraphicFramePr>
@@ -1078,6 +946,181 @@
                   <pic:spPr>
                     <a:xfrm>
                       <a:off x="0" y="0"/>
+                      <a:ext cx="4376289" cy="3385654"/>
+                    </a:xfrm>
+                    <a:prstGeom prst="rect">
+                      <a:avLst/>
+                    </a:prstGeom>
+                  </pic:spPr>
+                </pic:pic>
+              </a:graphicData>
+            </a:graphic>
+          </wp:inline>
+        </w:drawing>
+      </w:r>
+    </w:p>
+    <w:p>
+      <w:pPr>
+        <w:rPr>
+          <w:b/>
+          <w:color w:val="FFC000" w:themeColor="accent4"/>
+          <w:sz w:val="28"/>
+          <w:szCs w:val="28"/>
+          <w:lang w:val="es-ES"/>
+          <w14:textOutline w14:w="0" w14:cap="flat" w14:cmpd="sng" w14:algn="ctr">
+            <w14:noFill/>
+            <w14:prstDash w14:val="solid"/>
+            <w14:round/>
+          </w14:textOutline>
+          <w14:props3d w14:extrusionH="57150" w14:contourW="0" w14:prstMaterial="softEdge">
+            <w14:bevelT w14:w="25400" w14:h="38100" w14:prst="circle"/>
+          </w14:props3d>
+        </w:rPr>
+      </w:pPr>
+    </w:p>
+    <w:p>
+      <w:pPr>
+        <w:rPr>
+          <w:b/>
+          <w:color w:val="FFC000" w:themeColor="accent4"/>
+          <w:sz w:val="28"/>
+          <w:szCs w:val="28"/>
+          <w:lang w:val="es-ES"/>
+          <w14:textOutline w14:w="0" w14:cap="flat" w14:cmpd="sng" w14:algn="ctr">
+            <w14:noFill/>
+            <w14:prstDash w14:val="solid"/>
+            <w14:round/>
+          </w14:textOutline>
+          <w14:props3d w14:extrusionH="57150" w14:contourW="0" w14:prstMaterial="softEdge">
+            <w14:bevelT w14:w="25400" w14:h="38100" w14:prst="circle"/>
+          </w14:props3d>
+        </w:rPr>
+      </w:pPr>
+    </w:p>
+    <w:p>
+      <w:pPr>
+        <w:rPr>
+          <w:b/>
+          <w:color w:val="FFC000" w:themeColor="accent4"/>
+          <w:sz w:val="28"/>
+          <w:szCs w:val="28"/>
+          <w:lang w:val="es-ES"/>
+          <w14:textOutline w14:w="0" w14:cap="flat" w14:cmpd="sng" w14:algn="ctr">
+            <w14:noFill/>
+            <w14:prstDash w14:val="solid"/>
+            <w14:round/>
+          </w14:textOutline>
+          <w14:props3d w14:extrusionH="57150" w14:contourW="0" w14:prstMaterial="softEdge">
+            <w14:bevelT w14:w="25400" w14:h="38100" w14:prst="circle"/>
+          </w14:props3d>
+        </w:rPr>
+      </w:pPr>
+      <w:r>
+        <w:rPr>
+          <w:b/>
+          <w:color w:val="FFC000" w:themeColor="accent4"/>
+          <w:sz w:val="28"/>
+          <w:szCs w:val="28"/>
+          <w:lang w:val="es-ES"/>
+          <w14:textOutline w14:w="0" w14:cap="flat" w14:cmpd="sng" w14:algn="ctr">
+            <w14:noFill/>
+            <w14:prstDash w14:val="solid"/>
+            <w14:round/>
+          </w14:textOutline>
+          <w14:props3d w14:extrusionH="57150" w14:contourW="0" w14:prstMaterial="softEdge">
+            <w14:bevelT w14:w="25400" w14:h="38100" w14:prst="circle"/>
+          </w14:props3d>
+        </w:rPr>
+        <w:t>Administrar Préstamos</w:t>
+      </w:r>
+    </w:p>
+    <w:p>
+      <w:pPr>
+        <w:rPr>
+          <w:rStyle w:val="nfasisintenso"/>
+          <w:b/>
+          <w:i w:val="0"/>
+          <w:iCs w:val="0"/>
+          <w:color w:val="FFC000" w:themeColor="accent4"/>
+          <w:sz w:val="28"/>
+          <w:szCs w:val="28"/>
+          <w:lang w:val="es-ES"/>
+          <w14:textOutline w14:w="0" w14:cap="flat" w14:cmpd="sng" w14:algn="ctr">
+            <w14:noFill/>
+            <w14:prstDash w14:val="solid"/>
+            <w14:round/>
+          </w14:textOutline>
+          <w14:props3d w14:extrusionH="57150" w14:contourW="0" w14:prstMaterial="softEdge">
+            <w14:bevelT w14:w="25400" w14:h="38100" w14:prst="circle"/>
+          </w14:props3d>
+        </w:rPr>
+      </w:pPr>
+      <w:r>
+        <w:rPr>
+          <w:lang w:val="es-ES"/>
+        </w:rPr>
+        <w:t xml:space="preserve">Administrar Préstamos contiene el Alta y la Modificación y eliminación de </w:t>
+      </w:r>
+      <w:r>
+        <w:rPr>
+          <w:u w:val="single"/>
+          <w:lang w:val="es-ES"/>
+        </w:rPr>
+        <w:t>Préstamos</w:t>
+      </w:r>
+      <w:r>
+        <w:rPr>
+          <w:lang w:val="es-ES"/>
+        </w:rPr>
+        <w:t>.</w:t>
+      </w:r>
+    </w:p>
+    <w:p>
+      <w:pPr>
+        <w:rPr>
+          <w:rStyle w:val="nfasisintenso"/>
+          <w:sz w:val="44"/>
+          <w:szCs w:val="44"/>
+        </w:rPr>
+      </w:pPr>
+    </w:p>
+    <w:p>
+      <w:pPr>
+        <w:rPr>
+          <w:rStyle w:val="nfasisintenso"/>
+          <w:sz w:val="44"/>
+          <w:szCs w:val="44"/>
+        </w:rPr>
+      </w:pPr>
+      <w:r>
+        <w:rPr>
+          <w:noProof/>
+        </w:rPr>
+        <w:lastRenderedPageBreak/>
+        <w:drawing>
+          <wp:inline distT="0" distB="0" distL="0" distR="0" wp14:anchorId="1A8860FC" wp14:editId="59E024B6">
+            <wp:extent cx="5400040" cy="3348990"/>
+            <wp:effectExtent l="0" t="0" r="0" b="3810"/>
+            <wp:docPr id="6" name="Imagen 6"/>
+            <wp:cNvGraphicFramePr>
+              <a:graphicFrameLocks xmlns:a="http://schemas.openxmlformats.org/drawingml/2006/main" noChangeAspect="1"/>
+            </wp:cNvGraphicFramePr>
+            <a:graphic xmlns:a="http://schemas.openxmlformats.org/drawingml/2006/main">
+              <a:graphicData uri="http://schemas.openxmlformats.org/drawingml/2006/picture">
+                <pic:pic xmlns:pic="http://schemas.openxmlformats.org/drawingml/2006/picture">
+                  <pic:nvPicPr>
+                    <pic:cNvPr id="1" name=""/>
+                    <pic:cNvPicPr/>
+                  </pic:nvPicPr>
+                  <pic:blipFill>
+                    <a:blip r:embed="rId10"/>
+                    <a:stretch>
+                      <a:fillRect/>
+                    </a:stretch>
+                  </pic:blipFill>
+                  <pic:spPr>
+                    <a:xfrm>
+                      <a:off x="0" y="0"/>
                       <a:ext cx="5400040" cy="3348990"/>
                     </a:xfrm>
                     <a:prstGeom prst="rect">
@@ -1223,7 +1266,7 @@
   <w:abstractNum w:abstractNumId="0" w15:restartNumberingAfterBreak="0">
     <w:nsid w:val="6AF46419"/>
     <w:multiLevelType w:val="hybridMultilevel"/>
-    <w:tmpl w:val="3266EB72"/>
+    <w:tmpl w:val="C8E8FBC4"/>
     <w:lvl w:ilvl="0" w:tplc="2C0A0001">
       <w:start w:val="1"/>
       <w:numFmt w:val="bullet"/>
@@ -1742,6 +1785,7 @@
   <w:style w:type="character" w:default="1" w:styleId="Fuentedeprrafopredeter">
     <w:name w:val="Default Paragraph Font"/>
     <w:uiPriority w:val="1"/>
+    <w:semiHidden/>
     <w:unhideWhenUsed/>
   </w:style>
   <w:style w:type="table" w:default="1" w:styleId="Tablanormal">

</xml_diff>

<commit_message>
Update Pantallas y funcionamiento.docx
</commit_message>
<xml_diff>
--- a/Pantallas y funcionamiento.docx
+++ b/Pantallas y funcionamiento.docx
@@ -1,7 +1,1187 @@
 
 <file path=word/document.xml><?xml version="1.0" encoding="utf-8"?>
-<w:document xmlns:wpc="http://schemas.microsoft.com/office/word/2010/wordprocessingCanvas" xmlns:cx="http://schemas.microsoft.com/office/drawing/2014/chartex" xmlns:cx1="http://schemas.microsoft.com/office/drawing/2015/9/8/chartex" xmlns:cx2="http://schemas.microsoft.com/office/drawing/2015/10/21/chartex" xmlns:cx3="http://schemas.microsoft.com/office/drawing/2016/5/9/chartex" xmlns:cx4="http://schemas.microsoft.com/office/drawing/2016/5/10/chartex" xmlns:cx5="http://schemas.microsoft.com/office/drawing/2016/5/11/chartex" xmlns:cx6="http://schemas.microsoft.com/office/drawing/2016/5/12/chartex" xmlns:cx7="http://schemas.microsoft.com/office/drawing/2016/5/13/chartex" xmlns:cx8="http://schemas.microsoft.com/office/drawing/2016/5/14/chartex" xmlns:mc="http://schemas.openxmlformats.org/markup-compatibility/2006" xmlns:aink="http://schemas.microsoft.com/office/drawing/2016/ink" xmlns:am3d="http://schemas.microsoft.com/office/drawing/2017/model3d" xmlns:o="urn:schemas-microsoft-com:office:office" xmlns:oel="http://schemas.microsoft.com/office/2019/extlst" xmlns:r="http://schemas.openxmlformats.org/officeDocument/2006/relationships" xmlns:m="http://schemas.openxmlformats.org/officeDocument/2006/math" xmlns:v="urn:schemas-microsoft-com:vml" xmlns:wp14="http://schemas.microsoft.com/office/word/2010/wordprocessingDrawing" xmlns:wp="http://schemas.openxmlformats.org/drawingml/2006/wordprocessingDrawing" xmlns:w10="urn:schemas-microsoft-com:office:word" xmlns:w="http://schemas.openxmlformats.org/wordprocessingml/2006/main" xmlns:w14="http://schemas.microsoft.com/office/word/2010/wordml" xmlns:w15="http://schemas.microsoft.com/office/word/2012/wordml" xmlns:w16cex="http://schemas.microsoft.com/office/word/2018/wordml/cex" xmlns:w16cid="http://schemas.microsoft.com/office/word/2016/wordml/cid" xmlns:w16="http://schemas.microsoft.com/office/word/2018/wordml" xmlns:w16sdtdh="http://schemas.microsoft.com/office/word/2020/wordml/sdtdatahash" xmlns:w16se="http://schemas.microsoft.com/office/word/2015/wordml/symex" xmlns:wpg="http://schemas.microsoft.com/office/word/2010/wordprocessingGroup" xmlns:wpi="http://schemas.microsoft.com/office/word/2010/wordprocessingInk" xmlns:wne="http://schemas.microsoft.com/office/word/2006/wordml" xmlns:wps="http://schemas.microsoft.com/office/word/2010/wordprocessingShape" mc:Ignorable="w14 w15 w16se w16cid w16 w16cex w16sdtdh wp14">
+<w:document xmlns:wpc="http://schemas.microsoft.com/office/word/2010/wordprocessingCanvas" xmlns:cx="http://schemas.microsoft.com/office/drawing/2014/chartex" xmlns:cx1="http://schemas.microsoft.com/office/drawing/2015/9/8/chartex" xmlns:cx2="http://schemas.microsoft.com/office/drawing/2015/10/21/chartex" xmlns:cx3="http://schemas.microsoft.com/office/drawing/2016/5/9/chartex" xmlns:cx4="http://schemas.microsoft.com/office/drawing/2016/5/10/chartex" xmlns:cx5="http://schemas.microsoft.com/office/drawing/2016/5/11/chartex" xmlns:cx6="http://schemas.microsoft.com/office/drawing/2016/5/12/chartex" xmlns:cx7="http://schemas.microsoft.com/office/drawing/2016/5/13/chartex" xmlns:cx8="http://schemas.microsoft.com/office/drawing/2016/5/14/chartex" xmlns:mc="http://schemas.openxmlformats.org/markup-compatibility/2006" xmlns:aink="http://schemas.microsoft.com/office/drawing/2016/ink" xmlns:am3d="http://schemas.microsoft.com/office/drawing/2017/model3d" xmlns:o="urn:schemas-microsoft-com:office:office" xmlns:r="http://schemas.openxmlformats.org/officeDocument/2006/relationships" xmlns:m="http://schemas.openxmlformats.org/officeDocument/2006/math" xmlns:v="urn:schemas-microsoft-com:vml" xmlns:wp14="http://schemas.microsoft.com/office/word/2010/wordprocessingDrawing" xmlns:wp="http://schemas.openxmlformats.org/drawingml/2006/wordprocessingDrawing" xmlns:w10="urn:schemas-microsoft-com:office:word" xmlns:w="http://schemas.openxmlformats.org/wordprocessingml/2006/main" xmlns:w14="http://schemas.microsoft.com/office/word/2010/wordml" xmlns:w15="http://schemas.microsoft.com/office/word/2012/wordml" xmlns:w16cex="http://schemas.microsoft.com/office/word/2018/wordml/cex" xmlns:w16cid="http://schemas.microsoft.com/office/word/2016/wordml/cid" xmlns:w16="http://schemas.microsoft.com/office/word/2018/wordml" xmlns:w16sdtdh="http://schemas.microsoft.com/office/word/2020/wordml/sdtdatahash" xmlns:w16se="http://schemas.microsoft.com/office/word/2015/wordml/symex" xmlns:wpg="http://schemas.microsoft.com/office/word/2010/wordprocessingGroup" xmlns:wpi="http://schemas.microsoft.com/office/word/2010/wordprocessingInk" xmlns:wne="http://schemas.microsoft.com/office/word/2006/wordml" xmlns:wps="http://schemas.microsoft.com/office/word/2010/wordprocessingShape" mc:Ignorable="w14 w15 w16se w16cid w16 w16cex w16sdtdh wp14">
   <w:body>
+    <w:p>
+      <w:pPr>
+        <w:rPr>
+          <w:rStyle w:val="nfasisintenso"/>
+          <w:sz w:val="44"/>
+          <w:szCs w:val="44"/>
+        </w:rPr>
+      </w:pPr>
+      <w:r>
+        <w:rPr>
+          <w:i/>
+          <w:iCs/>
+          <w:noProof/>
+          <w:color w:val="4472C4" w:themeColor="accent1"/>
+          <w:sz w:val="44"/>
+          <w:szCs w:val="44"/>
+        </w:rPr>
+        <mc:AlternateContent>
+          <mc:Choice Requires="wpg">
+            <w:drawing>
+              <wp:anchor distT="0" distB="0" distL="114300" distR="114300" simplePos="0" relativeHeight="251685888" behindDoc="0" locked="0" layoutInCell="1" allowOverlap="1" wp14:anchorId="5C64EC85" wp14:editId="10F01A83">
+                <wp:simplePos x="0" y="0"/>
+                <wp:positionH relativeFrom="column">
+                  <wp:posOffset>-1069249</wp:posOffset>
+                </wp:positionH>
+                <wp:positionV relativeFrom="paragraph">
+                  <wp:posOffset>-1191899</wp:posOffset>
+                </wp:positionV>
+                <wp:extent cx="7087321" cy="10965728"/>
+                <wp:effectExtent l="0" t="0" r="113665" b="26670"/>
+                <wp:wrapNone/>
+                <wp:docPr id="25" name="Grupo 25"/>
+                <wp:cNvGraphicFramePr/>
+                <a:graphic xmlns:a="http://schemas.openxmlformats.org/drawingml/2006/main">
+                  <a:graphicData uri="http://schemas.microsoft.com/office/word/2010/wordprocessingGroup">
+                    <wpg:wgp>
+                      <wpg:cNvGrpSpPr/>
+                      <wpg:grpSpPr>
+                        <a:xfrm>
+                          <a:off x="0" y="0"/>
+                          <a:ext cx="7087321" cy="10965728"/>
+                          <a:chOff x="0" y="0"/>
+                          <a:chExt cx="7087321" cy="10965728"/>
+                        </a:xfrm>
+                      </wpg:grpSpPr>
+                      <wps:wsp>
+                        <wps:cNvPr id="14" name="Rectángulo 14"/>
+                        <wps:cNvSpPr/>
+                        <wps:spPr>
+                          <a:xfrm>
+                            <a:off x="0" y="292104"/>
+                            <a:ext cx="1045029" cy="10673624"/>
+                          </a:xfrm>
+                          <a:prstGeom prst="rect">
+                            <a:avLst/>
+                          </a:prstGeom>
+                        </wps:spPr>
+                        <wps:style>
+                          <a:lnRef idx="2">
+                            <a:schemeClr val="accent1">
+                              <a:shade val="50000"/>
+                            </a:schemeClr>
+                          </a:lnRef>
+                          <a:fillRef idx="1">
+                            <a:schemeClr val="accent1"/>
+                          </a:fillRef>
+                          <a:effectRef idx="0">
+                            <a:schemeClr val="accent1"/>
+                          </a:effectRef>
+                          <a:fontRef idx="minor">
+                            <a:schemeClr val="lt1"/>
+                          </a:fontRef>
+                        </wps:style>
+                        <wps:bodyPr rot="0" spcFirstLastPara="0" vertOverflow="overflow" horzOverflow="overflow" vert="horz" wrap="square" lIns="91440" tIns="45720" rIns="91440" bIns="45720" numCol="1" spcCol="0" rtlCol="0" fromWordArt="0" anchor="ctr" anchorCtr="0" forceAA="0" compatLnSpc="1">
+                          <a:prstTxWarp prst="textNoShape">
+                            <a:avLst/>
+                          </a:prstTxWarp>
+                          <a:noAutofit/>
+                        </wps:bodyPr>
+                      </wps:wsp>
+                      <wps:wsp>
+                        <wps:cNvPr id="15" name="Hexágono 15"/>
+                        <wps:cNvSpPr/>
+                        <wps:spPr>
+                          <a:xfrm>
+                            <a:off x="715735" y="1010561"/>
+                            <a:ext cx="1609152" cy="1110343"/>
+                          </a:xfrm>
+                          <a:prstGeom prst="hexagon">
+                            <a:avLst/>
+                          </a:prstGeom>
+                        </wps:spPr>
+                        <wps:style>
+                          <a:lnRef idx="3">
+                            <a:schemeClr val="lt1"/>
+                          </a:lnRef>
+                          <a:fillRef idx="1">
+                            <a:schemeClr val="accent5"/>
+                          </a:fillRef>
+                          <a:effectRef idx="1">
+                            <a:schemeClr val="accent5"/>
+                          </a:effectRef>
+                          <a:fontRef idx="minor">
+                            <a:schemeClr val="lt1"/>
+                          </a:fontRef>
+                        </wps:style>
+                        <wps:txbx>
+                          <w:txbxContent>
+                            <w:p>
+                              <w:pPr>
+                                <w:spacing w:after="0" w:line="240" w:lineRule="auto"/>
+                                <w:jc w:val="center"/>
+                                <w:rPr>
+                                  <w:sz w:val="56"/>
+                                  <w:szCs w:val="56"/>
+                                  <w:lang w:val="es-ES"/>
+                                </w:rPr>
+                              </w:pPr>
+                              <w:r>
+                                <w:rPr>
+                                  <w:b/>
+                                  <w:bCs/>
+                                  <w:sz w:val="72"/>
+                                  <w:szCs w:val="72"/>
+                                  <w:lang w:val="es-ES"/>
+                                </w:rPr>
+                                <w:t>2022</w:t>
+                              </w:r>
+                            </w:p>
+                          </w:txbxContent>
+                        </wps:txbx>
+                        <wps:bodyPr rot="0" spcFirstLastPara="0" vertOverflow="overflow" horzOverflow="overflow" vert="horz" wrap="square" lIns="91440" tIns="45720" rIns="91440" bIns="45720" numCol="1" spcCol="0" rtlCol="0" fromWordArt="0" anchor="ctr" anchorCtr="0" forceAA="0" compatLnSpc="1">
+                          <a:prstTxWarp prst="textNoShape">
+                            <a:avLst/>
+                          </a:prstTxWarp>
+                          <a:noAutofit/>
+                        </wps:bodyPr>
+                      </wps:wsp>
+                      <wps:wsp>
+                        <wps:cNvPr id="16" name="Cuadro de texto 16"/>
+                        <wps:cNvSpPr txBox="1"/>
+                        <wps:spPr>
+                          <a:xfrm>
+                            <a:off x="1349828" y="2425704"/>
+                            <a:ext cx="5105037" cy="2209800"/>
+                          </a:xfrm>
+                          <a:prstGeom prst="rect">
+                            <a:avLst/>
+                          </a:prstGeom>
+                          <a:solidFill>
+                            <a:schemeClr val="lt1"/>
+                          </a:solidFill>
+                          <a:ln w="6350">
+                            <a:noFill/>
+                          </a:ln>
+                        </wps:spPr>
+                        <wps:txbx>
+                          <w:txbxContent>
+                            <w:p>
+                              <w:pPr>
+                                <w:jc w:val="right"/>
+                                <w:rPr>
+                                  <w:color w:val="BF8F00" w:themeColor="accent4" w:themeShade="BF"/>
+                                  <w:sz w:val="36"/>
+                                  <w:szCs w:val="36"/>
+                                  <w:lang w:val="es-ES"/>
+                                </w:rPr>
+                              </w:pPr>
+                              <w:r>
+                                <w:rPr>
+                                  <w:color w:val="BF8F00" w:themeColor="accent4" w:themeShade="BF"/>
+                                  <w:sz w:val="36"/>
+                                  <w:szCs w:val="36"/>
+                                  <w:lang w:val="es-ES"/>
+                                </w:rPr>
+                                <w:t>LABORATORIO 4</w:t>
+                              </w:r>
+                              <w:r>
+                                <w:rPr>
+                                  <w:color w:val="BF8F00" w:themeColor="accent4" w:themeShade="BF"/>
+                                  <w:sz w:val="36"/>
+                                  <w:szCs w:val="36"/>
+                                  <w:lang w:val="es-ES"/>
+                                </w:rPr>
+                                <w:t xml:space="preserve"> - TRABAJO INTEGRADOR</w:t>
+                              </w:r>
+                            </w:p>
+                            <w:p>
+                              <w:pPr>
+                                <w:jc w:val="right"/>
+                                <w:rPr>
+                                  <w:b/>
+                                  <w:bCs/>
+                                  <w:i/>
+                                  <w:iCs/>
+                                  <w:color w:val="5B9BD5" w:themeColor="accent5"/>
+                                  <w:sz w:val="96"/>
+                                  <w:szCs w:val="96"/>
+                                  <w:lang w:val="es-ES"/>
+                                </w:rPr>
+                              </w:pPr>
+                              <w:r>
+                                <w:rPr>
+                                  <w:b/>
+                                  <w:bCs/>
+                                  <w:i/>
+                                  <w:iCs/>
+                                  <w:color w:val="5B9BD5" w:themeColor="accent5"/>
+                                  <w:sz w:val="96"/>
+                                  <w:szCs w:val="96"/>
+                                  <w:lang w:val="es-ES"/>
+                                </w:rPr>
+                                <w:t>PANTALLAS Y FUNCIONAMIENTO</w:t>
+                              </w:r>
+                            </w:p>
+                          </w:txbxContent>
+                        </wps:txbx>
+                        <wps:bodyPr rot="0" spcFirstLastPara="0" vertOverflow="overflow" horzOverflow="overflow" vert="horz" wrap="square" lIns="91440" tIns="45720" rIns="91440" bIns="45720" numCol="1" spcCol="0" rtlCol="0" fromWordArt="0" anchor="t" anchorCtr="0" forceAA="0" compatLnSpc="1">
+                          <a:prstTxWarp prst="textNoShape">
+                            <a:avLst/>
+                          </a:prstTxWarp>
+                          <a:noAutofit/>
+                        </wps:bodyPr>
+                      </wps:wsp>
+                      <wps:wsp>
+                        <wps:cNvPr id="19" name="Cuadro de texto 19"/>
+                        <wps:cNvSpPr txBox="1"/>
+                        <wps:spPr>
+                          <a:xfrm>
+                            <a:off x="1371600" y="7226304"/>
+                            <a:ext cx="4212771" cy="2830286"/>
+                          </a:xfrm>
+                          <a:prstGeom prst="rect">
+                            <a:avLst/>
+                          </a:prstGeom>
+                          <a:solidFill>
+                            <a:schemeClr val="lt1"/>
+                          </a:solidFill>
+                          <a:ln w="6350">
+                            <a:noFill/>
+                          </a:ln>
+                        </wps:spPr>
+                        <wps:txbx>
+                          <w:txbxContent>
+                            <w:p>
+                              <w:pPr>
+                                <w:spacing w:after="0" w:line="240" w:lineRule="auto"/>
+                                <w:rPr>
+                                  <w:b/>
+                                  <w:bCs/>
+                                  <w:color w:val="5B9BD5" w:themeColor="accent5"/>
+                                  <w:sz w:val="32"/>
+                                  <w:szCs w:val="32"/>
+                                </w:rPr>
+                              </w:pPr>
+                              <w:r>
+                                <w:rPr>
+                                  <w:b/>
+                                  <w:bCs/>
+                                  <w:color w:val="5B9BD5" w:themeColor="accent5"/>
+                                  <w:sz w:val="32"/>
+                                  <w:szCs w:val="32"/>
+                                </w:rPr>
+                                <w:t>ALUMNOS</w:t>
+                              </w:r>
+                            </w:p>
+                            <w:p>
+                              <w:pPr>
+                                <w:spacing w:after="0" w:line="240" w:lineRule="auto"/>
+                                <w:rPr>
+                                  <w:sz w:val="28"/>
+                                  <w:szCs w:val="28"/>
+                                </w:rPr>
+                              </w:pPr>
+                              <w:r>
+                                <w:rPr>
+                                  <w:sz w:val="28"/>
+                                  <w:szCs w:val="28"/>
+                                </w:rPr>
+                                <w:t xml:space="preserve">Lucas Gabriel </w:t>
+                              </w:r>
+                              <w:proofErr w:type="spellStart"/>
+                              <w:r>
+                                <w:rPr>
+                                  <w:sz w:val="28"/>
+                                  <w:szCs w:val="28"/>
+                                </w:rPr>
+                                <w:t>Fernandez</w:t>
+                              </w:r>
+                              <w:proofErr w:type="spellEnd"/>
+                            </w:p>
+                            <w:p>
+                              <w:pPr>
+                                <w:spacing w:after="0" w:line="240" w:lineRule="auto"/>
+                                <w:rPr>
+                                  <w:sz w:val="28"/>
+                                  <w:szCs w:val="28"/>
+                                </w:rPr>
+                              </w:pPr>
+                              <w:r>
+                                <w:rPr>
+                                  <w:sz w:val="28"/>
+                                  <w:szCs w:val="28"/>
+                                </w:rPr>
+                                <w:t xml:space="preserve">María Julieta </w:t>
+                              </w:r>
+                              <w:proofErr w:type="spellStart"/>
+                              <w:r>
+                                <w:rPr>
+                                  <w:sz w:val="28"/>
+                                  <w:szCs w:val="28"/>
+                                </w:rPr>
+                                <w:t>Chapur</w:t>
+                              </w:r>
+                              <w:proofErr w:type="spellEnd"/>
+                            </w:p>
+                            <w:p>
+                              <w:pPr>
+                                <w:spacing w:after="0" w:line="240" w:lineRule="auto"/>
+                                <w:rPr>
+                                  <w:sz w:val="28"/>
+                                  <w:szCs w:val="28"/>
+                                </w:rPr>
+                              </w:pPr>
+                              <w:r>
+                                <w:rPr>
+                                  <w:sz w:val="28"/>
+                                  <w:szCs w:val="28"/>
+                                </w:rPr>
+                                <w:t xml:space="preserve">Cecilia Paola </w:t>
+                              </w:r>
+                              <w:proofErr w:type="spellStart"/>
+                              <w:r>
+                                <w:rPr>
+                                  <w:sz w:val="28"/>
+                                  <w:szCs w:val="28"/>
+                                </w:rPr>
+                                <w:t>Fernandez</w:t>
+                              </w:r>
+                              <w:proofErr w:type="spellEnd"/>
+                            </w:p>
+                            <w:p>
+                              <w:pPr>
+                                <w:spacing w:after="0" w:line="240" w:lineRule="auto"/>
+                                <w:rPr>
+                                  <w:sz w:val="28"/>
+                                  <w:szCs w:val="28"/>
+                                </w:rPr>
+                              </w:pPr>
+                              <w:proofErr w:type="spellStart"/>
+                              <w:r>
+                                <w:rPr>
+                                  <w:sz w:val="28"/>
+                                  <w:szCs w:val="28"/>
+                                </w:rPr>
+                                <w:t>Julian</w:t>
+                              </w:r>
+                              <w:proofErr w:type="spellEnd"/>
+                              <w:r>
+                                <w:rPr>
+                                  <w:sz w:val="28"/>
+                                  <w:szCs w:val="28"/>
+                                </w:rPr>
+                                <w:t xml:space="preserve"> Ezequiel </w:t>
+                              </w:r>
+                              <w:proofErr w:type="spellStart"/>
+                              <w:r>
+                                <w:rPr>
+                                  <w:sz w:val="28"/>
+                                  <w:szCs w:val="28"/>
+                                </w:rPr>
+                                <w:t>Moruzzi</w:t>
+                              </w:r>
+                              <w:proofErr w:type="spellEnd"/>
+                            </w:p>
+                            <w:p>
+                              <w:pPr>
+                                <w:spacing w:after="0" w:line="240" w:lineRule="auto"/>
+                                <w:rPr>
+                                  <w:sz w:val="28"/>
+                                  <w:szCs w:val="28"/>
+                                </w:rPr>
+                              </w:pPr>
+                              <w:r>
+                                <w:rPr>
+                                  <w:sz w:val="28"/>
+                                  <w:szCs w:val="28"/>
+                                </w:rPr>
+                                <w:t xml:space="preserve">Nahuel </w:t>
+                              </w:r>
+                              <w:proofErr w:type="spellStart"/>
+                              <w:r>
+                                <w:rPr>
+                                  <w:sz w:val="28"/>
+                                  <w:szCs w:val="28"/>
+                                </w:rPr>
+                                <w:t>Maquieyra</w:t>
+                              </w:r>
+                              <w:proofErr w:type="spellEnd"/>
+                            </w:p>
+                            <w:p>
+                              <w:pPr>
+                                <w:spacing w:after="0" w:line="240" w:lineRule="auto"/>
+                                <w:rPr>
+                                  <w:sz w:val="28"/>
+                                  <w:szCs w:val="28"/>
+                                </w:rPr>
+                              </w:pPr>
+                            </w:p>
+                            <w:p>
+                              <w:pPr>
+                                <w:spacing w:after="0" w:line="240" w:lineRule="auto"/>
+                                <w:rPr>
+                                  <w:sz w:val="28"/>
+                                  <w:szCs w:val="28"/>
+                                </w:rPr>
+                              </w:pPr>
+                            </w:p>
+                            <w:p>
+                              <w:pPr>
+                                <w:spacing w:after="0" w:line="240" w:lineRule="auto"/>
+                                <w:rPr>
+                                  <w:b/>
+                                  <w:bCs/>
+                                  <w:color w:val="BF8F00" w:themeColor="accent4" w:themeShade="BF"/>
+                                  <w:sz w:val="32"/>
+                                  <w:szCs w:val="32"/>
+                                </w:rPr>
+                              </w:pPr>
+                              <w:r>
+                                <w:rPr>
+                                  <w:b/>
+                                  <w:bCs/>
+                                  <w:color w:val="BF8F00" w:themeColor="accent4" w:themeShade="BF"/>
+                                  <w:sz w:val="32"/>
+                                  <w:szCs w:val="32"/>
+                                </w:rPr>
+                                <w:t>PROFESORES</w:t>
+                              </w:r>
+                            </w:p>
+                            <w:p>
+                              <w:pPr>
+                                <w:spacing w:after="0" w:line="240" w:lineRule="auto"/>
+                                <w:rPr>
+                                  <w:sz w:val="28"/>
+                                  <w:szCs w:val="28"/>
+                                </w:rPr>
+                              </w:pPr>
+                              <w:r>
+                                <w:rPr>
+                                  <w:sz w:val="28"/>
+                                  <w:szCs w:val="28"/>
+                                </w:rPr>
+                                <w:t xml:space="preserve">Claudio </w:t>
+                              </w:r>
+                              <w:proofErr w:type="spellStart"/>
+                              <w:r>
+                                <w:rPr>
+                                  <w:sz w:val="28"/>
+                                  <w:szCs w:val="28"/>
+                                </w:rPr>
+                                <w:t>Fernandez</w:t>
+                              </w:r>
+                              <w:proofErr w:type="spellEnd"/>
+                              <w:r>
+                                <w:rPr>
+                                  <w:sz w:val="28"/>
+                                  <w:szCs w:val="28"/>
+                                </w:rPr>
+                                <w:tab/>
+                              </w:r>
+                            </w:p>
+                            <w:p>
+                              <w:pPr>
+                                <w:spacing w:after="0" w:line="240" w:lineRule="auto"/>
+                                <w:rPr>
+                                  <w:sz w:val="28"/>
+                                  <w:szCs w:val="28"/>
+                                </w:rPr>
+                              </w:pPr>
+                              <w:r>
+                                <w:rPr>
+                                  <w:sz w:val="28"/>
+                                  <w:szCs w:val="28"/>
+                                </w:rPr>
+                                <w:t>Tamara Herrera</w:t>
+                              </w:r>
+                              <w:r>
+                                <w:rPr>
+                                  <w:sz w:val="28"/>
+                                  <w:szCs w:val="28"/>
+                                </w:rPr>
+                                <w:tab/>
+                              </w:r>
+                            </w:p>
+                            <w:p>
+                              <w:pPr>
+                                <w:spacing w:after="0" w:line="240" w:lineRule="auto"/>
+                                <w:rPr>
+                                  <w:sz w:val="28"/>
+                                  <w:szCs w:val="28"/>
+                                </w:rPr>
+                              </w:pPr>
+                              <w:r>
+                                <w:rPr>
+                                  <w:sz w:val="28"/>
+                                  <w:szCs w:val="28"/>
+                                </w:rPr>
+                                <w:t xml:space="preserve">Carlos Javier </w:t>
+                              </w:r>
+                              <w:proofErr w:type="spellStart"/>
+                              <w:r>
+                                <w:rPr>
+                                  <w:sz w:val="28"/>
+                                  <w:szCs w:val="28"/>
+                                </w:rPr>
+                                <w:t>Rodriguez</w:t>
+                              </w:r>
+                              <w:proofErr w:type="spellEnd"/>
+                            </w:p>
+                          </w:txbxContent>
+                        </wps:txbx>
+                        <wps:bodyPr rot="0" spcFirstLastPara="0" vertOverflow="overflow" horzOverflow="overflow" vert="horz" wrap="square" lIns="91440" tIns="45720" rIns="91440" bIns="45720" numCol="1" spcCol="0" rtlCol="0" fromWordArt="0" anchor="t" anchorCtr="0" forceAA="0" compatLnSpc="1">
+                          <a:prstTxWarp prst="textNoShape">
+                            <a:avLst/>
+                          </a:prstTxWarp>
+                          <a:noAutofit/>
+                        </wps:bodyPr>
+                      </wps:wsp>
+                      <wps:wsp>
+                        <wps:cNvPr id="20" name="Pentágono 20"/>
+                        <wps:cNvSpPr/>
+                        <wps:spPr>
+                          <a:xfrm>
+                            <a:off x="4340678" y="7092954"/>
+                            <a:ext cx="1691640" cy="1611086"/>
+                          </a:xfrm>
+                          <a:prstGeom prst="pentagon">
+                            <a:avLst/>
+                          </a:prstGeom>
+                        </wps:spPr>
+                        <wps:style>
+                          <a:lnRef idx="2">
+                            <a:schemeClr val="accent1">
+                              <a:shade val="50000"/>
+                            </a:schemeClr>
+                          </a:lnRef>
+                          <a:fillRef idx="1">
+                            <a:schemeClr val="accent1"/>
+                          </a:fillRef>
+                          <a:effectRef idx="0">
+                            <a:schemeClr val="accent1"/>
+                          </a:effectRef>
+                          <a:fontRef idx="minor">
+                            <a:schemeClr val="lt1"/>
+                          </a:fontRef>
+                        </wps:style>
+                        <wps:bodyPr rot="0" spcFirstLastPara="0" vertOverflow="overflow" horzOverflow="overflow" vert="horz" wrap="square" lIns="91440" tIns="45720" rIns="91440" bIns="45720" numCol="1" spcCol="0" rtlCol="0" fromWordArt="0" anchor="ctr" anchorCtr="0" forceAA="0" compatLnSpc="1">
+                          <a:prstTxWarp prst="textNoShape">
+                            <a:avLst/>
+                          </a:prstTxWarp>
+                          <a:noAutofit/>
+                        </wps:bodyPr>
+                      </wps:wsp>
+                      <wps:wsp>
+                        <wps:cNvPr id="21" name="Pentágono 21"/>
+                        <wps:cNvSpPr/>
+                        <wps:spPr>
+                          <a:xfrm rot="18708839">
+                            <a:off x="5991225" y="6035679"/>
+                            <a:ext cx="1122861" cy="1069331"/>
+                          </a:xfrm>
+                          <a:prstGeom prst="pentagon">
+                            <a:avLst/>
+                          </a:prstGeom>
+                          <a:solidFill>
+                            <a:srgbClr val="4472C4"/>
+                          </a:solidFill>
+                          <a:ln w="12700" cap="flat" cmpd="sng" algn="ctr">
+                            <a:solidFill>
+                              <a:srgbClr val="4472C4">
+                                <a:shade val="50000"/>
+                              </a:srgbClr>
+                            </a:solidFill>
+                            <a:prstDash val="solid"/>
+                            <a:miter lim="800000"/>
+                          </a:ln>
+                          <a:effectLst/>
+                        </wps:spPr>
+                        <wps:bodyPr rot="0" spcFirstLastPara="0" vertOverflow="overflow" horzOverflow="overflow" vert="horz" wrap="square" lIns="91440" tIns="45720" rIns="91440" bIns="45720" numCol="1" spcCol="0" rtlCol="0" fromWordArt="0" anchor="ctr" anchorCtr="0" forceAA="0" compatLnSpc="1">
+                          <a:prstTxWarp prst="textNoShape">
+                            <a:avLst/>
+                          </a:prstTxWarp>
+                          <a:noAutofit/>
+                        </wps:bodyPr>
+                      </wps:wsp>
+                      <wps:wsp>
+                        <wps:cNvPr id="22" name="Pentágono 22"/>
+                        <wps:cNvSpPr/>
+                        <wps:spPr>
+                          <a:xfrm rot="19378452">
+                            <a:off x="5475514" y="5277761"/>
+                            <a:ext cx="664042" cy="632117"/>
+                          </a:xfrm>
+                          <a:prstGeom prst="pentagon">
+                            <a:avLst/>
+                          </a:prstGeom>
+                          <a:solidFill>
+                            <a:srgbClr val="4472C4"/>
+                          </a:solidFill>
+                          <a:ln w="12700" cap="flat" cmpd="sng" algn="ctr">
+                            <a:solidFill>
+                              <a:srgbClr val="4472C4">
+                                <a:shade val="50000"/>
+                              </a:srgbClr>
+                            </a:solidFill>
+                            <a:prstDash val="solid"/>
+                            <a:miter lim="800000"/>
+                          </a:ln>
+                          <a:effectLst/>
+                        </wps:spPr>
+                        <wps:bodyPr rot="0" spcFirstLastPara="0" vertOverflow="overflow" horzOverflow="overflow" vert="horz" wrap="square" lIns="91440" tIns="45720" rIns="91440" bIns="45720" numCol="1" spcCol="0" rtlCol="0" fromWordArt="0" anchor="ctr" anchorCtr="0" forceAA="0" compatLnSpc="1">
+                          <a:prstTxWarp prst="textNoShape">
+                            <a:avLst/>
+                          </a:prstTxWarp>
+                          <a:noAutofit/>
+                        </wps:bodyPr>
+                      </wps:wsp>
+                      <wps:wsp>
+                        <wps:cNvPr id="23" name="Pentágono 23"/>
+                        <wps:cNvSpPr/>
+                        <wps:spPr>
+                          <a:xfrm rot="1388489">
+                            <a:off x="5856514" y="1184733"/>
+                            <a:ext cx="578379" cy="550572"/>
+                          </a:xfrm>
+                          <a:prstGeom prst="pentagon">
+                            <a:avLst/>
+                          </a:prstGeom>
+                          <a:solidFill>
+                            <a:srgbClr val="4472C4"/>
+                          </a:solidFill>
+                          <a:ln w="12700" cap="flat" cmpd="sng" algn="ctr">
+                            <a:solidFill>
+                              <a:srgbClr val="4472C4">
+                                <a:shade val="50000"/>
+                              </a:srgbClr>
+                            </a:solidFill>
+                            <a:prstDash val="solid"/>
+                            <a:miter lim="800000"/>
+                          </a:ln>
+                          <a:effectLst/>
+                        </wps:spPr>
+                        <wps:bodyPr rot="0" spcFirstLastPara="0" vertOverflow="overflow" horzOverflow="overflow" vert="horz" wrap="square" lIns="91440" tIns="45720" rIns="91440" bIns="45720" numCol="1" spcCol="0" rtlCol="0" fromWordArt="0" anchor="ctr" anchorCtr="0" forceAA="0" compatLnSpc="1">
+                          <a:prstTxWarp prst="textNoShape">
+                            <a:avLst/>
+                          </a:prstTxWarp>
+                          <a:noAutofit/>
+                        </wps:bodyPr>
+                      </wps:wsp>
+                      <wps:wsp>
+                        <wps:cNvPr id="24" name="Pentágono 24"/>
+                        <wps:cNvSpPr/>
+                        <wps:spPr>
+                          <a:xfrm rot="18708839">
+                            <a:off x="4652282" y="26765"/>
+                            <a:ext cx="1122861" cy="1069331"/>
+                          </a:xfrm>
+                          <a:prstGeom prst="pentagon">
+                            <a:avLst/>
+                          </a:prstGeom>
+                          <a:solidFill>
+                            <a:srgbClr val="4472C4"/>
+                          </a:solidFill>
+                          <a:ln w="12700" cap="flat" cmpd="sng" algn="ctr">
+                            <a:solidFill>
+                              <a:srgbClr val="4472C4">
+                                <a:shade val="50000"/>
+                              </a:srgbClr>
+                            </a:solidFill>
+                            <a:prstDash val="solid"/>
+                            <a:miter lim="800000"/>
+                          </a:ln>
+                          <a:effectLst/>
+                        </wps:spPr>
+                        <wps:bodyPr rot="0" spcFirstLastPara="0" vertOverflow="overflow" horzOverflow="overflow" vert="horz" wrap="square" lIns="91440" tIns="45720" rIns="91440" bIns="45720" numCol="1" spcCol="0" rtlCol="0" fromWordArt="0" anchor="ctr" anchorCtr="0" forceAA="0" compatLnSpc="1">
+                          <a:prstTxWarp prst="textNoShape">
+                            <a:avLst/>
+                          </a:prstTxWarp>
+                          <a:noAutofit/>
+                        </wps:bodyPr>
+                      </wps:wsp>
+                    </wpg:wgp>
+                  </a:graphicData>
+                </a:graphic>
+              </wp:anchor>
+            </w:drawing>
+          </mc:Choice>
+          <mc:Fallback>
+            <w:pict>
+              <v:group w14:anchorId="5C64EC85" id="Grupo 25" o:spid="_x0000_s1026" style="position:absolute;margin-left:-84.2pt;margin-top:-93.85pt;width:558.05pt;height:863.45pt;z-index:251685888" coordsize="70873,109657" o:gfxdata="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">
+                <v:rect id="Rectángulo 14" o:spid="_x0000_s1027" style="position:absolute;top:2921;width:10450;height:106736;visibility:visible;mso-wrap-style:square;v-text-anchor:middle" o:gfxdata="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" fillcolor="#4472c4 [3204]" strokecolor="#1f3763 [1604]" strokeweight="1pt"/>
+                <v:shapetype id="_x0000_t9" coordsize="21600,21600" o:spt="9" adj="5400" path="m@0,l,10800@0,21600@1,21600,21600,10800@1,xe">
+                  <v:stroke joinstyle="miter"/>
+                  <v:formulas>
+                    <v:f eqn="val #0"/>
+                    <v:f eqn="sum width 0 #0"/>
+                    <v:f eqn="sum height 0 #0"/>
+                    <v:f eqn="prod @0 2929 10000"/>
+                    <v:f eqn="sum width 0 @3"/>
+                    <v:f eqn="sum height 0 @3"/>
+                  </v:formulas>
+                  <v:path gradientshapeok="t" o:connecttype="rect" textboxrect="1800,1800,19800,19800;3600,3600,18000,18000;6300,6300,15300,15300"/>
+                  <v:handles>
+                    <v:h position="#0,topLeft" xrange="0,10800"/>
+                  </v:handles>
+                </v:shapetype>
+                <v:shape id="Hexágono 15" o:spid="_x0000_s1028" type="#_x0000_t9" style="position:absolute;left:7157;top:10105;width:16091;height:11104;visibility:visible;mso-wrap-style:square;v-text-anchor:middle" o:gfxdata="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" adj="3726" fillcolor="#5b9bd5 [3208]" strokecolor="white [3201]" strokeweight="1.5pt">
+                  <v:textbox>
+                    <w:txbxContent>
+                      <w:p>
+                        <w:pPr>
+                          <w:spacing w:after="0" w:line="240" w:lineRule="auto"/>
+                          <w:jc w:val="center"/>
+                          <w:rPr>
+                            <w:sz w:val="56"/>
+                            <w:szCs w:val="56"/>
+                            <w:lang w:val="es-ES"/>
+                          </w:rPr>
+                        </w:pPr>
+                        <w:r>
+                          <w:rPr>
+                            <w:b/>
+                            <w:bCs/>
+                            <w:sz w:val="72"/>
+                            <w:szCs w:val="72"/>
+                            <w:lang w:val="es-ES"/>
+                          </w:rPr>
+                          <w:t>2022</w:t>
+                        </w:r>
+                      </w:p>
+                    </w:txbxContent>
+                  </v:textbox>
+                </v:shape>
+                <v:shapetype id="_x0000_t202" coordsize="21600,21600" o:spt="202" path="m,l,21600r21600,l21600,xe">
+                  <v:stroke joinstyle="miter"/>
+                  <v:path gradientshapeok="t" o:connecttype="rect"/>
+                </v:shapetype>
+                <v:shape id="Cuadro de texto 16" o:spid="_x0000_s1029" type="#_x0000_t202" style="position:absolute;left:13498;top:24257;width:51050;height:22098;visibility:visible;mso-wrap-style:square;v-text-anchor:top" o:gfxdata="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" fillcolor="white [3201]" stroked="f" strokeweight=".5pt">
+                  <v:textbox>
+                    <w:txbxContent>
+                      <w:p>
+                        <w:pPr>
+                          <w:jc w:val="right"/>
+                          <w:rPr>
+                            <w:color w:val="BF8F00" w:themeColor="accent4" w:themeShade="BF"/>
+                            <w:sz w:val="36"/>
+                            <w:szCs w:val="36"/>
+                            <w:lang w:val="es-ES"/>
+                          </w:rPr>
+                        </w:pPr>
+                        <w:r>
+                          <w:rPr>
+                            <w:color w:val="BF8F00" w:themeColor="accent4" w:themeShade="BF"/>
+                            <w:sz w:val="36"/>
+                            <w:szCs w:val="36"/>
+                            <w:lang w:val="es-ES"/>
+                          </w:rPr>
+                          <w:t>LABORATORIO 4</w:t>
+                        </w:r>
+                        <w:r>
+                          <w:rPr>
+                            <w:color w:val="BF8F00" w:themeColor="accent4" w:themeShade="BF"/>
+                            <w:sz w:val="36"/>
+                            <w:szCs w:val="36"/>
+                            <w:lang w:val="es-ES"/>
+                          </w:rPr>
+                          <w:t xml:space="preserve"> - TRABAJO INTEGRADOR</w:t>
+                        </w:r>
+                      </w:p>
+                      <w:p>
+                        <w:pPr>
+                          <w:jc w:val="right"/>
+                          <w:rPr>
+                            <w:b/>
+                            <w:bCs/>
+                            <w:i/>
+                            <w:iCs/>
+                            <w:color w:val="5B9BD5" w:themeColor="accent5"/>
+                            <w:sz w:val="96"/>
+                            <w:szCs w:val="96"/>
+                            <w:lang w:val="es-ES"/>
+                          </w:rPr>
+                        </w:pPr>
+                        <w:r>
+                          <w:rPr>
+                            <w:b/>
+                            <w:bCs/>
+                            <w:i/>
+                            <w:iCs/>
+                            <w:color w:val="5B9BD5" w:themeColor="accent5"/>
+                            <w:sz w:val="96"/>
+                            <w:szCs w:val="96"/>
+                            <w:lang w:val="es-ES"/>
+                          </w:rPr>
+                          <w:t>PANTALLAS Y FUNCIONAMIENTO</w:t>
+                        </w:r>
+                      </w:p>
+                    </w:txbxContent>
+                  </v:textbox>
+                </v:shape>
+                <v:shape id="Cuadro de texto 19" o:spid="_x0000_s1030" type="#_x0000_t202" style="position:absolute;left:13716;top:72263;width:42127;height:28302;visibility:visible;mso-wrap-style:square;v-text-anchor:top" o:gfxdata="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" fillcolor="white [3201]" stroked="f" strokeweight=".5pt">
+                  <v:textbox>
+                    <w:txbxContent>
+                      <w:p>
+                        <w:pPr>
+                          <w:spacing w:after="0" w:line="240" w:lineRule="auto"/>
+                          <w:rPr>
+                            <w:b/>
+                            <w:bCs/>
+                            <w:color w:val="5B9BD5" w:themeColor="accent5"/>
+                            <w:sz w:val="32"/>
+                            <w:szCs w:val="32"/>
+                          </w:rPr>
+                        </w:pPr>
+                        <w:r>
+                          <w:rPr>
+                            <w:b/>
+                            <w:bCs/>
+                            <w:color w:val="5B9BD5" w:themeColor="accent5"/>
+                            <w:sz w:val="32"/>
+                            <w:szCs w:val="32"/>
+                          </w:rPr>
+                          <w:t>ALUMNOS</w:t>
+                        </w:r>
+                      </w:p>
+                      <w:p>
+                        <w:pPr>
+                          <w:spacing w:after="0" w:line="240" w:lineRule="auto"/>
+                          <w:rPr>
+                            <w:sz w:val="28"/>
+                            <w:szCs w:val="28"/>
+                          </w:rPr>
+                        </w:pPr>
+                        <w:r>
+                          <w:rPr>
+                            <w:sz w:val="28"/>
+                            <w:szCs w:val="28"/>
+                          </w:rPr>
+                          <w:t xml:space="preserve">Lucas Gabriel </w:t>
+                        </w:r>
+                        <w:proofErr w:type="spellStart"/>
+                        <w:r>
+                          <w:rPr>
+                            <w:sz w:val="28"/>
+                            <w:szCs w:val="28"/>
+                          </w:rPr>
+                          <w:t>Fernandez</w:t>
+                        </w:r>
+                        <w:proofErr w:type="spellEnd"/>
+                      </w:p>
+                      <w:p>
+                        <w:pPr>
+                          <w:spacing w:after="0" w:line="240" w:lineRule="auto"/>
+                          <w:rPr>
+                            <w:sz w:val="28"/>
+                            <w:szCs w:val="28"/>
+                          </w:rPr>
+                        </w:pPr>
+                        <w:r>
+                          <w:rPr>
+                            <w:sz w:val="28"/>
+                            <w:szCs w:val="28"/>
+                          </w:rPr>
+                          <w:t xml:space="preserve">María Julieta </w:t>
+                        </w:r>
+                        <w:proofErr w:type="spellStart"/>
+                        <w:r>
+                          <w:rPr>
+                            <w:sz w:val="28"/>
+                            <w:szCs w:val="28"/>
+                          </w:rPr>
+                          <w:t>Chapur</w:t>
+                        </w:r>
+                        <w:proofErr w:type="spellEnd"/>
+                      </w:p>
+                      <w:p>
+                        <w:pPr>
+                          <w:spacing w:after="0" w:line="240" w:lineRule="auto"/>
+                          <w:rPr>
+                            <w:sz w:val="28"/>
+                            <w:szCs w:val="28"/>
+                          </w:rPr>
+                        </w:pPr>
+                        <w:r>
+                          <w:rPr>
+                            <w:sz w:val="28"/>
+                            <w:szCs w:val="28"/>
+                          </w:rPr>
+                          <w:t xml:space="preserve">Cecilia Paola </w:t>
+                        </w:r>
+                        <w:proofErr w:type="spellStart"/>
+                        <w:r>
+                          <w:rPr>
+                            <w:sz w:val="28"/>
+                            <w:szCs w:val="28"/>
+                          </w:rPr>
+                          <w:t>Fernandez</w:t>
+                        </w:r>
+                        <w:proofErr w:type="spellEnd"/>
+                      </w:p>
+                      <w:p>
+                        <w:pPr>
+                          <w:spacing w:after="0" w:line="240" w:lineRule="auto"/>
+                          <w:rPr>
+                            <w:sz w:val="28"/>
+                            <w:szCs w:val="28"/>
+                          </w:rPr>
+                        </w:pPr>
+                        <w:proofErr w:type="spellStart"/>
+                        <w:r>
+                          <w:rPr>
+                            <w:sz w:val="28"/>
+                            <w:szCs w:val="28"/>
+                          </w:rPr>
+                          <w:t>Julian</w:t>
+                        </w:r>
+                        <w:proofErr w:type="spellEnd"/>
+                        <w:r>
+                          <w:rPr>
+                            <w:sz w:val="28"/>
+                            <w:szCs w:val="28"/>
+                          </w:rPr>
+                          <w:t xml:space="preserve"> Ezequiel </w:t>
+                        </w:r>
+                        <w:proofErr w:type="spellStart"/>
+                        <w:r>
+                          <w:rPr>
+                            <w:sz w:val="28"/>
+                            <w:szCs w:val="28"/>
+                          </w:rPr>
+                          <w:t>Moruzzi</w:t>
+                        </w:r>
+                        <w:proofErr w:type="spellEnd"/>
+                      </w:p>
+                      <w:p>
+                        <w:pPr>
+                          <w:spacing w:after="0" w:line="240" w:lineRule="auto"/>
+                          <w:rPr>
+                            <w:sz w:val="28"/>
+                            <w:szCs w:val="28"/>
+                          </w:rPr>
+                        </w:pPr>
+                        <w:r>
+                          <w:rPr>
+                            <w:sz w:val="28"/>
+                            <w:szCs w:val="28"/>
+                          </w:rPr>
+                          <w:t xml:space="preserve">Nahuel </w:t>
+                        </w:r>
+                        <w:proofErr w:type="spellStart"/>
+                        <w:r>
+                          <w:rPr>
+                            <w:sz w:val="28"/>
+                            <w:szCs w:val="28"/>
+                          </w:rPr>
+                          <w:t>Maquieyra</w:t>
+                        </w:r>
+                        <w:proofErr w:type="spellEnd"/>
+                      </w:p>
+                      <w:p>
+                        <w:pPr>
+                          <w:spacing w:after="0" w:line="240" w:lineRule="auto"/>
+                          <w:rPr>
+                            <w:sz w:val="28"/>
+                            <w:szCs w:val="28"/>
+                          </w:rPr>
+                        </w:pPr>
+                      </w:p>
+                      <w:p>
+                        <w:pPr>
+                          <w:spacing w:after="0" w:line="240" w:lineRule="auto"/>
+                          <w:rPr>
+                            <w:sz w:val="28"/>
+                            <w:szCs w:val="28"/>
+                          </w:rPr>
+                        </w:pPr>
+                      </w:p>
+                      <w:p>
+                        <w:pPr>
+                          <w:spacing w:after="0" w:line="240" w:lineRule="auto"/>
+                          <w:rPr>
+                            <w:b/>
+                            <w:bCs/>
+                            <w:color w:val="BF8F00" w:themeColor="accent4" w:themeShade="BF"/>
+                            <w:sz w:val="32"/>
+                            <w:szCs w:val="32"/>
+                          </w:rPr>
+                        </w:pPr>
+                        <w:r>
+                          <w:rPr>
+                            <w:b/>
+                            <w:bCs/>
+                            <w:color w:val="BF8F00" w:themeColor="accent4" w:themeShade="BF"/>
+                            <w:sz w:val="32"/>
+                            <w:szCs w:val="32"/>
+                          </w:rPr>
+                          <w:t>PROFESORES</w:t>
+                        </w:r>
+                      </w:p>
+                      <w:p>
+                        <w:pPr>
+                          <w:spacing w:after="0" w:line="240" w:lineRule="auto"/>
+                          <w:rPr>
+                            <w:sz w:val="28"/>
+                            <w:szCs w:val="28"/>
+                          </w:rPr>
+                        </w:pPr>
+                        <w:r>
+                          <w:rPr>
+                            <w:sz w:val="28"/>
+                            <w:szCs w:val="28"/>
+                          </w:rPr>
+                          <w:t xml:space="preserve">Claudio </w:t>
+                        </w:r>
+                        <w:proofErr w:type="spellStart"/>
+                        <w:r>
+                          <w:rPr>
+                            <w:sz w:val="28"/>
+                            <w:szCs w:val="28"/>
+                          </w:rPr>
+                          <w:t>Fernandez</w:t>
+                        </w:r>
+                        <w:proofErr w:type="spellEnd"/>
+                        <w:r>
+                          <w:rPr>
+                            <w:sz w:val="28"/>
+                            <w:szCs w:val="28"/>
+                          </w:rPr>
+                          <w:tab/>
+                        </w:r>
+                      </w:p>
+                      <w:p>
+                        <w:pPr>
+                          <w:spacing w:after="0" w:line="240" w:lineRule="auto"/>
+                          <w:rPr>
+                            <w:sz w:val="28"/>
+                            <w:szCs w:val="28"/>
+                          </w:rPr>
+                        </w:pPr>
+                        <w:r>
+                          <w:rPr>
+                            <w:sz w:val="28"/>
+                            <w:szCs w:val="28"/>
+                          </w:rPr>
+                          <w:t>Tamara Herrera</w:t>
+                        </w:r>
+                        <w:r>
+                          <w:rPr>
+                            <w:sz w:val="28"/>
+                            <w:szCs w:val="28"/>
+                          </w:rPr>
+                          <w:tab/>
+                        </w:r>
+                      </w:p>
+                      <w:p>
+                        <w:pPr>
+                          <w:spacing w:after="0" w:line="240" w:lineRule="auto"/>
+                          <w:rPr>
+                            <w:sz w:val="28"/>
+                            <w:szCs w:val="28"/>
+                          </w:rPr>
+                        </w:pPr>
+                        <w:r>
+                          <w:rPr>
+                            <w:sz w:val="28"/>
+                            <w:szCs w:val="28"/>
+                          </w:rPr>
+                          <w:t xml:space="preserve">Carlos Javier </w:t>
+                        </w:r>
+                        <w:proofErr w:type="spellStart"/>
+                        <w:r>
+                          <w:rPr>
+                            <w:sz w:val="28"/>
+                            <w:szCs w:val="28"/>
+                          </w:rPr>
+                          <w:t>Rodriguez</w:t>
+                        </w:r>
+                        <w:proofErr w:type="spellEnd"/>
+                      </w:p>
+                    </w:txbxContent>
+                  </v:textbox>
+                </v:shape>
+                <v:shapetype id="_x0000_t56" coordsize="21600,21600" o:spt="56" path="m10800,l,8259,4200,21600r13200,l21600,8259xe">
+                  <v:stroke joinstyle="miter"/>
+                  <v:path gradientshapeok="t" o:connecttype="custom" o:connectlocs="10800,0;0,8259;4200,21600;10800,21600;17400,21600;21600,8259" o:connectangles="270,180,90,90,90,0" textboxrect="4200,5077,17400,21600"/>
+                </v:shapetype>
+                <v:shape id="Pentágono 20" o:spid="_x0000_s1031" type="#_x0000_t56" style="position:absolute;left:43406;top:70929;width:16917;height:16111;visibility:visible;mso-wrap-style:square;v-text-anchor:middle" o:gfxdata="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" fillcolor="#4472c4 [3204]" strokecolor="#1f3763 [1604]" strokeweight="1pt"/>
+                <v:shape id="Pentágono 21" o:spid="_x0000_s1032" type="#_x0000_t56" style="position:absolute;left:59912;top:60356;width:11228;height:10694;rotation:-3157919fd;visibility:visible;mso-wrap-style:square;v-text-anchor:middle" o:gfxdata="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" fillcolor="#4472c4" strokecolor="#2f528f" strokeweight="1pt"/>
+                <v:shape id="Pentágono 22" o:spid="_x0000_s1033" type="#_x0000_t56" style="position:absolute;left:54755;top:52777;width:6640;height:6321;rotation:-2426523fd;visibility:visible;mso-wrap-style:square;v-text-anchor:middle" o:gfxdata="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" fillcolor="#4472c4" strokecolor="#2f528f" strokeweight="1pt"/>
+                <v:shape id="Pentágono 23" o:spid="_x0000_s1034" type="#_x0000_t56" style="position:absolute;left:58565;top:11847;width:5783;height:5506;rotation:1516600fd;visibility:visible;mso-wrap-style:square;v-text-anchor:middle" o:gfxdata="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" fillcolor="#4472c4" strokecolor="#2f528f" strokeweight="1pt"/>
+                <v:shape id="Pentágono 24" o:spid="_x0000_s1035" type="#_x0000_t56" style="position:absolute;left:46523;top:267;width:11228;height:10693;rotation:-3157919fd;visibility:visible;mso-wrap-style:square;v-text-anchor:middle" o:gfxdata="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" fillcolor="#4472c4" strokecolor="#2f528f" strokeweight="1pt"/>
+              </v:group>
+            </w:pict>
+          </mc:Fallback>
+        </mc:AlternateContent>
+      </w:r>
+    </w:p>
+    <w:p>
+      <w:pPr>
+        <w:jc w:val="both"/>
+        <w:rPr>
+          <w:rStyle w:val="nfasisintenso"/>
+          <w:sz w:val="44"/>
+          <w:szCs w:val="44"/>
+        </w:rPr>
+      </w:pPr>
+    </w:p>
+    <w:p>
+      <w:pPr>
+        <w:rPr>
+          <w:sz w:val="44"/>
+          <w:szCs w:val="44"/>
+        </w:rPr>
+      </w:pPr>
+    </w:p>
+    <w:p>
+      <w:pPr>
+        <w:jc w:val="both"/>
+        <w:rPr>
+          <w:rStyle w:val="nfasisintenso"/>
+          <w:sz w:val="44"/>
+          <w:szCs w:val="44"/>
+        </w:rPr>
+      </w:pPr>
+    </w:p>
+    <w:p>
+      <w:pPr>
+        <w:tabs>
+          <w:tab w:val="left" w:pos="1971"/>
+        </w:tabs>
+        <w:jc w:val="right"/>
+        <w:rPr>
+          <w:rStyle w:val="nfasisintenso"/>
+          <w:sz w:val="44"/>
+          <w:szCs w:val="44"/>
+        </w:rPr>
+      </w:pPr>
+      <w:r>
+        <w:rPr>
+          <w:rStyle w:val="nfasisintenso"/>
+          <w:sz w:val="44"/>
+          <w:szCs w:val="44"/>
+        </w:rPr>
+        <w:tab/>
+      </w:r>
+    </w:p>
+    <w:p>
+      <w:pPr>
+        <w:tabs>
+          <w:tab w:val="left" w:pos="1971"/>
+        </w:tabs>
+        <w:jc w:val="right"/>
+        <w:rPr>
+          <w:rStyle w:val="nfasisintenso"/>
+          <w:i w:val="0"/>
+          <w:iCs w:val="0"/>
+          <w:color w:val="auto"/>
+          <w:sz w:val="44"/>
+          <w:szCs w:val="44"/>
+        </w:rPr>
+      </w:pPr>
+      <w:r>
+        <w:rPr>
+          <w:sz w:val="44"/>
+          <w:szCs w:val="44"/>
+        </w:rPr>
+        <w:br w:type="page"/>
+      </w:r>
+    </w:p>
     <w:p>
       <w:pPr>
         <w:rPr>
@@ -13,11 +1193,165 @@
       </w:pPr>
       <w:r>
         <w:rPr>
-          <w:rStyle w:val="nfasisintenso"/>
+          <w:i/>
+          <w:iCs/>
+          <w:noProof/>
+          <w:color w:val="4472C4" w:themeColor="accent1"/>
           <w:sz w:val="44"/>
           <w:szCs w:val="44"/>
         </w:rPr>
-        <w:t>Índex</w:t>
+        <w:lastRenderedPageBreak/>
+        <mc:AlternateContent>
+          <mc:Choice Requires="wps">
+            <w:drawing>
+              <wp:anchor distT="0" distB="0" distL="114300" distR="114300" simplePos="0" relativeHeight="251658240" behindDoc="0" locked="0" layoutInCell="1" allowOverlap="1" wp14:anchorId="05FA6306" wp14:editId="2CC49F7A">
+                <wp:simplePos x="0" y="0"/>
+                <wp:positionH relativeFrom="column">
+                  <wp:posOffset>-1087755</wp:posOffset>
+                </wp:positionH>
+                <wp:positionV relativeFrom="margin">
+                  <wp:align>top</wp:align>
+                </wp:positionV>
+                <wp:extent cx="4312920" cy="426720"/>
+                <wp:effectExtent l="0" t="0" r="11430" b="11430"/>
+                <wp:wrapNone/>
+                <wp:docPr id="8" name="Cuadro de texto 8"/>
+                <wp:cNvGraphicFramePr/>
+                <a:graphic xmlns:a="http://schemas.openxmlformats.org/drawingml/2006/main">
+                  <a:graphicData uri="http://schemas.microsoft.com/office/word/2010/wordprocessingShape">
+                    <wps:wsp>
+                      <wps:cNvSpPr txBox="1"/>
+                      <wps:spPr>
+                        <a:xfrm>
+                          <a:off x="0" y="0"/>
+                          <a:ext cx="4312920" cy="426720"/>
+                        </a:xfrm>
+                        <a:prstGeom prst="rect">
+                          <a:avLst/>
+                        </a:prstGeom>
+                        <a:ln/>
+                      </wps:spPr>
+                      <wps:style>
+                        <a:lnRef idx="1">
+                          <a:schemeClr val="accent5"/>
+                        </a:lnRef>
+                        <a:fillRef idx="3">
+                          <a:schemeClr val="accent5"/>
+                        </a:fillRef>
+                        <a:effectRef idx="2">
+                          <a:schemeClr val="accent5"/>
+                        </a:effectRef>
+                        <a:fontRef idx="minor">
+                          <a:schemeClr val="lt1"/>
+                        </a:fontRef>
+                      </wps:style>
+                      <wps:txbx>
+                        <w:txbxContent>
+                          <w:p>
+                            <w:pPr>
+                              <w:ind w:left="708"/>
+                              <w:rPr>
+                                <w:i/>
+                                <w:iCs/>
+                                <w:color w:val="FFFFFF" w:themeColor="background1"/>
+                                <w:sz w:val="44"/>
+                                <w:szCs w:val="44"/>
+                                <w:lang w:val="es-ES"/>
+                              </w:rPr>
+                            </w:pPr>
+                            <w:r>
+                              <w:rPr>
+                                <w:i/>
+                                <w:iCs/>
+                                <w:color w:val="FFFFFF" w:themeColor="background1"/>
+                                <w:sz w:val="44"/>
+                                <w:szCs w:val="44"/>
+                                <w:lang w:val="es-ES"/>
+                              </w:rPr>
+                              <w:t>INDE</w:t>
+                            </w:r>
+                            <w:r>
+                              <w:rPr>
+                                <w:i/>
+                                <w:iCs/>
+                                <w:color w:val="FFFFFF" w:themeColor="background1"/>
+                                <w:sz w:val="44"/>
+                                <w:szCs w:val="44"/>
+                                <w:lang w:val="es-ES"/>
+                              </w:rPr>
+                              <w:t>X</w:t>
+                            </w:r>
+                          </w:p>
+                        </w:txbxContent>
+                      </wps:txbx>
+                      <wps:bodyPr rot="0" spcFirstLastPara="0" vertOverflow="overflow" horzOverflow="overflow" vert="horz" wrap="square" lIns="91440" tIns="45720" rIns="91440" bIns="45720" numCol="1" spcCol="0" rtlCol="0" fromWordArt="0" anchor="t" anchorCtr="0" forceAA="0" compatLnSpc="1">
+                        <a:prstTxWarp prst="textNoShape">
+                          <a:avLst/>
+                        </a:prstTxWarp>
+                        <a:noAutofit/>
+                      </wps:bodyPr>
+                    </wps:wsp>
+                  </a:graphicData>
+                </a:graphic>
+                <wp14:sizeRelH relativeFrom="margin">
+                  <wp14:pctWidth>0</wp14:pctWidth>
+                </wp14:sizeRelH>
+                <wp14:sizeRelV relativeFrom="margin">
+                  <wp14:pctHeight>0</wp14:pctHeight>
+                </wp14:sizeRelV>
+              </wp:anchor>
+            </w:drawing>
+          </mc:Choice>
+          <mc:Fallback>
+            <w:pict>
+              <v:shape w14:anchorId="05FA6306" id="Cuadro de texto 8" o:spid="_x0000_s1036" type="#_x0000_t202" style="position:absolute;margin-left:-85.65pt;margin-top:0;width:339.6pt;height:33.6pt;z-index:251658240;visibility:visible;mso-wrap-style:square;mso-width-percent:0;mso-height-percent:0;mso-wrap-distance-left:9pt;mso-wrap-distance-top:0;mso-wrap-distance-right:9pt;mso-wrap-distance-bottom:0;mso-position-horizontal:absolute;mso-position-horizontal-relative:text;mso-position-vertical:top;mso-position-vertical-relative:margin;mso-width-percent:0;mso-height-percent:0;mso-width-relative:margin;mso-height-relative:margin;v-text-anchor:top" o:gfxdata="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" fillcolor="#65a0d7 [3032]" strokecolor="#5b9bd5 [3208]" strokeweight=".5pt">
+                <v:fill color2="#5898d4 [3176]" rotate="t" colors="0 #71a6db;.5 #559bdb;1 #438ac9" focus="100%" type="gradient">
+                  <o:fill v:ext="view" type="gradientUnscaled"/>
+                </v:fill>
+                <v:textbox>
+                  <w:txbxContent>
+                    <w:p>
+                      <w:pPr>
+                        <w:ind w:left="708"/>
+                        <w:rPr>
+                          <w:i/>
+                          <w:iCs/>
+                          <w:color w:val="FFFFFF" w:themeColor="background1"/>
+                          <w:sz w:val="44"/>
+                          <w:szCs w:val="44"/>
+                          <w:lang w:val="es-ES"/>
+                        </w:rPr>
+                      </w:pPr>
+                      <w:r>
+                        <w:rPr>
+                          <w:i/>
+                          <w:iCs/>
+                          <w:color w:val="FFFFFF" w:themeColor="background1"/>
+                          <w:sz w:val="44"/>
+                          <w:szCs w:val="44"/>
+                          <w:lang w:val="es-ES"/>
+                        </w:rPr>
+                        <w:t>INDE</w:t>
+                      </w:r>
+                      <w:r>
+                        <w:rPr>
+                          <w:i/>
+                          <w:iCs/>
+                          <w:color w:val="FFFFFF" w:themeColor="background1"/>
+                          <w:sz w:val="44"/>
+                          <w:szCs w:val="44"/>
+                          <w:lang w:val="es-ES"/>
+                        </w:rPr>
+                        <w:t>X</w:t>
+                      </w:r>
+                    </w:p>
+                  </w:txbxContent>
+                </v:textbox>
+                <w10:wrap anchory="margin"/>
+              </v:shape>
+            </w:pict>
+          </mc:Fallback>
+        </mc:AlternateContent>
       </w:r>
     </w:p>
     <w:p>
@@ -26,16 +1360,274 @@
           <w:noProof/>
         </w:rPr>
       </w:pPr>
+    </w:p>
+    <w:p>
+      <w:pPr>
+        <w:rPr>
+          <w:noProof/>
+        </w:rPr>
+      </w:pPr>
+    </w:p>
+    <w:p>
+      <w:pPr>
+        <w:rPr>
+          <w:noProof/>
+        </w:rPr>
+      </w:pPr>
       <w:r>
         <w:rPr>
           <w:noProof/>
         </w:rPr>
-        <w:t>El index es la pagina principal, la cual cuenta con un logo, una bienvenida y un formulario de acceso para el usuario, en caso de no ser un usuario de la página, se puede crear uno</w:t>
+        <mc:AlternateContent>
+          <mc:Choice Requires="wps">
+            <w:drawing>
+              <wp:anchor distT="0" distB="0" distL="114300" distR="114300" simplePos="0" relativeHeight="251663360" behindDoc="0" locked="0" layoutInCell="1" allowOverlap="1" wp14:anchorId="44A35353" wp14:editId="7AD56EBE">
+                <wp:simplePos x="0" y="0"/>
+                <wp:positionH relativeFrom="margin">
+                  <wp:posOffset>457472</wp:posOffset>
+                </wp:positionH>
+                <wp:positionV relativeFrom="paragraph">
+                  <wp:posOffset>288290</wp:posOffset>
+                </wp:positionV>
+                <wp:extent cx="4465320" cy="1025979"/>
+                <wp:effectExtent l="57150" t="19050" r="68580" b="117475"/>
+                <wp:wrapNone/>
+                <wp:docPr id="11" name="Cuadro de texto 11"/>
+                <wp:cNvGraphicFramePr/>
+                <a:graphic xmlns:a="http://schemas.openxmlformats.org/drawingml/2006/main">
+                  <a:graphicData uri="http://schemas.microsoft.com/office/word/2010/wordprocessingShape">
+                    <wps:wsp>
+                      <wps:cNvSpPr txBox="1"/>
+                      <wps:spPr>
+                        <a:xfrm>
+                          <a:off x="0" y="0"/>
+                          <a:ext cx="4465320" cy="1025979"/>
+                        </a:xfrm>
+                        <a:prstGeom prst="rect">
+                          <a:avLst/>
+                        </a:prstGeom>
+                        <a:ln/>
+                        <a:effectLst>
+                          <a:outerShdw blurRad="50800" dist="38100" dir="5400000" algn="t" rotWithShape="0">
+                            <a:prstClr val="black">
+                              <a:alpha val="40000"/>
+                            </a:prstClr>
+                          </a:outerShdw>
+                        </a:effectLst>
+                      </wps:spPr>
+                      <wps:style>
+                        <a:lnRef idx="2">
+                          <a:schemeClr val="accent4"/>
+                        </a:lnRef>
+                        <a:fillRef idx="1">
+                          <a:schemeClr val="lt1"/>
+                        </a:fillRef>
+                        <a:effectRef idx="0">
+                          <a:schemeClr val="accent4"/>
+                        </a:effectRef>
+                        <a:fontRef idx="minor">
+                          <a:schemeClr val="dk1"/>
+                        </a:fontRef>
+                      </wps:style>
+                      <wps:txbx>
+                        <w:txbxContent>
+                          <w:p>
+                            <w:pPr>
+                              <w:jc w:val="center"/>
+                              <w:rPr>
+                                <w:sz w:val="28"/>
+                                <w:szCs w:val="28"/>
+                              </w:rPr>
+                            </w:pPr>
+                            <w:r>
+                              <w:rPr>
+                                <w:sz w:val="28"/>
+                                <w:szCs w:val="28"/>
+                              </w:rPr>
+                              <w:t xml:space="preserve">El </w:t>
+                            </w:r>
+                            <w:proofErr w:type="spellStart"/>
+                            <w:r>
+                              <w:rPr>
+                                <w:b/>
+                                <w:bCs/>
+                                <w:sz w:val="28"/>
+                                <w:szCs w:val="28"/>
+                              </w:rPr>
+                              <w:t>index</w:t>
+                            </w:r>
+                            <w:proofErr w:type="spellEnd"/>
+                            <w:r>
+                              <w:rPr>
+                                <w:sz w:val="28"/>
+                                <w:szCs w:val="28"/>
+                              </w:rPr>
+                              <w:t xml:space="preserve"> es la </w:t>
+                            </w:r>
+                            <w:r>
+                              <w:rPr>
+                                <w:sz w:val="28"/>
+                                <w:szCs w:val="28"/>
+                              </w:rPr>
+                              <w:t>página</w:t>
+                            </w:r>
+                            <w:r>
+                              <w:rPr>
+                                <w:sz w:val="28"/>
+                                <w:szCs w:val="28"/>
+                              </w:rPr>
+                              <w:t xml:space="preserve"> principal. Cuenta con un logo, un mensaje de bienvenida y un formulario de acceso para el usuario; en caso de no poseer un usuario en la página, se puede crear uno</w:t>
+                            </w:r>
+                            <w:r>
+                              <w:rPr>
+                                <w:sz w:val="28"/>
+                                <w:szCs w:val="28"/>
+                              </w:rPr>
+                              <w:t>.</w:t>
+                            </w:r>
+                          </w:p>
+                        </w:txbxContent>
+                      </wps:txbx>
+                      <wps:bodyPr rot="0" spcFirstLastPara="0" vertOverflow="overflow" horzOverflow="overflow" vert="horz" wrap="square" lIns="91440" tIns="45720" rIns="91440" bIns="45720" numCol="1" spcCol="0" rtlCol="0" fromWordArt="0" anchor="ctr" anchorCtr="0" forceAA="0" compatLnSpc="1">
+                        <a:prstTxWarp prst="textNoShape">
+                          <a:avLst/>
+                        </a:prstTxWarp>
+                        <a:noAutofit/>
+                      </wps:bodyPr>
+                    </wps:wsp>
+                  </a:graphicData>
+                </a:graphic>
+                <wp14:sizeRelH relativeFrom="margin">
+                  <wp14:pctWidth>0</wp14:pctWidth>
+                </wp14:sizeRelH>
+                <wp14:sizeRelV relativeFrom="margin">
+                  <wp14:pctHeight>0</wp14:pctHeight>
+                </wp14:sizeRelV>
+              </wp:anchor>
+            </w:drawing>
+          </mc:Choice>
+          <mc:Fallback>
+            <w:pict>
+              <v:shape w14:anchorId="44A35353" id="Cuadro de texto 11" o:spid="_x0000_s1037" type="#_x0000_t202" style="position:absolute;margin-left:36pt;margin-top:22.7pt;width:351.6pt;height:80.8pt;z-index:251663360;visibility:visible;mso-wrap-style:square;mso-width-percent:0;mso-height-percent:0;mso-wrap-distance-left:9pt;mso-wrap-distance-top:0;mso-wrap-distance-right:9pt;mso-wrap-distance-bottom:0;mso-position-horizontal:absolute;mso-position-horizontal-relative:margin;mso-position-vertical:absolute;mso-position-vertical-relative:text;mso-width-percent:0;mso-height-percent:0;mso-width-relative:margin;mso-height-relative:margin;v-text-anchor:middle" o:gfxdata="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" fillcolor="white [3201]" strokecolor="#ffc000 [3207]" strokeweight="1pt">
+                <v:shadow on="t" color="black" opacity="26214f" origin=",-.5" offset="0,3pt"/>
+                <v:textbox>
+                  <w:txbxContent>
+                    <w:p>
+                      <w:pPr>
+                        <w:jc w:val="center"/>
+                        <w:rPr>
+                          <w:sz w:val="28"/>
+                          <w:szCs w:val="28"/>
+                        </w:rPr>
+                      </w:pPr>
+                      <w:r>
+                        <w:rPr>
+                          <w:sz w:val="28"/>
+                          <w:szCs w:val="28"/>
+                        </w:rPr>
+                        <w:t xml:space="preserve">El </w:t>
+                      </w:r>
+                      <w:proofErr w:type="spellStart"/>
+                      <w:r>
+                        <w:rPr>
+                          <w:b/>
+                          <w:bCs/>
+                          <w:sz w:val="28"/>
+                          <w:szCs w:val="28"/>
+                        </w:rPr>
+                        <w:t>index</w:t>
+                      </w:r>
+                      <w:proofErr w:type="spellEnd"/>
+                      <w:r>
+                        <w:rPr>
+                          <w:sz w:val="28"/>
+                          <w:szCs w:val="28"/>
+                        </w:rPr>
+                        <w:t xml:space="preserve"> es la </w:t>
+                      </w:r>
+                      <w:r>
+                        <w:rPr>
+                          <w:sz w:val="28"/>
+                          <w:szCs w:val="28"/>
+                        </w:rPr>
+                        <w:t>página</w:t>
+                      </w:r>
+                      <w:r>
+                        <w:rPr>
+                          <w:sz w:val="28"/>
+                          <w:szCs w:val="28"/>
+                        </w:rPr>
+                        <w:t xml:space="preserve"> principal. Cuenta con un logo, un mensaje de bienvenida y un formulario de acceso para el usuario; en caso de no poseer un usuario en la página, se puede crear uno</w:t>
+                      </w:r>
+                      <w:r>
+                        <w:rPr>
+                          <w:sz w:val="28"/>
+                          <w:szCs w:val="28"/>
+                        </w:rPr>
+                        <w:t>.</w:t>
+                      </w:r>
+                    </w:p>
+                  </w:txbxContent>
+                </v:textbox>
+                <w10:wrap anchorx="margin"/>
+              </v:shape>
+            </w:pict>
+          </mc:Fallback>
+        </mc:AlternateContent>
       </w:r>
     </w:p>
     <w:p>
       <w:pPr>
         <w:rPr>
+          <w:noProof/>
+        </w:rPr>
+      </w:pPr>
+    </w:p>
+    <w:p>
+      <w:pPr>
+        <w:rPr>
+          <w:lang w:val="es-ES"/>
+        </w:rPr>
+      </w:pPr>
+    </w:p>
+    <w:p>
+      <w:pPr>
+        <w:rPr>
+          <w:lang w:val="es-ES"/>
+        </w:rPr>
+      </w:pPr>
+    </w:p>
+    <w:p>
+      <w:pPr>
+        <w:rPr>
+          <w:lang w:val="es-ES"/>
+        </w:rPr>
+      </w:pPr>
+    </w:p>
+    <w:p>
+      <w:pPr>
+        <w:rPr>
+          <w:lang w:val="es-ES"/>
+        </w:rPr>
+      </w:pPr>
+    </w:p>
+    <w:p>
+      <w:pPr>
+        <w:rPr>
+          <w:lang w:val="es-ES"/>
+        </w:rPr>
+      </w:pPr>
+    </w:p>
+    <w:p>
+      <w:pPr>
+        <w:rPr>
+          <w:lang w:val="es-ES"/>
+        </w:rPr>
+      </w:pPr>
+    </w:p>
+    <w:p>
+      <w:pPr>
+        <w:rPr>
           <w:lang w:val="es-ES"/>
         </w:rPr>
       </w:pPr>
@@ -44,9 +1636,17 @@
           <w:noProof/>
         </w:rPr>
         <w:drawing>
-          <wp:inline distT="0" distB="0" distL="0" distR="0" wp14:anchorId="73B65B28" wp14:editId="35D3FE00">
+          <wp:anchor distT="0" distB="0" distL="114300" distR="114300" simplePos="0" relativeHeight="251664384" behindDoc="1" locked="0" layoutInCell="1" allowOverlap="1" wp14:anchorId="73B65B28" wp14:editId="69066722">
+            <wp:simplePos x="0" y="0"/>
+            <wp:positionH relativeFrom="page">
+              <wp:posOffset>1351280</wp:posOffset>
+            </wp:positionH>
+            <wp:positionV relativeFrom="paragraph">
+              <wp:posOffset>12065</wp:posOffset>
+            </wp:positionV>
             <wp:extent cx="4857750" cy="4029075"/>
             <wp:effectExtent l="0" t="0" r="0" b="9525"/>
+            <wp:wrapNone/>
             <wp:docPr id="1" name="Imagen 1"/>
             <wp:cNvGraphicFramePr>
               <a:graphicFrameLocks xmlns:a="http://schemas.openxmlformats.org/drawingml/2006/main" noChangeAspect="1"/>
@@ -59,7 +1659,13 @@
                     <pic:cNvPicPr/>
                   </pic:nvPicPr>
                   <pic:blipFill>
-                    <a:blip r:embed="rId5"/>
+                    <a:blip r:embed="rId7">
+                      <a:extLst>
+                        <a:ext uri="{28A0092B-C50C-407E-A947-70E740481C1C}">
+                          <a14:useLocalDpi xmlns:a14="http://schemas.microsoft.com/office/drawing/2010/main" val="0"/>
+                        </a:ext>
+                      </a:extLst>
+                    </a:blip>
                     <a:stretch>
                       <a:fillRect/>
                     </a:stretch>
@@ -76,7 +1682,13 @@
                 </pic:pic>
               </a:graphicData>
             </a:graphic>
-          </wp:inline>
+            <wp14:sizeRelH relativeFrom="page">
+              <wp14:pctWidth>0</wp14:pctWidth>
+            </wp14:sizeRelH>
+            <wp14:sizeRelV relativeFrom="page">
+              <wp14:pctHeight>0</wp14:pctHeight>
+            </wp14:sizeRelV>
+          </wp:anchor>
         </w:drawing>
       </w:r>
     </w:p>
@@ -97,44 +1709,532 @@
     <w:p>
       <w:pPr>
         <w:rPr>
-          <w:rStyle w:val="nfasisintenso"/>
+          <w:lang w:val="es-ES"/>
+        </w:rPr>
+      </w:pPr>
+    </w:p>
+    <w:p>
+      <w:pPr>
+        <w:rPr>
+          <w:lang w:val="es-ES"/>
+        </w:rPr>
+      </w:pPr>
+    </w:p>
+    <w:p>
+      <w:pPr>
+        <w:rPr>
+          <w:lang w:val="es-ES"/>
+        </w:rPr>
+      </w:pPr>
+    </w:p>
+    <w:p>
+      <w:pPr>
+        <w:rPr>
+          <w:lang w:val="es-ES"/>
+        </w:rPr>
+      </w:pPr>
+    </w:p>
+    <w:p>
+      <w:pPr>
+        <w:rPr>
+          <w:lang w:val="es-ES"/>
+        </w:rPr>
+      </w:pPr>
+    </w:p>
+    <w:p>
+      <w:pPr>
+        <w:rPr>
+          <w:lang w:val="es-ES"/>
+        </w:rPr>
+      </w:pPr>
+    </w:p>
+    <w:p>
+      <w:pPr>
+        <w:rPr>
+          <w:lang w:val="es-ES"/>
+        </w:rPr>
+      </w:pPr>
+    </w:p>
+    <w:p>
+      <w:pPr>
+        <w:rPr>
+          <w:lang w:val="es-ES"/>
+        </w:rPr>
+      </w:pPr>
+    </w:p>
+    <w:p>
+      <w:pPr>
+        <w:rPr>
+          <w:lang w:val="es-ES"/>
+        </w:rPr>
+      </w:pPr>
+    </w:p>
+    <w:p>
+      <w:pPr>
+        <w:rPr>
+          <w:lang w:val="es-ES"/>
+        </w:rPr>
+      </w:pPr>
+    </w:p>
+    <w:p>
+      <w:pPr>
+        <w:rPr>
+          <w:lang w:val="es-ES"/>
+        </w:rPr>
+      </w:pPr>
+    </w:p>
+    <w:p>
+      <w:pPr>
+        <w:rPr>
+          <w:lang w:val="es-ES"/>
+        </w:rPr>
+      </w:pPr>
+    </w:p>
+    <w:p>
+      <w:pPr>
+        <w:rPr>
+          <w:lang w:val="es-ES"/>
+        </w:rPr>
+      </w:pPr>
+    </w:p>
+    <w:p>
+      <w:pPr>
+        <w:rPr>
+          <w:lang w:val="es-ES"/>
+        </w:rPr>
+      </w:pPr>
+    </w:p>
+    <w:p>
+      <w:pPr>
+        <w:rPr>
+          <w:lang w:val="es-ES"/>
+        </w:rPr>
+      </w:pPr>
+    </w:p>
+    <w:p>
+      <w:pPr>
+        <w:rPr>
+          <w:lang w:val="es-ES"/>
+        </w:rPr>
+      </w:pPr>
+    </w:p>
+    <w:p>
+      <w:pPr>
+        <w:rPr>
+          <w:lang w:val="es-ES"/>
+        </w:rPr>
+      </w:pPr>
+    </w:p>
+    <w:p>
+      <w:pPr>
+        <w:rPr>
+          <w:lang w:val="es-ES"/>
+        </w:rPr>
+      </w:pPr>
+    </w:p>
+    <w:p>
+      <w:pPr>
+        <w:rPr>
+          <w:lang w:val="es-ES"/>
+        </w:rPr>
+      </w:pPr>
+    </w:p>
+    <w:p>
+      <w:pPr>
+        <w:rPr>
+          <w:lang w:val="es-ES"/>
+        </w:rPr>
+      </w:pPr>
+      <w:r>
+        <w:rPr>
+          <w:noProof/>
+        </w:rPr>
+        <mc:AlternateContent>
+          <mc:Choice Requires="wps">
+            <w:drawing>
+              <wp:anchor distT="0" distB="0" distL="114300" distR="114300" simplePos="0" relativeHeight="251666432" behindDoc="0" locked="0" layoutInCell="1" allowOverlap="1" wp14:anchorId="3B8ECC3D" wp14:editId="35AF63C9">
+                <wp:simplePos x="0" y="0"/>
+                <wp:positionH relativeFrom="margin">
+                  <wp:posOffset>467360</wp:posOffset>
+                </wp:positionH>
+                <wp:positionV relativeFrom="paragraph">
+                  <wp:posOffset>199843</wp:posOffset>
+                </wp:positionV>
+                <wp:extent cx="4465320" cy="797378"/>
+                <wp:effectExtent l="57150" t="19050" r="68580" b="117475"/>
+                <wp:wrapNone/>
+                <wp:docPr id="12" name="Cuadro de texto 12"/>
+                <wp:cNvGraphicFramePr/>
+                <a:graphic xmlns:a="http://schemas.openxmlformats.org/drawingml/2006/main">
+                  <a:graphicData uri="http://schemas.microsoft.com/office/word/2010/wordprocessingShape">
+                    <wps:wsp>
+                      <wps:cNvSpPr txBox="1"/>
+                      <wps:spPr>
+                        <a:xfrm>
+                          <a:off x="0" y="0"/>
+                          <a:ext cx="4465320" cy="797378"/>
+                        </a:xfrm>
+                        <a:prstGeom prst="rect">
+                          <a:avLst/>
+                        </a:prstGeom>
+                        <a:solidFill>
+                          <a:sysClr val="window" lastClr="FFFFFF"/>
+                        </a:solidFill>
+                        <a:ln w="12700" cap="flat" cmpd="sng" algn="ctr">
+                          <a:solidFill>
+                            <a:srgbClr val="FFC000"/>
+                          </a:solidFill>
+                          <a:prstDash val="solid"/>
+                          <a:miter lim="800000"/>
+                        </a:ln>
+                        <a:effectLst>
+                          <a:outerShdw blurRad="50800" dist="38100" dir="5400000" algn="t" rotWithShape="0">
+                            <a:prstClr val="black">
+                              <a:alpha val="40000"/>
+                            </a:prstClr>
+                          </a:outerShdw>
+                        </a:effectLst>
+                      </wps:spPr>
+                      <wps:txbx>
+                        <w:txbxContent>
+                          <w:p>
+                            <w:pPr>
+                              <w:jc w:val="center"/>
+                              <w:rPr>
+                                <w:sz w:val="28"/>
+                                <w:szCs w:val="28"/>
+                              </w:rPr>
+                            </w:pPr>
+                            <w:r>
+                              <w:rPr>
+                                <w:sz w:val="28"/>
+                                <w:szCs w:val="28"/>
+                              </w:rPr>
+                              <w:t>Una vez ingresado en el formulario anterior</w:t>
+                            </w:r>
+                            <w:r>
+                              <w:rPr>
+                                <w:sz w:val="28"/>
+                                <w:szCs w:val="28"/>
+                              </w:rPr>
+                              <w:t>,</w:t>
+                            </w:r>
+                            <w:r>
+                              <w:rPr>
+                                <w:sz w:val="28"/>
+                                <w:szCs w:val="28"/>
+                              </w:rPr>
+                              <w:t xml:space="preserve"> el usuario </w:t>
+                            </w:r>
+                            <w:r>
+                              <w:rPr>
+                                <w:sz w:val="28"/>
+                                <w:szCs w:val="28"/>
+                              </w:rPr>
+                              <w:t xml:space="preserve">encontrará </w:t>
+                            </w:r>
+                            <w:r>
+                              <w:rPr>
+                                <w:sz w:val="28"/>
+                                <w:szCs w:val="28"/>
+                              </w:rPr>
+                              <w:t xml:space="preserve">una sección </w:t>
+                            </w:r>
+                            <w:r>
+                              <w:rPr>
+                                <w:sz w:val="28"/>
+                                <w:szCs w:val="28"/>
+                              </w:rPr>
+                              <w:t xml:space="preserve">en la que </w:t>
+                            </w:r>
+                            <w:r>
+                              <w:rPr>
+                                <w:sz w:val="28"/>
+                                <w:szCs w:val="28"/>
+                              </w:rPr>
+                              <w:t>podrá hacer uso de los siguientes apartados:</w:t>
+                            </w:r>
+                          </w:p>
+                        </w:txbxContent>
+                      </wps:txbx>
+                      <wps:bodyPr rot="0" spcFirstLastPara="0" vertOverflow="overflow" horzOverflow="overflow" vert="horz" wrap="square" lIns="91440" tIns="45720" rIns="91440" bIns="45720" numCol="1" spcCol="0" rtlCol="0" fromWordArt="0" anchor="ctr" anchorCtr="0" forceAA="0" compatLnSpc="1">
+                        <a:prstTxWarp prst="textNoShape">
+                          <a:avLst/>
+                        </a:prstTxWarp>
+                        <a:noAutofit/>
+                      </wps:bodyPr>
+                    </wps:wsp>
+                  </a:graphicData>
+                </a:graphic>
+                <wp14:sizeRelH relativeFrom="margin">
+                  <wp14:pctWidth>0</wp14:pctWidth>
+                </wp14:sizeRelH>
+                <wp14:sizeRelV relativeFrom="margin">
+                  <wp14:pctHeight>0</wp14:pctHeight>
+                </wp14:sizeRelV>
+              </wp:anchor>
+            </w:drawing>
+          </mc:Choice>
+          <mc:Fallback>
+            <w:pict>
+              <v:shape w14:anchorId="3B8ECC3D" id="Cuadro de texto 12" o:spid="_x0000_s1038" type="#_x0000_t202" style="position:absolute;margin-left:36.8pt;margin-top:15.75pt;width:351.6pt;height:62.8pt;z-index:251666432;visibility:visible;mso-wrap-style:square;mso-width-percent:0;mso-height-percent:0;mso-wrap-distance-left:9pt;mso-wrap-distance-top:0;mso-wrap-distance-right:9pt;mso-wrap-distance-bottom:0;mso-position-horizontal:absolute;mso-position-horizontal-relative:margin;mso-position-vertical:absolute;mso-position-vertical-relative:text;mso-width-percent:0;mso-height-percent:0;mso-width-relative:margin;mso-height-relative:margin;v-text-anchor:middle" o:gfxdata="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" fillcolor="window" strokecolor="#ffc000" strokeweight="1pt">
+                <v:shadow on="t" color="black" opacity="26214f" origin=",-.5" offset="0,3pt"/>
+                <v:textbox>
+                  <w:txbxContent>
+                    <w:p>
+                      <w:pPr>
+                        <w:jc w:val="center"/>
+                        <w:rPr>
+                          <w:sz w:val="28"/>
+                          <w:szCs w:val="28"/>
+                        </w:rPr>
+                      </w:pPr>
+                      <w:r>
+                        <w:rPr>
+                          <w:sz w:val="28"/>
+                          <w:szCs w:val="28"/>
+                        </w:rPr>
+                        <w:t>Una vez ingresado en el formulario anterior</w:t>
+                      </w:r>
+                      <w:r>
+                        <w:rPr>
+                          <w:sz w:val="28"/>
+                          <w:szCs w:val="28"/>
+                        </w:rPr>
+                        <w:t>,</w:t>
+                      </w:r>
+                      <w:r>
+                        <w:rPr>
+                          <w:sz w:val="28"/>
+                          <w:szCs w:val="28"/>
+                        </w:rPr>
+                        <w:t xml:space="preserve"> el usuario </w:t>
+                      </w:r>
+                      <w:r>
+                        <w:rPr>
+                          <w:sz w:val="28"/>
+                          <w:szCs w:val="28"/>
+                        </w:rPr>
+                        <w:t xml:space="preserve">encontrará </w:t>
+                      </w:r>
+                      <w:r>
+                        <w:rPr>
+                          <w:sz w:val="28"/>
+                          <w:szCs w:val="28"/>
+                        </w:rPr>
+                        <w:t xml:space="preserve">una sección </w:t>
+                      </w:r>
+                      <w:r>
+                        <w:rPr>
+                          <w:sz w:val="28"/>
+                          <w:szCs w:val="28"/>
+                        </w:rPr>
+                        <w:t xml:space="preserve">en la que </w:t>
+                      </w:r>
+                      <w:r>
+                        <w:rPr>
+                          <w:sz w:val="28"/>
+                          <w:szCs w:val="28"/>
+                        </w:rPr>
+                        <w:t>podrá hacer uso de los siguientes apartados:</w:t>
+                      </w:r>
+                    </w:p>
+                  </w:txbxContent>
+                </v:textbox>
+                <w10:wrap anchorx="margin"/>
+              </v:shape>
+            </w:pict>
+          </mc:Fallback>
+        </mc:AlternateContent>
+      </w:r>
+    </w:p>
+    <w:p>
+      <w:pPr>
+        <w:rPr>
+          <w:lang w:val="es-ES"/>
+        </w:rPr>
+      </w:pPr>
+    </w:p>
+    <w:p>
+      <w:pPr>
+        <w:rPr>
+          <w:lang w:val="es-ES"/>
+        </w:rPr>
+      </w:pPr>
+    </w:p>
+    <w:p>
+      <w:pPr>
+        <w:rPr>
+          <w:lang w:val="es-ES"/>
+        </w:rPr>
+      </w:pPr>
+    </w:p>
+    <w:p>
+      <w:pPr>
+        <w:rPr>
+          <w:lang w:val="es-ES"/>
+        </w:rPr>
+      </w:pPr>
+    </w:p>
+    <w:p>
+      <w:pPr>
+        <w:rPr>
+          <w:b/>
+          <w:color w:val="FFC000" w:themeColor="accent4"/>
+          <w:sz w:val="28"/>
+          <w:szCs w:val="28"/>
+          <w:lang w:val="es-ES"/>
+          <w14:textOutline w14:w="0" w14:cap="flat" w14:cmpd="sng" w14:algn="ctr">
+            <w14:noFill/>
+            <w14:prstDash w14:val="solid"/>
+            <w14:round/>
+          </w14:textOutline>
+          <w14:props3d w14:extrusionH="57150" w14:contourW="0" w14:prstMaterial="softEdge">
+            <w14:bevelT w14:w="25400" w14:h="38100" w14:prst="circle"/>
+          </w14:props3d>
+        </w:rPr>
+      </w:pPr>
+      <w:r>
+        <w:rPr>
+          <w:i/>
+          <w:iCs/>
+          <w:noProof/>
+          <w:color w:val="4472C4" w:themeColor="accent1"/>
           <w:sz w:val="44"/>
           <w:szCs w:val="44"/>
         </w:rPr>
-      </w:pPr>
-      <w:r>
-        <w:rPr>
-          <w:rStyle w:val="nfasisintenso"/>
-          <w:sz w:val="44"/>
-          <w:szCs w:val="44"/>
-        </w:rPr>
-        <w:t>Apartado del</w:t>
+        <mc:AlternateContent>
+          <mc:Choice Requires="wps">
+            <w:drawing>
+              <wp:anchor distT="0" distB="0" distL="114300" distR="114300" simplePos="0" relativeHeight="251660288" behindDoc="0" locked="0" layoutInCell="1" allowOverlap="1" wp14:anchorId="1FE6A00A" wp14:editId="2493E718">
+                <wp:simplePos x="0" y="0"/>
+                <wp:positionH relativeFrom="page">
+                  <wp:align>left</wp:align>
+                </wp:positionH>
+                <wp:positionV relativeFrom="margin">
+                  <wp:align>top</wp:align>
+                </wp:positionV>
+                <wp:extent cx="4312920" cy="426720"/>
+                <wp:effectExtent l="0" t="0" r="11430" b="11430"/>
+                <wp:wrapNone/>
+                <wp:docPr id="9" name="Cuadro de texto 9"/>
+                <wp:cNvGraphicFramePr/>
+                <a:graphic xmlns:a="http://schemas.openxmlformats.org/drawingml/2006/main">
+                  <a:graphicData uri="http://schemas.microsoft.com/office/word/2010/wordprocessingShape">
+                    <wps:wsp>
+                      <wps:cNvSpPr txBox="1"/>
+                      <wps:spPr>
+                        <a:xfrm>
+                          <a:off x="0" y="0"/>
+                          <a:ext cx="4312920" cy="426720"/>
+                        </a:xfrm>
+                        <a:prstGeom prst="rect">
+                          <a:avLst/>
+                        </a:prstGeom>
+                        <a:ln/>
+                      </wps:spPr>
+                      <wps:style>
+                        <a:lnRef idx="1">
+                          <a:schemeClr val="accent5"/>
+                        </a:lnRef>
+                        <a:fillRef idx="3">
+                          <a:schemeClr val="accent5"/>
+                        </a:fillRef>
+                        <a:effectRef idx="2">
+                          <a:schemeClr val="accent5"/>
+                        </a:effectRef>
+                        <a:fontRef idx="minor">
+                          <a:schemeClr val="lt1"/>
+                        </a:fontRef>
+                      </wps:style>
+                      <wps:txbx>
+                        <w:txbxContent>
+                          <w:p>
+                            <w:pPr>
+                              <w:ind w:left="708"/>
+                              <w:rPr>
+                                <w:i/>
+                                <w:iCs/>
+                                <w:color w:val="FFFFFF" w:themeColor="background1"/>
+                                <w:sz w:val="44"/>
+                                <w:szCs w:val="44"/>
+                                <w:lang w:val="es-ES"/>
+                              </w:rPr>
+                            </w:pPr>
+                            <w:r>
+                              <w:rPr>
+                                <w:i/>
+                                <w:iCs/>
+                                <w:color w:val="FFFFFF" w:themeColor="background1"/>
+                                <w:sz w:val="44"/>
+                                <w:szCs w:val="44"/>
+                                <w:lang w:val="es-ES"/>
+                              </w:rPr>
+                              <w:t>Apartado del Cliente</w:t>
+                            </w:r>
+                          </w:p>
+                        </w:txbxContent>
+                      </wps:txbx>
+                      <wps:bodyPr rot="0" spcFirstLastPara="0" vertOverflow="overflow" horzOverflow="overflow" vert="horz" wrap="square" lIns="91440" tIns="45720" rIns="91440" bIns="45720" numCol="1" spcCol="0" rtlCol="0" fromWordArt="0" anchor="t" anchorCtr="0" forceAA="0" compatLnSpc="1">
+                        <a:prstTxWarp prst="textNoShape">
+                          <a:avLst/>
+                        </a:prstTxWarp>
+                        <a:noAutofit/>
+                      </wps:bodyPr>
+                    </wps:wsp>
+                  </a:graphicData>
+                </a:graphic>
+                <wp14:sizeRelH relativeFrom="margin">
+                  <wp14:pctWidth>0</wp14:pctWidth>
+                </wp14:sizeRelH>
+                <wp14:sizeRelV relativeFrom="margin">
+                  <wp14:pctHeight>0</wp14:pctHeight>
+                </wp14:sizeRelV>
+              </wp:anchor>
+            </w:drawing>
+          </mc:Choice>
+          <mc:Fallback>
+            <w:pict>
+              <v:shape w14:anchorId="1FE6A00A" id="Cuadro de texto 9" o:spid="_x0000_s1039" type="#_x0000_t202" style="position:absolute;margin-left:0;margin-top:0;width:339.6pt;height:33.6pt;z-index:251660288;visibility:visible;mso-wrap-style:square;mso-width-percent:0;mso-height-percent:0;mso-wrap-distance-left:9pt;mso-wrap-distance-top:0;mso-wrap-distance-right:9pt;mso-wrap-distance-bottom:0;mso-position-horizontal:left;mso-position-horizontal-relative:page;mso-position-vertical:top;mso-position-vertical-relative:margin;mso-width-percent:0;mso-height-percent:0;mso-width-relative:margin;mso-height-relative:margin;v-text-anchor:top" o:gfxdata="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" fillcolor="#65a0d7 [3032]" strokecolor="#5b9bd5 [3208]" strokeweight=".5pt">
+                <v:fill color2="#5898d4 [3176]" rotate="t" colors="0 #71a6db;.5 #559bdb;1 #438ac9" focus="100%" type="gradient">
+                  <o:fill v:ext="view" type="gradientUnscaled"/>
+                </v:fill>
+                <v:textbox>
+                  <w:txbxContent>
+                    <w:p>
+                      <w:pPr>
+                        <w:ind w:left="708"/>
+                        <w:rPr>
+                          <w:i/>
+                          <w:iCs/>
+                          <w:color w:val="FFFFFF" w:themeColor="background1"/>
+                          <w:sz w:val="44"/>
+                          <w:szCs w:val="44"/>
+                          <w:lang w:val="es-ES"/>
+                        </w:rPr>
+                      </w:pPr>
+                      <w:r>
+                        <w:rPr>
+                          <w:i/>
+                          <w:iCs/>
+                          <w:color w:val="FFFFFF" w:themeColor="background1"/>
+                          <w:sz w:val="44"/>
+                          <w:szCs w:val="44"/>
+                          <w:lang w:val="es-ES"/>
+                        </w:rPr>
+                        <w:t>Apartado del Cliente</w:t>
+                      </w:r>
+                    </w:p>
+                  </w:txbxContent>
+                </v:textbox>
+                <w10:wrap anchorx="page" anchory="margin"/>
+              </v:shape>
+            </w:pict>
+          </mc:Fallback>
+        </mc:AlternateContent>
       </w:r>
       <w:r>
         <w:rPr>
-          <w:rStyle w:val="nfasisintenso"/>
-          <w:sz w:val="44"/>
-          <w:szCs w:val="44"/>
-        </w:rPr>
-        <w:t xml:space="preserve"> Cliente</w:t>
-      </w:r>
-    </w:p>
-    <w:p>
-      <w:pPr>
-        <w:rPr>
-          <w:lang w:val="es-ES"/>
-        </w:rPr>
-      </w:pPr>
-      <w:r>
-        <w:rPr>
-          <w:lang w:val="es-ES"/>
-        </w:rPr>
-        <w:t>Una vez ingresado en el formulario anterior el usuario una sección la cual podrá hacer uso de los siguientes apartados:</w:t>
-      </w:r>
-    </w:p>
-    <w:p>
-      <w:pPr>
-        <w:rPr>
           <w:b/>
           <w:color w:val="FFC000" w:themeColor="accent4"/>
           <w:sz w:val="28"/>
@@ -149,24 +2249,7 @@
             <w14:bevelT w14:w="25400" w14:h="38100" w14:prst="circle"/>
           </w14:props3d>
         </w:rPr>
-      </w:pPr>
-      <w:r>
-        <w:rPr>
-          <w:b/>
-          <w:color w:val="FFC000" w:themeColor="accent4"/>
-          <w:sz w:val="28"/>
-          <w:szCs w:val="28"/>
-          <w:lang w:val="es-ES"/>
-          <w14:textOutline w14:w="0" w14:cap="flat" w14:cmpd="sng" w14:algn="ctr">
-            <w14:noFill/>
-            <w14:prstDash w14:val="solid"/>
-            <w14:round/>
-          </w14:textOutline>
-          <w14:props3d w14:extrusionH="57150" w14:contourW="0" w14:prstMaterial="softEdge">
-            <w14:bevelT w14:w="25400" w14:h="38100" w14:prst="circle"/>
-          </w14:props3d>
-        </w:rPr>
-        <w:t>Cuenta</w:t>
+        <w:t>CUENTA</w:t>
       </w:r>
     </w:p>
     <w:p>
@@ -326,7 +2409,6 @@
             <w14:bevelT w14:w="25400" w14:h="38100" w14:prst="circle"/>
           </w14:props3d>
         </w:rPr>
-        <w:lastRenderedPageBreak/>
         <w:t>Préstamo</w:t>
       </w:r>
     </w:p>
@@ -371,7 +2453,7 @@
           <w:noProof/>
         </w:rPr>
         <w:drawing>
-          <wp:inline distT="0" distB="0" distL="0" distR="0" wp14:anchorId="3F437DCF" wp14:editId="4134DFEA">
+          <wp:inline distT="0" distB="0" distL="0" distR="0" wp14:anchorId="3F437DCF" wp14:editId="59154BB9">
             <wp:extent cx="5400040" cy="1823720"/>
             <wp:effectExtent l="0" t="0" r="0" b="5080"/>
             <wp:docPr id="2" name="Imagen 2"/>
@@ -386,7 +2468,7 @@
                     <pic:cNvPicPr/>
                   </pic:nvPicPr>
                   <pic:blipFill>
-                    <a:blip r:embed="rId6"/>
+                    <a:blip r:embed="rId8"/>
                     <a:stretch>
                       <a:fillRect/>
                     </a:stretch>
@@ -426,14 +2508,6 @@
     <w:p>
       <w:pPr>
         <w:rPr>
-          <w:sz w:val="28"/>
-          <w:szCs w:val="28"/>
-        </w:rPr>
-      </w:pPr>
-    </w:p>
-    <w:p>
-      <w:pPr>
-        <w:rPr>
           <w:b/>
           <w:color w:val="FFC000" w:themeColor="accent4"/>
           <w:sz w:val="28"/>
@@ -465,7 +2539,7 @@
             <w14:bevelT w14:w="25400" w14:h="38100" w14:prst="circle"/>
           </w14:props3d>
         </w:rPr>
-        <w:t>Información personal</w:t>
+        <w:t>INFORMACIÓN PERSONAL</w:t>
       </w:r>
     </w:p>
     <w:p>
@@ -487,6 +2561,285 @@
           <w:lang w:val="es-ES"/>
         </w:rPr>
       </w:pPr>
+    </w:p>
+    <w:p>
+      <w:pPr>
+        <w:rPr>
+          <w:b/>
+          <w:color w:val="FFC000" w:themeColor="accent4"/>
+          <w:sz w:val="28"/>
+          <w:szCs w:val="28"/>
+          <w:lang w:val="es-ES"/>
+          <w14:textOutline w14:w="0" w14:cap="flat" w14:cmpd="sng" w14:algn="ctr">
+            <w14:noFill/>
+            <w14:prstDash w14:val="solid"/>
+            <w14:round/>
+          </w14:textOutline>
+          <w14:props3d w14:extrusionH="57150" w14:contourW="0" w14:prstMaterial="softEdge">
+            <w14:bevelT w14:w="25400" w14:h="38100" w14:prst="circle"/>
+          </w14:props3d>
+        </w:rPr>
+      </w:pPr>
+    </w:p>
+    <w:p>
+      <w:pPr>
+        <w:rPr>
+          <w:b/>
+          <w:color w:val="FFC000" w:themeColor="accent4"/>
+          <w:lang w:val="es-ES"/>
+          <w14:textOutline w14:w="0" w14:cap="flat" w14:cmpd="sng" w14:algn="ctr">
+            <w14:noFill/>
+            <w14:prstDash w14:val="solid"/>
+            <w14:round/>
+          </w14:textOutline>
+          <w14:props3d w14:extrusionH="57150" w14:contourW="0" w14:prstMaterial="softEdge">
+            <w14:bevelT w14:w="25400" w14:h="38100" w14:prst="circle"/>
+          </w14:props3d>
+        </w:rPr>
+      </w:pPr>
+    </w:p>
+    <w:p>
+      <w:pPr>
+        <w:rPr>
+          <w:b/>
+          <w:color w:val="FFC000" w:themeColor="accent4"/>
+          <w:lang w:val="es-ES"/>
+          <w14:textOutline w14:w="0" w14:cap="flat" w14:cmpd="sng" w14:algn="ctr">
+            <w14:noFill/>
+            <w14:prstDash w14:val="solid"/>
+            <w14:round/>
+          </w14:textOutline>
+          <w14:props3d w14:extrusionH="57150" w14:contourW="0" w14:prstMaterial="softEdge">
+            <w14:bevelT w14:w="25400" w14:h="38100" w14:prst="circle"/>
+          </w14:props3d>
+        </w:rPr>
+      </w:pPr>
+      <w:r>
+        <w:rPr>
+          <w:i/>
+          <w:iCs/>
+          <w:noProof/>
+          <w:color w:val="4472C4" w:themeColor="accent1"/>
+          <w:sz w:val="44"/>
+          <w:szCs w:val="44"/>
+        </w:rPr>
+        <mc:AlternateContent>
+          <mc:Choice Requires="wps">
+            <w:drawing>
+              <wp:anchor distT="0" distB="0" distL="114300" distR="114300" simplePos="0" relativeHeight="251662336" behindDoc="0" locked="0" layoutInCell="1" allowOverlap="1" wp14:anchorId="64C995C1" wp14:editId="2106E767">
+                <wp:simplePos x="0" y="0"/>
+                <wp:positionH relativeFrom="page">
+                  <wp:align>left</wp:align>
+                </wp:positionH>
+                <wp:positionV relativeFrom="margin">
+                  <wp:align>top</wp:align>
+                </wp:positionV>
+                <wp:extent cx="4312920" cy="426720"/>
+                <wp:effectExtent l="0" t="0" r="11430" b="11430"/>
+                <wp:wrapNone/>
+                <wp:docPr id="10" name="Cuadro de texto 10"/>
+                <wp:cNvGraphicFramePr/>
+                <a:graphic xmlns:a="http://schemas.openxmlformats.org/drawingml/2006/main">
+                  <a:graphicData uri="http://schemas.microsoft.com/office/word/2010/wordprocessingShape">
+                    <wps:wsp>
+                      <wps:cNvSpPr txBox="1"/>
+                      <wps:spPr>
+                        <a:xfrm>
+                          <a:off x="0" y="0"/>
+                          <a:ext cx="4312920" cy="426720"/>
+                        </a:xfrm>
+                        <a:prstGeom prst="rect">
+                          <a:avLst/>
+                        </a:prstGeom>
+                        <a:ln/>
+                      </wps:spPr>
+                      <wps:style>
+                        <a:lnRef idx="1">
+                          <a:schemeClr val="accent5"/>
+                        </a:lnRef>
+                        <a:fillRef idx="3">
+                          <a:schemeClr val="accent5"/>
+                        </a:fillRef>
+                        <a:effectRef idx="2">
+                          <a:schemeClr val="accent5"/>
+                        </a:effectRef>
+                        <a:fontRef idx="minor">
+                          <a:schemeClr val="lt1"/>
+                        </a:fontRef>
+                      </wps:style>
+                      <wps:txbx>
+                        <w:txbxContent>
+                          <w:p>
+                            <w:pPr>
+                              <w:ind w:left="708"/>
+                              <w:rPr>
+                                <w:i/>
+                                <w:iCs/>
+                                <w:color w:val="FFFFFF" w:themeColor="background1"/>
+                                <w:sz w:val="44"/>
+                                <w:szCs w:val="44"/>
+                                <w:lang w:val="es-ES"/>
+                              </w:rPr>
+                            </w:pPr>
+                            <w:r>
+                              <w:rPr>
+                                <w:i/>
+                                <w:iCs/>
+                                <w:color w:val="FFFFFF" w:themeColor="background1"/>
+                                <w:sz w:val="44"/>
+                                <w:szCs w:val="44"/>
+                                <w:lang w:val="es-ES"/>
+                              </w:rPr>
+                              <w:t>Apartado del Servidor</w:t>
+                            </w:r>
+                            <w:r>
+                              <w:rPr>
+                                <w:i/>
+                                <w:iCs/>
+                                <w:color w:val="FFFFFF" w:themeColor="background1"/>
+                                <w:sz w:val="44"/>
+                                <w:szCs w:val="44"/>
+                                <w:lang w:val="es-ES"/>
+                              </w:rPr>
+                              <w:t xml:space="preserve"> </w:t>
+                            </w:r>
+                          </w:p>
+                        </w:txbxContent>
+                      </wps:txbx>
+                      <wps:bodyPr rot="0" spcFirstLastPara="0" vertOverflow="overflow" horzOverflow="overflow" vert="horz" wrap="square" lIns="91440" tIns="45720" rIns="91440" bIns="45720" numCol="1" spcCol="0" rtlCol="0" fromWordArt="0" anchor="t" anchorCtr="0" forceAA="0" compatLnSpc="1">
+                        <a:prstTxWarp prst="textNoShape">
+                          <a:avLst/>
+                        </a:prstTxWarp>
+                        <a:noAutofit/>
+                      </wps:bodyPr>
+                    </wps:wsp>
+                  </a:graphicData>
+                </a:graphic>
+                <wp14:sizeRelH relativeFrom="margin">
+                  <wp14:pctWidth>0</wp14:pctWidth>
+                </wp14:sizeRelH>
+                <wp14:sizeRelV relativeFrom="margin">
+                  <wp14:pctHeight>0</wp14:pctHeight>
+                </wp14:sizeRelV>
+              </wp:anchor>
+            </w:drawing>
+          </mc:Choice>
+          <mc:Fallback>
+            <w:pict>
+              <v:shape w14:anchorId="64C995C1" id="Cuadro de texto 10" o:spid="_x0000_s1040" type="#_x0000_t202" style="position:absolute;margin-left:0;margin-top:0;width:339.6pt;height:33.6pt;z-index:251662336;visibility:visible;mso-wrap-style:square;mso-width-percent:0;mso-height-percent:0;mso-wrap-distance-left:9pt;mso-wrap-distance-top:0;mso-wrap-distance-right:9pt;mso-wrap-distance-bottom:0;mso-position-horizontal:left;mso-position-horizontal-relative:page;mso-position-vertical:top;mso-position-vertical-relative:margin;mso-width-percent:0;mso-height-percent:0;mso-width-relative:margin;mso-height-relative:margin;v-text-anchor:top" o:gfxdata="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" fillcolor="#65a0d7 [3032]" strokecolor="#5b9bd5 [3208]" strokeweight=".5pt">
+                <v:fill color2="#5898d4 [3176]" rotate="t" colors="0 #71a6db;.5 #559bdb;1 #438ac9" focus="100%" type="gradient">
+                  <o:fill v:ext="view" type="gradientUnscaled"/>
+                </v:fill>
+                <v:textbox>
+                  <w:txbxContent>
+                    <w:p>
+                      <w:pPr>
+                        <w:ind w:left="708"/>
+                        <w:rPr>
+                          <w:i/>
+                          <w:iCs/>
+                          <w:color w:val="FFFFFF" w:themeColor="background1"/>
+                          <w:sz w:val="44"/>
+                          <w:szCs w:val="44"/>
+                          <w:lang w:val="es-ES"/>
+                        </w:rPr>
+                      </w:pPr>
+                      <w:r>
+                        <w:rPr>
+                          <w:i/>
+                          <w:iCs/>
+                          <w:color w:val="FFFFFF" w:themeColor="background1"/>
+                          <w:sz w:val="44"/>
+                          <w:szCs w:val="44"/>
+                          <w:lang w:val="es-ES"/>
+                        </w:rPr>
+                        <w:t>Apartado del Servidor</w:t>
+                      </w:r>
+                      <w:r>
+                        <w:rPr>
+                          <w:i/>
+                          <w:iCs/>
+                          <w:color w:val="FFFFFF" w:themeColor="background1"/>
+                          <w:sz w:val="44"/>
+                          <w:szCs w:val="44"/>
+                          <w:lang w:val="es-ES"/>
+                        </w:rPr>
+                        <w:t xml:space="preserve"> </w:t>
+                      </w:r>
+                    </w:p>
+                  </w:txbxContent>
+                </v:textbox>
+                <w10:wrap anchorx="page" anchory="margin"/>
+              </v:shape>
+            </w:pict>
+          </mc:Fallback>
+        </mc:AlternateContent>
+      </w:r>
+    </w:p>
+    <w:p>
+      <w:pPr>
+        <w:rPr>
+          <w:b/>
+          <w:color w:val="FFC000" w:themeColor="accent4"/>
+          <w:sz w:val="28"/>
+          <w:szCs w:val="28"/>
+          <w:lang w:val="es-ES"/>
+          <w14:textOutline w14:w="0" w14:cap="flat" w14:cmpd="sng" w14:algn="ctr">
+            <w14:noFill/>
+            <w14:prstDash w14:val="solid"/>
+            <w14:round/>
+          </w14:textOutline>
+          <w14:props3d w14:extrusionH="57150" w14:contourW="0" w14:prstMaterial="softEdge">
+            <w14:bevelT w14:w="25400" w14:h="38100" w14:prst="circle"/>
+          </w14:props3d>
+        </w:rPr>
+      </w:pPr>
+      <w:r>
+        <w:rPr>
+          <w:b/>
+          <w:color w:val="FFC000" w:themeColor="accent4"/>
+          <w:sz w:val="28"/>
+          <w:szCs w:val="28"/>
+          <w:lang w:val="es-ES"/>
+          <w14:textOutline w14:w="0" w14:cap="flat" w14:cmpd="sng" w14:algn="ctr">
+            <w14:noFill/>
+            <w14:prstDash w14:val="solid"/>
+            <w14:round/>
+          </w14:textOutline>
+          <w14:props3d w14:extrusionH="57150" w14:contourW="0" w14:prstMaterial="softEdge">
+            <w14:bevelT w14:w="25400" w14:h="38100" w14:prst="circle"/>
+          </w14:props3d>
+        </w:rPr>
+        <w:t>PANEL ADMINISTRADOR</w:t>
+      </w:r>
+    </w:p>
+    <w:p>
+      <w:pPr>
+        <w:rPr>
+          <w:rStyle w:val="nfasisintenso"/>
+          <w:b/>
+          <w:i w:val="0"/>
+          <w:iCs w:val="0"/>
+          <w:color w:val="FFC000" w:themeColor="accent4"/>
+          <w:sz w:val="28"/>
+          <w:szCs w:val="28"/>
+          <w:lang w:val="es-ES"/>
+          <w14:textOutline w14:w="0" w14:cap="flat" w14:cmpd="sng" w14:algn="ctr">
+            <w14:noFill/>
+            <w14:prstDash w14:val="solid"/>
+            <w14:round/>
+          </w14:textOutline>
+          <w14:props3d w14:extrusionH="57150" w14:contourW="0" w14:prstMaterial="softEdge">
+            <w14:bevelT w14:w="25400" w14:h="38100" w14:prst="circle"/>
+          </w14:props3d>
+        </w:rPr>
+      </w:pPr>
+      <w:r>
+        <w:rPr>
+          <w:lang w:val="es-ES"/>
+        </w:rPr>
+        <w:t>Contiene un Menú de navegación para poder administrar las diferentes áreas.</w:t>
+      </w:r>
     </w:p>
     <w:p>
       <w:pPr>
@@ -498,120 +2851,20 @@
       </w:pPr>
       <w:r>
         <w:rPr>
-          <w:rStyle w:val="nfasisintenso"/>
-          <w:sz w:val="44"/>
-          <w:szCs w:val="44"/>
-        </w:rPr>
-        <w:t>Apartado del</w:t>
-      </w:r>
-      <w:r>
-        <w:rPr>
-          <w:rStyle w:val="nfasisintenso"/>
-          <w:sz w:val="44"/>
-          <w:szCs w:val="44"/>
-        </w:rPr>
-        <w:t xml:space="preserve"> </w:t>
-      </w:r>
-      <w:r>
-        <w:rPr>
-          <w:rStyle w:val="nfasisintenso"/>
-          <w:sz w:val="44"/>
-          <w:szCs w:val="44"/>
-        </w:rPr>
-        <w:t>Servidor</w:t>
-      </w:r>
-    </w:p>
-    <w:p>
-      <w:pPr>
-        <w:rPr>
-          <w:rStyle w:val="nfasisintenso"/>
-          <w:sz w:val="44"/>
-          <w:szCs w:val="44"/>
-        </w:rPr>
-      </w:pPr>
-    </w:p>
-    <w:p>
-      <w:pPr>
-        <w:rPr>
-          <w:b/>
-          <w:color w:val="FFC000" w:themeColor="accent4"/>
-          <w:sz w:val="28"/>
-          <w:szCs w:val="28"/>
-          <w:lang w:val="es-ES"/>
-          <w14:textOutline w14:w="0" w14:cap="flat" w14:cmpd="sng" w14:algn="ctr">
-            <w14:noFill/>
-            <w14:prstDash w14:val="solid"/>
-            <w14:round/>
-          </w14:textOutline>
-          <w14:props3d w14:extrusionH="57150" w14:contourW="0" w14:prstMaterial="softEdge">
-            <w14:bevelT w14:w="25400" w14:h="38100" w14:prst="circle"/>
-          </w14:props3d>
-        </w:rPr>
-      </w:pPr>
-      <w:r>
-        <w:rPr>
-          <w:b/>
-          <w:color w:val="FFC000" w:themeColor="accent4"/>
-          <w:sz w:val="28"/>
-          <w:szCs w:val="28"/>
-          <w:lang w:val="es-ES"/>
-          <w14:textOutline w14:w="0" w14:cap="flat" w14:cmpd="sng" w14:algn="ctr">
-            <w14:noFill/>
-            <w14:prstDash w14:val="solid"/>
-            <w14:round/>
-          </w14:textOutline>
-          <w14:props3d w14:extrusionH="57150" w14:contourW="0" w14:prstMaterial="softEdge">
-            <w14:bevelT w14:w="25400" w14:h="38100" w14:prst="circle"/>
-          </w14:props3d>
-        </w:rPr>
-        <w:t>Panel administrador</w:t>
-      </w:r>
-    </w:p>
-    <w:p>
-      <w:pPr>
-        <w:rPr>
-          <w:rStyle w:val="nfasisintenso"/>
-          <w:b/>
-          <w:i w:val="0"/>
-          <w:iCs w:val="0"/>
-          <w:color w:val="FFC000" w:themeColor="accent4"/>
-          <w:sz w:val="28"/>
-          <w:szCs w:val="28"/>
-          <w:lang w:val="es-ES"/>
-          <w14:textOutline w14:w="0" w14:cap="flat" w14:cmpd="sng" w14:algn="ctr">
-            <w14:noFill/>
-            <w14:prstDash w14:val="solid"/>
-            <w14:round/>
-          </w14:textOutline>
-          <w14:props3d w14:extrusionH="57150" w14:contourW="0" w14:prstMaterial="softEdge">
-            <w14:bevelT w14:w="25400" w14:h="38100" w14:prst="circle"/>
-          </w14:props3d>
-        </w:rPr>
-      </w:pPr>
-      <w:r>
-        <w:rPr>
-          <w:lang w:val="es-ES"/>
-        </w:rPr>
-        <w:t>Contiene un Menú de navegación para poder administrar las diferentes áreas.</w:t>
-      </w:r>
-    </w:p>
-    <w:p>
-      <w:pPr>
-        <w:rPr>
-          <w:rStyle w:val="nfasisintenso"/>
-          <w:sz w:val="44"/>
-          <w:szCs w:val="44"/>
-        </w:rPr>
-      </w:pPr>
-      <w:r>
-        <w:rPr>
           <w:noProof/>
         </w:rPr>
-        <w:lastRenderedPageBreak/>
         <w:drawing>
-          <wp:inline distT="0" distB="0" distL="0" distR="0" wp14:anchorId="28B59D3B" wp14:editId="056B0D9A">
-            <wp:extent cx="5400040" cy="4298950"/>
-            <wp:effectExtent l="0" t="0" r="0" b="6350"/>
+          <wp:anchor distT="0" distB="0" distL="114300" distR="114300" simplePos="0" relativeHeight="251667456" behindDoc="1" locked="0" layoutInCell="1" allowOverlap="1" wp14:anchorId="28B59D3B" wp14:editId="20E8232D">
+            <wp:simplePos x="0" y="0"/>
+            <wp:positionH relativeFrom="page">
+              <wp:posOffset>1724660</wp:posOffset>
+            </wp:positionH>
+            <wp:positionV relativeFrom="paragraph">
+              <wp:posOffset>213360</wp:posOffset>
+            </wp:positionV>
+            <wp:extent cx="4103915" cy="3483544"/>
+            <wp:effectExtent l="0" t="0" r="0" b="3175"/>
+            <wp:wrapNone/>
             <wp:docPr id="3" name="Imagen 3"/>
             <wp:cNvGraphicFramePr>
               <a:graphicFrameLocks xmlns:a="http://schemas.openxmlformats.org/drawingml/2006/main" noChangeAspect="1"/>
@@ -623,31 +2876,59 @@
                     <pic:cNvPr id="1" name=""/>
                     <pic:cNvPicPr/>
                   </pic:nvPicPr>
-                  <pic:blipFill>
-                    <a:blip r:embed="rId7"/>
-                    <a:stretch>
-                      <a:fillRect/>
-                    </a:stretch>
+                  <pic:blipFill rotWithShape="1">
+                    <a:blip r:embed="rId9">
+                      <a:extLst>
+                        <a:ext uri="{28A0092B-C50C-407E-A947-70E740481C1C}">
+                          <a14:useLocalDpi xmlns:a14="http://schemas.microsoft.com/office/drawing/2010/main" val="0"/>
+                        </a:ext>
+                      </a:extLst>
+                    </a:blip>
+                    <a:srcRect r="6213"/>
+                    <a:stretch/>
                   </pic:blipFill>
-                  <pic:spPr>
+                  <pic:spPr bwMode="auto">
                     <a:xfrm>
                       <a:off x="0" y="0"/>
-                      <a:ext cx="5400040" cy="4298950"/>
+                      <a:ext cx="4104170" cy="3483761"/>
                     </a:xfrm>
                     <a:prstGeom prst="rect">
                       <a:avLst/>
                     </a:prstGeom>
+                    <a:ln>
+                      <a:noFill/>
+                    </a:ln>
+                    <a:extLst>
+                      <a:ext uri="{53640926-AAD7-44D8-BBD7-CCE9431645EC}">
+                        <a14:shadowObscured xmlns:a14="http://schemas.microsoft.com/office/drawing/2010/main"/>
+                      </a:ext>
+                    </a:extLst>
                   </pic:spPr>
                 </pic:pic>
               </a:graphicData>
             </a:graphic>
-          </wp:inline>
+            <wp14:sizeRelH relativeFrom="page">
+              <wp14:pctWidth>0</wp14:pctWidth>
+            </wp14:sizeRelH>
+            <wp14:sizeRelV relativeFrom="page">
+              <wp14:pctHeight>0</wp14:pctHeight>
+            </wp14:sizeRelV>
+          </wp:anchor>
         </w:drawing>
       </w:r>
     </w:p>
     <w:p>
       <w:pPr>
         <w:rPr>
+          <w:rStyle w:val="nfasisintenso"/>
+          <w:sz w:val="44"/>
+          <w:szCs w:val="44"/>
+        </w:rPr>
+      </w:pPr>
+    </w:p>
+    <w:p>
+      <w:pPr>
+        <w:rPr>
           <w:b/>
           <w:color w:val="FFC000" w:themeColor="accent4"/>
           <w:sz w:val="28"/>
@@ -663,6 +2944,177 @@
           </w14:props3d>
         </w:rPr>
       </w:pPr>
+    </w:p>
+    <w:p>
+      <w:pPr>
+        <w:rPr>
+          <w:b/>
+          <w:color w:val="FFC000" w:themeColor="accent4"/>
+          <w:sz w:val="28"/>
+          <w:szCs w:val="28"/>
+          <w:lang w:val="es-ES"/>
+          <w14:textOutline w14:w="0" w14:cap="flat" w14:cmpd="sng" w14:algn="ctr">
+            <w14:noFill/>
+            <w14:prstDash w14:val="solid"/>
+            <w14:round/>
+          </w14:textOutline>
+          <w14:props3d w14:extrusionH="57150" w14:contourW="0" w14:prstMaterial="softEdge">
+            <w14:bevelT w14:w="25400" w14:h="38100" w14:prst="circle"/>
+          </w14:props3d>
+        </w:rPr>
+      </w:pPr>
+    </w:p>
+    <w:p>
+      <w:pPr>
+        <w:rPr>
+          <w:b/>
+          <w:color w:val="FFC000" w:themeColor="accent4"/>
+          <w:sz w:val="28"/>
+          <w:szCs w:val="28"/>
+          <w:lang w:val="es-ES"/>
+          <w14:textOutline w14:w="0" w14:cap="flat" w14:cmpd="sng" w14:algn="ctr">
+            <w14:noFill/>
+            <w14:prstDash w14:val="solid"/>
+            <w14:round/>
+          </w14:textOutline>
+          <w14:props3d w14:extrusionH="57150" w14:contourW="0" w14:prstMaterial="softEdge">
+            <w14:bevelT w14:w="25400" w14:h="38100" w14:prst="circle"/>
+          </w14:props3d>
+        </w:rPr>
+      </w:pPr>
+    </w:p>
+    <w:p>
+      <w:pPr>
+        <w:rPr>
+          <w:b/>
+          <w:color w:val="FFC000" w:themeColor="accent4"/>
+          <w:sz w:val="28"/>
+          <w:szCs w:val="28"/>
+          <w:lang w:val="es-ES"/>
+          <w14:textOutline w14:w="0" w14:cap="flat" w14:cmpd="sng" w14:algn="ctr">
+            <w14:noFill/>
+            <w14:prstDash w14:val="solid"/>
+            <w14:round/>
+          </w14:textOutline>
+          <w14:props3d w14:extrusionH="57150" w14:contourW="0" w14:prstMaterial="softEdge">
+            <w14:bevelT w14:w="25400" w14:h="38100" w14:prst="circle"/>
+          </w14:props3d>
+        </w:rPr>
+      </w:pPr>
+    </w:p>
+    <w:p>
+      <w:pPr>
+        <w:rPr>
+          <w:b/>
+          <w:color w:val="FFC000" w:themeColor="accent4"/>
+          <w:sz w:val="28"/>
+          <w:szCs w:val="28"/>
+          <w:lang w:val="es-ES"/>
+          <w14:textOutline w14:w="0" w14:cap="flat" w14:cmpd="sng" w14:algn="ctr">
+            <w14:noFill/>
+            <w14:prstDash w14:val="solid"/>
+            <w14:round/>
+          </w14:textOutline>
+          <w14:props3d w14:extrusionH="57150" w14:contourW="0" w14:prstMaterial="softEdge">
+            <w14:bevelT w14:w="25400" w14:h="38100" w14:prst="circle"/>
+          </w14:props3d>
+        </w:rPr>
+      </w:pPr>
+    </w:p>
+    <w:p>
+      <w:pPr>
+        <w:rPr>
+          <w:b/>
+          <w:color w:val="FFC000" w:themeColor="accent4"/>
+          <w:sz w:val="28"/>
+          <w:szCs w:val="28"/>
+          <w:lang w:val="es-ES"/>
+          <w14:textOutline w14:w="0" w14:cap="flat" w14:cmpd="sng" w14:algn="ctr">
+            <w14:noFill/>
+            <w14:prstDash w14:val="solid"/>
+            <w14:round/>
+          </w14:textOutline>
+          <w14:props3d w14:extrusionH="57150" w14:contourW="0" w14:prstMaterial="softEdge">
+            <w14:bevelT w14:w="25400" w14:h="38100" w14:prst="circle"/>
+          </w14:props3d>
+        </w:rPr>
+      </w:pPr>
+    </w:p>
+    <w:p>
+      <w:pPr>
+        <w:rPr>
+          <w:b/>
+          <w:color w:val="FFC000" w:themeColor="accent4"/>
+          <w:sz w:val="28"/>
+          <w:szCs w:val="28"/>
+          <w:lang w:val="es-ES"/>
+          <w14:textOutline w14:w="0" w14:cap="flat" w14:cmpd="sng" w14:algn="ctr">
+            <w14:noFill/>
+            <w14:prstDash w14:val="solid"/>
+            <w14:round/>
+          </w14:textOutline>
+          <w14:props3d w14:extrusionH="57150" w14:contourW="0" w14:prstMaterial="softEdge">
+            <w14:bevelT w14:w="25400" w14:h="38100" w14:prst="circle"/>
+          </w14:props3d>
+        </w:rPr>
+      </w:pPr>
+    </w:p>
+    <w:p>
+      <w:pPr>
+        <w:rPr>
+          <w:b/>
+          <w:color w:val="FFC000" w:themeColor="accent4"/>
+          <w:sz w:val="28"/>
+          <w:szCs w:val="28"/>
+          <w:lang w:val="es-ES"/>
+          <w14:textOutline w14:w="0" w14:cap="flat" w14:cmpd="sng" w14:algn="ctr">
+            <w14:noFill/>
+            <w14:prstDash w14:val="solid"/>
+            <w14:round/>
+          </w14:textOutline>
+          <w14:props3d w14:extrusionH="57150" w14:contourW="0" w14:prstMaterial="softEdge">
+            <w14:bevelT w14:w="25400" w14:h="38100" w14:prst="circle"/>
+          </w14:props3d>
+        </w:rPr>
+      </w:pPr>
+    </w:p>
+    <w:p>
+      <w:pPr>
+        <w:rPr>
+          <w:b/>
+          <w:color w:val="FFC000" w:themeColor="accent4"/>
+          <w:sz w:val="28"/>
+          <w:szCs w:val="28"/>
+          <w:lang w:val="es-ES"/>
+          <w14:textOutline w14:w="0" w14:cap="flat" w14:cmpd="sng" w14:algn="ctr">
+            <w14:noFill/>
+            <w14:prstDash w14:val="solid"/>
+            <w14:round/>
+          </w14:textOutline>
+          <w14:props3d w14:extrusionH="57150" w14:contourW="0" w14:prstMaterial="softEdge">
+            <w14:bevelT w14:w="25400" w14:h="38100" w14:prst="circle"/>
+          </w14:props3d>
+        </w:rPr>
+      </w:pPr>
+    </w:p>
+    <w:p>
+      <w:pPr>
+        <w:rPr>
+          <w:b/>
+          <w:color w:val="FFC000" w:themeColor="accent4"/>
+          <w:sz w:val="28"/>
+          <w:szCs w:val="28"/>
+          <w:lang w:val="es-ES"/>
+          <w14:textOutline w14:w="0" w14:cap="flat" w14:cmpd="sng" w14:algn="ctr">
+            <w14:noFill/>
+            <w14:prstDash w14:val="solid"/>
+            <w14:round/>
+          </w14:textOutline>
+          <w14:props3d w14:extrusionH="57150" w14:contourW="0" w14:prstMaterial="softEdge">
+            <w14:bevelT w14:w="25400" w14:h="38100" w14:prst="circle"/>
+          </w14:props3d>
+        </w:rPr>
+      </w:pPr>
       <w:r>
         <w:rPr>
           <w:b/>
@@ -679,7 +3131,20 @@
             <w14:bevelT w14:w="25400" w14:h="38100" w14:prst="circle"/>
           </w14:props3d>
         </w:rPr>
-        <w:t>Administrar Cuentas</w:t>
+        <w:t>ADMINISTRAR CUENTAS</w:t>
+      </w:r>
+    </w:p>
+    <w:p>
+      <w:pPr>
+        <w:rPr>
+          <w:lang w:val="es-ES"/>
+        </w:rPr>
+      </w:pPr>
+      <w:r>
+        <w:rPr>
+          <w:lang w:val="es-ES"/>
+        </w:rPr>
+        <w:t>Administrar cuentas contiene el Alta y la Modificación y eliminación de cuentas.</w:t>
       </w:r>
     </w:p>
     <w:p>
@@ -705,34 +3170,20 @@
       </w:pPr>
       <w:r>
         <w:rPr>
-          <w:lang w:val="es-ES"/>
-        </w:rPr>
-        <w:t>Administrar cuentas contiene el Alta y la Modificación y eliminación de cuentas.</w:t>
-      </w:r>
-    </w:p>
-    <w:p>
-      <w:pPr>
-        <w:rPr>
           <w:noProof/>
         </w:rPr>
-      </w:pPr>
-    </w:p>
-    <w:p>
-      <w:pPr>
-        <w:rPr>
-          <w:rStyle w:val="nfasisintenso"/>
-          <w:sz w:val="44"/>
-          <w:szCs w:val="44"/>
-        </w:rPr>
-      </w:pPr>
-      <w:r>
-        <w:rPr>
-          <w:noProof/>
-        </w:rPr>
         <w:drawing>
-          <wp:inline distT="0" distB="0" distL="0" distR="0" wp14:anchorId="31FA8F96" wp14:editId="5B36EEB9">
-            <wp:extent cx="4276725" cy="2574886"/>
+          <wp:anchor distT="0" distB="0" distL="114300" distR="114300" simplePos="0" relativeHeight="251668480" behindDoc="1" locked="0" layoutInCell="1" allowOverlap="1" wp14:anchorId="31FA8F96" wp14:editId="049A3723">
+            <wp:simplePos x="0" y="0"/>
+            <wp:positionH relativeFrom="page">
+              <wp:posOffset>1913255</wp:posOffset>
+            </wp:positionH>
+            <wp:positionV relativeFrom="paragraph">
+              <wp:posOffset>158750</wp:posOffset>
+            </wp:positionV>
+            <wp:extent cx="3733800" cy="2574290"/>
             <wp:effectExtent l="0" t="0" r="0" b="0"/>
+            <wp:wrapNone/>
             <wp:docPr id="4" name="Imagen 4"/>
             <wp:cNvGraphicFramePr>
               <a:graphicFrameLocks xmlns:a="http://schemas.openxmlformats.org/drawingml/2006/main" noChangeAspect="1"/>
@@ -744,27 +3195,98 @@
                     <pic:cNvPr id="1" name=""/>
                     <pic:cNvPicPr/>
                   </pic:nvPicPr>
-                  <pic:blipFill>
-                    <a:blip r:embed="rId8"/>
-                    <a:stretch>
-                      <a:fillRect/>
-                    </a:stretch>
+                  <pic:blipFill rotWithShape="1">
+                    <a:blip r:embed="rId10">
+                      <a:extLst>
+                        <a:ext uri="{28A0092B-C50C-407E-A947-70E740481C1C}">
+                          <a14:useLocalDpi xmlns:a14="http://schemas.microsoft.com/office/drawing/2010/main" val="0"/>
+                        </a:ext>
+                      </a:extLst>
+                    </a:blip>
+                    <a:srcRect r="12674"/>
+                    <a:stretch/>
                   </pic:blipFill>
-                  <pic:spPr>
+                  <pic:spPr bwMode="auto">
                     <a:xfrm>
                       <a:off x="0" y="0"/>
-                      <a:ext cx="4279602" cy="2576618"/>
+                      <a:ext cx="3734664" cy="2574886"/>
                     </a:xfrm>
                     <a:prstGeom prst="rect">
                       <a:avLst/>
                     </a:prstGeom>
+                    <a:ln>
+                      <a:noFill/>
+                    </a:ln>
+                    <a:extLst>
+                      <a:ext uri="{53640926-AAD7-44D8-BBD7-CCE9431645EC}">
+                        <a14:shadowObscured xmlns:a14="http://schemas.microsoft.com/office/drawing/2010/main"/>
+                      </a:ext>
+                    </a:extLst>
                   </pic:spPr>
                 </pic:pic>
               </a:graphicData>
             </a:graphic>
-          </wp:inline>
+            <wp14:sizeRelH relativeFrom="page">
+              <wp14:pctWidth>0</wp14:pctWidth>
+            </wp14:sizeRelH>
+            <wp14:sizeRelV relativeFrom="page">
+              <wp14:pctHeight>0</wp14:pctHeight>
+            </wp14:sizeRelV>
+          </wp:anchor>
         </w:drawing>
       </w:r>
+    </w:p>
+    <w:p>
+      <w:pPr>
+        <w:rPr>
+          <w:rStyle w:val="nfasisintenso"/>
+          <w:b/>
+          <w:i w:val="0"/>
+          <w:iCs w:val="0"/>
+          <w:color w:val="FFC000" w:themeColor="accent4"/>
+          <w:sz w:val="28"/>
+          <w:szCs w:val="28"/>
+          <w:lang w:val="es-ES"/>
+          <w14:textOutline w14:w="0" w14:cap="flat" w14:cmpd="sng" w14:algn="ctr">
+            <w14:noFill/>
+            <w14:prstDash w14:val="solid"/>
+            <w14:round/>
+          </w14:textOutline>
+          <w14:props3d w14:extrusionH="57150" w14:contourW="0" w14:prstMaterial="softEdge">
+            <w14:bevelT w14:w="25400" w14:h="38100" w14:prst="circle"/>
+          </w14:props3d>
+        </w:rPr>
+      </w:pPr>
+    </w:p>
+    <w:p>
+      <w:pPr>
+        <w:rPr>
+          <w:noProof/>
+        </w:rPr>
+      </w:pPr>
+    </w:p>
+    <w:p>
+      <w:pPr>
+        <w:rPr>
+          <w:noProof/>
+        </w:rPr>
+      </w:pPr>
+    </w:p>
+    <w:p>
+      <w:pPr>
+        <w:rPr>
+          <w:noProof/>
+        </w:rPr>
+      </w:pPr>
+    </w:p>
+    <w:p>
+      <w:pPr>
+        <w:rPr>
+          <w:rStyle w:val="nfasisintenso"/>
+          <w:sz w:val="44"/>
+          <w:szCs w:val="44"/>
+        </w:rPr>
+      </w:pPr>
     </w:p>
     <w:p>
       <w:pPr>
@@ -787,6 +3309,7 @@
           <w:iCs w:val="0"/>
           <w:color w:val="auto"/>
         </w:rPr>
+        <w:lastRenderedPageBreak/>
         <w:t xml:space="preserve">el alta de cuenta busca por DNI, si el buscado se encuentra registrado, detalla las cuentas que tiene si es que tiene alguna, en el caso de que tenga 3 cuentas no lo dejara crear una cuenta ya que se excede del máximo de cuentas permitidas </w:t>
       </w:r>
     </w:p>
@@ -802,11 +3325,18 @@
         <w:rPr>
           <w:noProof/>
         </w:rPr>
-        <w:lastRenderedPageBreak/>
         <w:drawing>
-          <wp:inline distT="0" distB="0" distL="0" distR="0" wp14:anchorId="6AC692CF" wp14:editId="691016EB">
+          <wp:anchor distT="0" distB="0" distL="114300" distR="114300" simplePos="0" relativeHeight="251669504" behindDoc="1" locked="0" layoutInCell="1" allowOverlap="1" wp14:anchorId="6AC692CF" wp14:editId="2B41FFA0">
+            <wp:simplePos x="0" y="0"/>
+            <wp:positionH relativeFrom="page">
+              <wp:align>center</wp:align>
+            </wp:positionH>
+            <wp:positionV relativeFrom="paragraph">
+              <wp:posOffset>267698</wp:posOffset>
+            </wp:positionV>
             <wp:extent cx="4438650" cy="2096145"/>
             <wp:effectExtent l="0" t="0" r="0" b="0"/>
+            <wp:wrapNone/>
             <wp:docPr id="7" name="Imagen 7"/>
             <wp:cNvGraphicFramePr>
               <a:graphicFrameLocks xmlns:a="http://schemas.openxmlformats.org/drawingml/2006/main" noChangeAspect="1"/>
@@ -819,7 +3349,13 @@
                     <pic:cNvPicPr/>
                   </pic:nvPicPr>
                   <pic:blipFill>
-                    <a:blip r:embed="rId9"/>
+                    <a:blip r:embed="rId11" cstate="print">
+                      <a:extLst>
+                        <a:ext uri="{28A0092B-C50C-407E-A947-70E740481C1C}">
+                          <a14:useLocalDpi xmlns:a14="http://schemas.microsoft.com/office/drawing/2010/main" val="0"/>
+                        </a:ext>
+                      </a:extLst>
+                    </a:blip>
                     <a:stretch>
                       <a:fillRect/>
                     </a:stretch>
@@ -827,7 +3363,7 @@
                   <pic:spPr>
                     <a:xfrm>
                       <a:off x="0" y="0"/>
-                      <a:ext cx="4446447" cy="2099827"/>
+                      <a:ext cx="4438650" cy="2096145"/>
                     </a:xfrm>
                     <a:prstGeom prst="rect">
                       <a:avLst/>
@@ -836,7 +3372,13 @@
                 </pic:pic>
               </a:graphicData>
             </a:graphic>
-          </wp:inline>
+            <wp14:sizeRelH relativeFrom="page">
+              <wp14:pctWidth>0</wp14:pctWidth>
+            </wp14:sizeRelH>
+            <wp14:sizeRelV relativeFrom="page">
+              <wp14:pctHeight>0</wp14:pctHeight>
+            </wp14:sizeRelV>
+          </wp:anchor>
         </w:drawing>
       </w:r>
     </w:p>
@@ -889,15 +3431,6 @@
     <w:p>
       <w:pPr>
         <w:rPr>
-          <w:rStyle w:val="nfasisintenso"/>
-          <w:sz w:val="44"/>
-          <w:szCs w:val="44"/>
-        </w:rPr>
-      </w:pPr>
-    </w:p>
-    <w:p>
-      <w:pPr>
-        <w:rPr>
           <w:b/>
           <w:color w:val="FFC000" w:themeColor="accent4"/>
           <w:sz w:val="28"/>
@@ -929,7 +3462,7 @@
             <w14:bevelT w14:w="25400" w14:h="38100" w14:prst="circle"/>
           </w14:props3d>
         </w:rPr>
-        <w:t>Administrar Clientes</w:t>
+        <w:t>ADMINISTRAR CLIENTES</w:t>
       </w:r>
     </w:p>
     <w:p>
@@ -966,24 +3499,22 @@
           <w:noProof/>
         </w:rPr>
       </w:pPr>
-    </w:p>
-    <w:p>
-      <w:pPr>
-        <w:rPr>
-          <w:rStyle w:val="nfasisintenso"/>
-          <w:sz w:val="44"/>
-          <w:szCs w:val="44"/>
-        </w:rPr>
-      </w:pPr>
       <w:r>
         <w:rPr>
           <w:noProof/>
         </w:rPr>
-        <w:lastRenderedPageBreak/>
         <w:drawing>
-          <wp:inline distT="0" distB="0" distL="0" distR="0" wp14:anchorId="7BF9889B" wp14:editId="27079802">
-            <wp:extent cx="4371975" cy="3382317"/>
+          <wp:anchor distT="0" distB="0" distL="114300" distR="114300" simplePos="0" relativeHeight="251670528" behindDoc="1" locked="0" layoutInCell="1" allowOverlap="1" wp14:anchorId="7BF9889B" wp14:editId="1DF862A9">
+            <wp:simplePos x="0" y="0"/>
+            <wp:positionH relativeFrom="column">
+              <wp:posOffset>631825</wp:posOffset>
+            </wp:positionH>
+            <wp:positionV relativeFrom="paragraph">
+              <wp:posOffset>289560</wp:posOffset>
+            </wp:positionV>
+            <wp:extent cx="4136390" cy="3382010"/>
             <wp:effectExtent l="0" t="0" r="0" b="8890"/>
+            <wp:wrapNone/>
             <wp:docPr id="5" name="Imagen 5"/>
             <wp:cNvGraphicFramePr>
               <a:graphicFrameLocks xmlns:a="http://schemas.openxmlformats.org/drawingml/2006/main" noChangeAspect="1"/>
@@ -995,31 +3526,59 @@
                     <pic:cNvPr id="1" name=""/>
                     <pic:cNvPicPr/>
                   </pic:nvPicPr>
-                  <pic:blipFill>
-                    <a:blip r:embed="rId10"/>
-                    <a:stretch>
-                      <a:fillRect/>
-                    </a:stretch>
+                  <pic:blipFill rotWithShape="1">
+                    <a:blip r:embed="rId12">
+                      <a:extLst>
+                        <a:ext uri="{28A0092B-C50C-407E-A947-70E740481C1C}">
+                          <a14:useLocalDpi xmlns:a14="http://schemas.microsoft.com/office/drawing/2010/main" val="0"/>
+                        </a:ext>
+                      </a:extLst>
+                    </a:blip>
+                    <a:srcRect r="5376"/>
+                    <a:stretch/>
                   </pic:blipFill>
-                  <pic:spPr>
+                  <pic:spPr bwMode="auto">
                     <a:xfrm>
                       <a:off x="0" y="0"/>
-                      <a:ext cx="4376289" cy="3385654"/>
+                      <a:ext cx="4136390" cy="3382010"/>
                     </a:xfrm>
                     <a:prstGeom prst="rect">
                       <a:avLst/>
                     </a:prstGeom>
+                    <a:ln>
+                      <a:noFill/>
+                    </a:ln>
+                    <a:extLst>
+                      <a:ext uri="{53640926-AAD7-44D8-BBD7-CCE9431645EC}">
+                        <a14:shadowObscured xmlns:a14="http://schemas.microsoft.com/office/drawing/2010/main"/>
+                      </a:ext>
+                    </a:extLst>
                   </pic:spPr>
                 </pic:pic>
               </a:graphicData>
             </a:graphic>
-          </wp:inline>
+            <wp14:sizeRelH relativeFrom="page">
+              <wp14:pctWidth>0</wp14:pctWidth>
+            </wp14:sizeRelH>
+            <wp14:sizeRelV relativeFrom="page">
+              <wp14:pctHeight>0</wp14:pctHeight>
+            </wp14:sizeRelV>
+          </wp:anchor>
         </w:drawing>
       </w:r>
     </w:p>
     <w:p>
       <w:pPr>
         <w:rPr>
+          <w:rStyle w:val="nfasisintenso"/>
+          <w:sz w:val="44"/>
+          <w:szCs w:val="44"/>
+        </w:rPr>
+      </w:pPr>
+    </w:p>
+    <w:p>
+      <w:pPr>
+        <w:rPr>
           <w:b/>
           <w:color w:val="FFC000" w:themeColor="accent4"/>
           <w:sz w:val="28"/>
@@ -1073,6 +3632,196 @@
           </w14:props3d>
         </w:rPr>
       </w:pPr>
+    </w:p>
+    <w:p>
+      <w:pPr>
+        <w:rPr>
+          <w:b/>
+          <w:color w:val="FFC000" w:themeColor="accent4"/>
+          <w:sz w:val="28"/>
+          <w:szCs w:val="28"/>
+          <w:lang w:val="es-ES"/>
+          <w14:textOutline w14:w="0" w14:cap="flat" w14:cmpd="sng" w14:algn="ctr">
+            <w14:noFill/>
+            <w14:prstDash w14:val="solid"/>
+            <w14:round/>
+          </w14:textOutline>
+          <w14:props3d w14:extrusionH="57150" w14:contourW="0" w14:prstMaterial="softEdge">
+            <w14:bevelT w14:w="25400" w14:h="38100" w14:prst="circle"/>
+          </w14:props3d>
+        </w:rPr>
+      </w:pPr>
+    </w:p>
+    <w:p>
+      <w:pPr>
+        <w:rPr>
+          <w:b/>
+          <w:color w:val="FFC000" w:themeColor="accent4"/>
+          <w:sz w:val="28"/>
+          <w:szCs w:val="28"/>
+          <w:lang w:val="es-ES"/>
+          <w14:textOutline w14:w="0" w14:cap="flat" w14:cmpd="sng" w14:algn="ctr">
+            <w14:noFill/>
+            <w14:prstDash w14:val="solid"/>
+            <w14:round/>
+          </w14:textOutline>
+          <w14:props3d w14:extrusionH="57150" w14:contourW="0" w14:prstMaterial="softEdge">
+            <w14:bevelT w14:w="25400" w14:h="38100" w14:prst="circle"/>
+          </w14:props3d>
+        </w:rPr>
+      </w:pPr>
+    </w:p>
+    <w:p>
+      <w:pPr>
+        <w:rPr>
+          <w:b/>
+          <w:color w:val="FFC000" w:themeColor="accent4"/>
+          <w:sz w:val="28"/>
+          <w:szCs w:val="28"/>
+          <w:lang w:val="es-ES"/>
+          <w14:textOutline w14:w="0" w14:cap="flat" w14:cmpd="sng" w14:algn="ctr">
+            <w14:noFill/>
+            <w14:prstDash w14:val="solid"/>
+            <w14:round/>
+          </w14:textOutline>
+          <w14:props3d w14:extrusionH="57150" w14:contourW="0" w14:prstMaterial="softEdge">
+            <w14:bevelT w14:w="25400" w14:h="38100" w14:prst="circle"/>
+          </w14:props3d>
+        </w:rPr>
+      </w:pPr>
+    </w:p>
+    <w:p>
+      <w:pPr>
+        <w:rPr>
+          <w:b/>
+          <w:color w:val="FFC000" w:themeColor="accent4"/>
+          <w:sz w:val="28"/>
+          <w:szCs w:val="28"/>
+          <w:lang w:val="es-ES"/>
+          <w14:textOutline w14:w="0" w14:cap="flat" w14:cmpd="sng" w14:algn="ctr">
+            <w14:noFill/>
+            <w14:prstDash w14:val="solid"/>
+            <w14:round/>
+          </w14:textOutline>
+          <w14:props3d w14:extrusionH="57150" w14:contourW="0" w14:prstMaterial="softEdge">
+            <w14:bevelT w14:w="25400" w14:h="38100" w14:prst="circle"/>
+          </w14:props3d>
+        </w:rPr>
+      </w:pPr>
+    </w:p>
+    <w:p>
+      <w:pPr>
+        <w:rPr>
+          <w:b/>
+          <w:color w:val="FFC000" w:themeColor="accent4"/>
+          <w:sz w:val="28"/>
+          <w:szCs w:val="28"/>
+          <w:lang w:val="es-ES"/>
+          <w14:textOutline w14:w="0" w14:cap="flat" w14:cmpd="sng" w14:algn="ctr">
+            <w14:noFill/>
+            <w14:prstDash w14:val="solid"/>
+            <w14:round/>
+          </w14:textOutline>
+          <w14:props3d w14:extrusionH="57150" w14:contourW="0" w14:prstMaterial="softEdge">
+            <w14:bevelT w14:w="25400" w14:h="38100" w14:prst="circle"/>
+          </w14:props3d>
+        </w:rPr>
+      </w:pPr>
+    </w:p>
+    <w:p>
+      <w:pPr>
+        <w:rPr>
+          <w:b/>
+          <w:color w:val="FFC000" w:themeColor="accent4"/>
+          <w:sz w:val="28"/>
+          <w:szCs w:val="28"/>
+          <w:lang w:val="es-ES"/>
+          <w14:textOutline w14:w="0" w14:cap="flat" w14:cmpd="sng" w14:algn="ctr">
+            <w14:noFill/>
+            <w14:prstDash w14:val="solid"/>
+            <w14:round/>
+          </w14:textOutline>
+          <w14:props3d w14:extrusionH="57150" w14:contourW="0" w14:prstMaterial="softEdge">
+            <w14:bevelT w14:w="25400" w14:h="38100" w14:prst="circle"/>
+          </w14:props3d>
+        </w:rPr>
+      </w:pPr>
+    </w:p>
+    <w:p>
+      <w:pPr>
+        <w:rPr>
+          <w:b/>
+          <w:color w:val="FFC000" w:themeColor="accent4"/>
+          <w:sz w:val="28"/>
+          <w:szCs w:val="28"/>
+          <w:lang w:val="es-ES"/>
+          <w14:textOutline w14:w="0" w14:cap="flat" w14:cmpd="sng" w14:algn="ctr">
+            <w14:noFill/>
+            <w14:prstDash w14:val="solid"/>
+            <w14:round/>
+          </w14:textOutline>
+          <w14:props3d w14:extrusionH="57150" w14:contourW="0" w14:prstMaterial="softEdge">
+            <w14:bevelT w14:w="25400" w14:h="38100" w14:prst="circle"/>
+          </w14:props3d>
+        </w:rPr>
+      </w:pPr>
+    </w:p>
+    <w:p>
+      <w:pPr>
+        <w:rPr>
+          <w:b/>
+          <w:color w:val="FFC000" w:themeColor="accent4"/>
+          <w:sz w:val="28"/>
+          <w:szCs w:val="28"/>
+          <w:lang w:val="es-ES"/>
+          <w14:textOutline w14:w="0" w14:cap="flat" w14:cmpd="sng" w14:algn="ctr">
+            <w14:noFill/>
+            <w14:prstDash w14:val="solid"/>
+            <w14:round/>
+          </w14:textOutline>
+          <w14:props3d w14:extrusionH="57150" w14:contourW="0" w14:prstMaterial="softEdge">
+            <w14:bevelT w14:w="25400" w14:h="38100" w14:prst="circle"/>
+          </w14:props3d>
+        </w:rPr>
+      </w:pPr>
+    </w:p>
+    <w:p>
+      <w:pPr>
+        <w:rPr>
+          <w:b/>
+          <w:color w:val="FFC000" w:themeColor="accent4"/>
+          <w:sz w:val="28"/>
+          <w:szCs w:val="28"/>
+          <w:lang w:val="es-ES"/>
+          <w14:textOutline w14:w="0" w14:cap="flat" w14:cmpd="sng" w14:algn="ctr">
+            <w14:noFill/>
+            <w14:prstDash w14:val="solid"/>
+            <w14:round/>
+          </w14:textOutline>
+          <w14:props3d w14:extrusionH="57150" w14:contourW="0" w14:prstMaterial="softEdge">
+            <w14:bevelT w14:w="25400" w14:h="38100" w14:prst="circle"/>
+          </w14:props3d>
+        </w:rPr>
+      </w:pPr>
+    </w:p>
+    <w:p>
+      <w:pPr>
+        <w:rPr>
+          <w:b/>
+          <w:color w:val="FFC000" w:themeColor="accent4"/>
+          <w:sz w:val="28"/>
+          <w:szCs w:val="28"/>
+          <w:lang w:val="es-ES"/>
+          <w14:textOutline w14:w="0" w14:cap="flat" w14:cmpd="sng" w14:algn="ctr">
+            <w14:noFill/>
+            <w14:prstDash w14:val="solid"/>
+            <w14:round/>
+          </w14:textOutline>
+          <w14:props3d w14:extrusionH="57150" w14:contourW="0" w14:prstMaterial="softEdge">
+            <w14:bevelT w14:w="25400" w14:h="38100" w14:prst="circle"/>
+          </w14:props3d>
+        </w:rPr>
+      </w:pPr>
       <w:r>
         <w:rPr>
           <w:b/>
@@ -1089,7 +3838,8 @@
             <w14:bevelT w14:w="25400" w14:h="38100" w14:prst="circle"/>
           </w14:props3d>
         </w:rPr>
-        <w:t>Administrar Préstamos</w:t>
+        <w:lastRenderedPageBreak/>
+        <w:t>ADMINISTRAR PRÉSTAMOS</w:t>
       </w:r>
     </w:p>
     <w:p>
@@ -1141,23 +3891,22 @@
           <w:szCs w:val="44"/>
         </w:rPr>
       </w:pPr>
-    </w:p>
-    <w:p>
-      <w:pPr>
-        <w:rPr>
-          <w:rStyle w:val="nfasisintenso"/>
-          <w:sz w:val="44"/>
-          <w:szCs w:val="44"/>
-        </w:rPr>
-      </w:pPr>
       <w:r>
         <w:rPr>
           <w:noProof/>
         </w:rPr>
         <w:drawing>
-          <wp:inline distT="0" distB="0" distL="0" distR="0" wp14:anchorId="1A8860FC" wp14:editId="59E024B6">
-            <wp:extent cx="5400040" cy="3348990"/>
-            <wp:effectExtent l="0" t="0" r="0" b="3810"/>
+          <wp:anchor distT="0" distB="0" distL="114300" distR="114300" simplePos="0" relativeHeight="251671552" behindDoc="1" locked="0" layoutInCell="1" allowOverlap="1" wp14:anchorId="1A8860FC" wp14:editId="5CEDB673">
+            <wp:simplePos x="0" y="0"/>
+            <wp:positionH relativeFrom="column">
+              <wp:posOffset>283210</wp:posOffset>
+            </wp:positionH>
+            <wp:positionV relativeFrom="paragraph">
+              <wp:posOffset>470535</wp:posOffset>
+            </wp:positionV>
+            <wp:extent cx="4832985" cy="3348990"/>
+            <wp:effectExtent l="0" t="0" r="5715" b="3810"/>
+            <wp:wrapNone/>
             <wp:docPr id="6" name="Imagen 6"/>
             <wp:cNvGraphicFramePr>
               <a:graphicFrameLocks xmlns:a="http://schemas.openxmlformats.org/drawingml/2006/main" noChangeAspect="1"/>
@@ -1169,25 +3918,44 @@
                     <pic:cNvPr id="1" name=""/>
                     <pic:cNvPicPr/>
                   </pic:nvPicPr>
-                  <pic:blipFill>
-                    <a:blip r:embed="rId11"/>
-                    <a:stretch>
-                      <a:fillRect/>
-                    </a:stretch>
+                  <pic:blipFill rotWithShape="1">
+                    <a:blip r:embed="rId13">
+                      <a:extLst>
+                        <a:ext uri="{28A0092B-C50C-407E-A947-70E740481C1C}">
+                          <a14:useLocalDpi xmlns:a14="http://schemas.microsoft.com/office/drawing/2010/main" val="0"/>
+                        </a:ext>
+                      </a:extLst>
+                    </a:blip>
+                    <a:srcRect r="10496"/>
+                    <a:stretch/>
                   </pic:blipFill>
-                  <pic:spPr>
+                  <pic:spPr bwMode="auto">
                     <a:xfrm>
                       <a:off x="0" y="0"/>
-                      <a:ext cx="5400040" cy="3348990"/>
+                      <a:ext cx="4832985" cy="3348990"/>
                     </a:xfrm>
                     <a:prstGeom prst="rect">
                       <a:avLst/>
                     </a:prstGeom>
+                    <a:ln>
+                      <a:noFill/>
+                    </a:ln>
+                    <a:extLst>
+                      <a:ext uri="{53640926-AAD7-44D8-BBD7-CCE9431645EC}">
+                        <a14:shadowObscured xmlns:a14="http://schemas.microsoft.com/office/drawing/2010/main"/>
+                      </a:ext>
+                    </a:extLst>
                   </pic:spPr>
                 </pic:pic>
               </a:graphicData>
             </a:graphic>
-          </wp:inline>
+            <wp14:sizeRelH relativeFrom="page">
+              <wp14:pctWidth>0</wp14:pctWidth>
+            </wp14:sizeRelH>
+            <wp14:sizeRelV relativeFrom="page">
+              <wp14:pctHeight>0</wp14:pctHeight>
+            </wp14:sizeRelV>
+          </wp:anchor>
         </w:drawing>
       </w:r>
     </w:p>
@@ -1203,6 +3971,15 @@
     <w:p>
       <w:pPr>
         <w:rPr>
+          <w:rStyle w:val="nfasisintenso"/>
+          <w:sz w:val="44"/>
+          <w:szCs w:val="44"/>
+        </w:rPr>
+      </w:pPr>
+    </w:p>
+    <w:p>
+      <w:pPr>
+        <w:rPr>
           <w:b/>
           <w:color w:val="FFC000" w:themeColor="accent4"/>
           <w:sz w:val="28"/>
@@ -1218,6 +3995,177 @@
           </w14:props3d>
         </w:rPr>
       </w:pPr>
+    </w:p>
+    <w:p>
+      <w:pPr>
+        <w:rPr>
+          <w:b/>
+          <w:color w:val="FFC000" w:themeColor="accent4"/>
+          <w:sz w:val="28"/>
+          <w:szCs w:val="28"/>
+          <w:lang w:val="es-ES"/>
+          <w14:textOutline w14:w="0" w14:cap="flat" w14:cmpd="sng" w14:algn="ctr">
+            <w14:noFill/>
+            <w14:prstDash w14:val="solid"/>
+            <w14:round/>
+          </w14:textOutline>
+          <w14:props3d w14:extrusionH="57150" w14:contourW="0" w14:prstMaterial="softEdge">
+            <w14:bevelT w14:w="25400" w14:h="38100" w14:prst="circle"/>
+          </w14:props3d>
+        </w:rPr>
+      </w:pPr>
+    </w:p>
+    <w:p>
+      <w:pPr>
+        <w:rPr>
+          <w:b/>
+          <w:color w:val="FFC000" w:themeColor="accent4"/>
+          <w:sz w:val="28"/>
+          <w:szCs w:val="28"/>
+          <w:lang w:val="es-ES"/>
+          <w14:textOutline w14:w="0" w14:cap="flat" w14:cmpd="sng" w14:algn="ctr">
+            <w14:noFill/>
+            <w14:prstDash w14:val="solid"/>
+            <w14:round/>
+          </w14:textOutline>
+          <w14:props3d w14:extrusionH="57150" w14:contourW="0" w14:prstMaterial="softEdge">
+            <w14:bevelT w14:w="25400" w14:h="38100" w14:prst="circle"/>
+          </w14:props3d>
+        </w:rPr>
+      </w:pPr>
+    </w:p>
+    <w:p>
+      <w:pPr>
+        <w:rPr>
+          <w:b/>
+          <w:color w:val="FFC000" w:themeColor="accent4"/>
+          <w:sz w:val="28"/>
+          <w:szCs w:val="28"/>
+          <w:lang w:val="es-ES"/>
+          <w14:textOutline w14:w="0" w14:cap="flat" w14:cmpd="sng" w14:algn="ctr">
+            <w14:noFill/>
+            <w14:prstDash w14:val="solid"/>
+            <w14:round/>
+          </w14:textOutline>
+          <w14:props3d w14:extrusionH="57150" w14:contourW="0" w14:prstMaterial="softEdge">
+            <w14:bevelT w14:w="25400" w14:h="38100" w14:prst="circle"/>
+          </w14:props3d>
+        </w:rPr>
+      </w:pPr>
+    </w:p>
+    <w:p>
+      <w:pPr>
+        <w:rPr>
+          <w:b/>
+          <w:color w:val="FFC000" w:themeColor="accent4"/>
+          <w:sz w:val="28"/>
+          <w:szCs w:val="28"/>
+          <w:lang w:val="es-ES"/>
+          <w14:textOutline w14:w="0" w14:cap="flat" w14:cmpd="sng" w14:algn="ctr">
+            <w14:noFill/>
+            <w14:prstDash w14:val="solid"/>
+            <w14:round/>
+          </w14:textOutline>
+          <w14:props3d w14:extrusionH="57150" w14:contourW="0" w14:prstMaterial="softEdge">
+            <w14:bevelT w14:w="25400" w14:h="38100" w14:prst="circle"/>
+          </w14:props3d>
+        </w:rPr>
+      </w:pPr>
+    </w:p>
+    <w:p>
+      <w:pPr>
+        <w:rPr>
+          <w:b/>
+          <w:color w:val="FFC000" w:themeColor="accent4"/>
+          <w:sz w:val="28"/>
+          <w:szCs w:val="28"/>
+          <w:lang w:val="es-ES"/>
+          <w14:textOutline w14:w="0" w14:cap="flat" w14:cmpd="sng" w14:algn="ctr">
+            <w14:noFill/>
+            <w14:prstDash w14:val="solid"/>
+            <w14:round/>
+          </w14:textOutline>
+          <w14:props3d w14:extrusionH="57150" w14:contourW="0" w14:prstMaterial="softEdge">
+            <w14:bevelT w14:w="25400" w14:h="38100" w14:prst="circle"/>
+          </w14:props3d>
+        </w:rPr>
+      </w:pPr>
+    </w:p>
+    <w:p>
+      <w:pPr>
+        <w:rPr>
+          <w:b/>
+          <w:color w:val="FFC000" w:themeColor="accent4"/>
+          <w:sz w:val="28"/>
+          <w:szCs w:val="28"/>
+          <w:lang w:val="es-ES"/>
+          <w14:textOutline w14:w="0" w14:cap="flat" w14:cmpd="sng" w14:algn="ctr">
+            <w14:noFill/>
+            <w14:prstDash w14:val="solid"/>
+            <w14:round/>
+          </w14:textOutline>
+          <w14:props3d w14:extrusionH="57150" w14:contourW="0" w14:prstMaterial="softEdge">
+            <w14:bevelT w14:w="25400" w14:h="38100" w14:prst="circle"/>
+          </w14:props3d>
+        </w:rPr>
+      </w:pPr>
+    </w:p>
+    <w:p>
+      <w:pPr>
+        <w:rPr>
+          <w:b/>
+          <w:color w:val="FFC000" w:themeColor="accent4"/>
+          <w:sz w:val="28"/>
+          <w:szCs w:val="28"/>
+          <w:lang w:val="es-ES"/>
+          <w14:textOutline w14:w="0" w14:cap="flat" w14:cmpd="sng" w14:algn="ctr">
+            <w14:noFill/>
+            <w14:prstDash w14:val="solid"/>
+            <w14:round/>
+          </w14:textOutline>
+          <w14:props3d w14:extrusionH="57150" w14:contourW="0" w14:prstMaterial="softEdge">
+            <w14:bevelT w14:w="25400" w14:h="38100" w14:prst="circle"/>
+          </w14:props3d>
+        </w:rPr>
+      </w:pPr>
+    </w:p>
+    <w:p>
+      <w:pPr>
+        <w:rPr>
+          <w:b/>
+          <w:color w:val="FFC000" w:themeColor="accent4"/>
+          <w:sz w:val="28"/>
+          <w:szCs w:val="28"/>
+          <w:lang w:val="es-ES"/>
+          <w14:textOutline w14:w="0" w14:cap="flat" w14:cmpd="sng" w14:algn="ctr">
+            <w14:noFill/>
+            <w14:prstDash w14:val="solid"/>
+            <w14:round/>
+          </w14:textOutline>
+          <w14:props3d w14:extrusionH="57150" w14:contourW="0" w14:prstMaterial="softEdge">
+            <w14:bevelT w14:w="25400" w14:h="38100" w14:prst="circle"/>
+          </w14:props3d>
+        </w:rPr>
+      </w:pPr>
+    </w:p>
+    <w:p>
+      <w:pPr>
+        <w:rPr>
+          <w:b/>
+          <w:color w:val="FFC000" w:themeColor="accent4"/>
+          <w:sz w:val="28"/>
+          <w:szCs w:val="28"/>
+          <w:lang w:val="es-ES"/>
+          <w14:textOutline w14:w="0" w14:cap="flat" w14:cmpd="sng" w14:algn="ctr">
+            <w14:noFill/>
+            <w14:prstDash w14:val="solid"/>
+            <w14:round/>
+          </w14:textOutline>
+          <w14:props3d w14:extrusionH="57150" w14:contourW="0" w14:prstMaterial="softEdge">
+            <w14:bevelT w14:w="25400" w14:h="38100" w14:prst="circle"/>
+          </w14:props3d>
+        </w:rPr>
+      </w:pPr>
       <w:r>
         <w:rPr>
           <w:b/>
@@ -1234,7 +4182,7 @@
             <w14:bevelT w14:w="25400" w14:h="38100" w14:prst="circle"/>
           </w14:props3d>
         </w:rPr>
-        <w:t>Informes</w:t>
+        <w:t>INFORMES</w:t>
       </w:r>
     </w:p>
     <w:p>
@@ -1309,6 +4257,7 @@
       </w:pPr>
     </w:p>
     <w:sectPr>
+      <w:footerReference w:type="default" r:id="rId14"/>
       <w:pgSz w:w="11906" w:h="16838"/>
       <w:pgMar w:top="1417" w:right="1701" w:bottom="1417" w:left="1701" w:header="708" w:footer="708" w:gutter="0"/>
       <w:cols w:space="708"/>
@@ -1318,8 +4267,290 @@
 </w:document>
 </file>
 
+<file path=word/endnotes.xml><?xml version="1.0" encoding="utf-8"?>
+<w:endnotes xmlns:wpc="http://schemas.microsoft.com/office/word/2010/wordprocessingCanvas" xmlns:cx="http://schemas.microsoft.com/office/drawing/2014/chartex" xmlns:cx1="http://schemas.microsoft.com/office/drawing/2015/9/8/chartex" xmlns:cx2="http://schemas.microsoft.com/office/drawing/2015/10/21/chartex" xmlns:cx3="http://schemas.microsoft.com/office/drawing/2016/5/9/chartex" xmlns:cx4="http://schemas.microsoft.com/office/drawing/2016/5/10/chartex" xmlns:cx5="http://schemas.microsoft.com/office/drawing/2016/5/11/chartex" xmlns:cx6="http://schemas.microsoft.com/office/drawing/2016/5/12/chartex" xmlns:cx7="http://schemas.microsoft.com/office/drawing/2016/5/13/chartex" xmlns:cx8="http://schemas.microsoft.com/office/drawing/2016/5/14/chartex" xmlns:mc="http://schemas.openxmlformats.org/markup-compatibility/2006" xmlns:aink="http://schemas.microsoft.com/office/drawing/2016/ink" xmlns:am3d="http://schemas.microsoft.com/office/drawing/2017/model3d" xmlns:o="urn:schemas-microsoft-com:office:office" xmlns:r="http://schemas.openxmlformats.org/officeDocument/2006/relationships" xmlns:m="http://schemas.openxmlformats.org/officeDocument/2006/math" xmlns:v="urn:schemas-microsoft-com:vml" xmlns:wp14="http://schemas.microsoft.com/office/word/2010/wordprocessingDrawing" xmlns:wp="http://schemas.openxmlformats.org/drawingml/2006/wordprocessingDrawing" xmlns:w10="urn:schemas-microsoft-com:office:word" xmlns:w="http://schemas.openxmlformats.org/wordprocessingml/2006/main" xmlns:w14="http://schemas.microsoft.com/office/word/2010/wordml" xmlns:w15="http://schemas.microsoft.com/office/word/2012/wordml" xmlns:w16cex="http://schemas.microsoft.com/office/word/2018/wordml/cex" xmlns:w16cid="http://schemas.microsoft.com/office/word/2016/wordml/cid" xmlns:w16="http://schemas.microsoft.com/office/word/2018/wordml" xmlns:w16sdtdh="http://schemas.microsoft.com/office/word/2020/wordml/sdtdatahash" xmlns:w16se="http://schemas.microsoft.com/office/word/2015/wordml/symex" xmlns:wpg="http://schemas.microsoft.com/office/word/2010/wordprocessingGroup" xmlns:wpi="http://schemas.microsoft.com/office/word/2010/wordprocessingInk" xmlns:wne="http://schemas.microsoft.com/office/word/2006/wordml" xmlns:wps="http://schemas.microsoft.com/office/word/2010/wordprocessingShape" mc:Ignorable="w14 w15 w16se w16cid w16 w16cex w16sdtdh wp14">
+  <w:endnote w:type="separator" w:id="-1">
+    <w:p>
+      <w:pPr>
+        <w:spacing w:after="0" w:line="240" w:lineRule="auto"/>
+      </w:pPr>
+      <w:r>
+        <w:separator/>
+      </w:r>
+    </w:p>
+  </w:endnote>
+  <w:endnote w:type="continuationSeparator" w:id="0">
+    <w:p>
+      <w:pPr>
+        <w:spacing w:after="0" w:line="240" w:lineRule="auto"/>
+      </w:pPr>
+      <w:r>
+        <w:continuationSeparator/>
+      </w:r>
+    </w:p>
+  </w:endnote>
+</w:endnotes>
+</file>
+
+<file path=word/footer1.xml><?xml version="1.0" encoding="utf-8"?>
+<w:ftr xmlns:wpc="http://schemas.microsoft.com/office/word/2010/wordprocessingCanvas" xmlns:cx="http://schemas.microsoft.com/office/drawing/2014/chartex" xmlns:cx1="http://schemas.microsoft.com/office/drawing/2015/9/8/chartex" xmlns:cx2="http://schemas.microsoft.com/office/drawing/2015/10/21/chartex" xmlns:cx3="http://schemas.microsoft.com/office/drawing/2016/5/9/chartex" xmlns:cx4="http://schemas.microsoft.com/office/drawing/2016/5/10/chartex" xmlns:cx5="http://schemas.microsoft.com/office/drawing/2016/5/11/chartex" xmlns:cx6="http://schemas.microsoft.com/office/drawing/2016/5/12/chartex" xmlns:cx7="http://schemas.microsoft.com/office/drawing/2016/5/13/chartex" xmlns:cx8="http://schemas.microsoft.com/office/drawing/2016/5/14/chartex" xmlns:mc="http://schemas.openxmlformats.org/markup-compatibility/2006" xmlns:aink="http://schemas.microsoft.com/office/drawing/2016/ink" xmlns:am3d="http://schemas.microsoft.com/office/drawing/2017/model3d" xmlns:o="urn:schemas-microsoft-com:office:office" xmlns:r="http://schemas.openxmlformats.org/officeDocument/2006/relationships" xmlns:m="http://schemas.openxmlformats.org/officeDocument/2006/math" xmlns:v="urn:schemas-microsoft-com:vml" xmlns:wp14="http://schemas.microsoft.com/office/word/2010/wordprocessingDrawing" xmlns:wp="http://schemas.openxmlformats.org/drawingml/2006/wordprocessingDrawing" xmlns:w10="urn:schemas-microsoft-com:office:word" xmlns:w="http://schemas.openxmlformats.org/wordprocessingml/2006/main" xmlns:w14="http://schemas.microsoft.com/office/word/2010/wordml" xmlns:w15="http://schemas.microsoft.com/office/word/2012/wordml" xmlns:w16cex="http://schemas.microsoft.com/office/word/2018/wordml/cex" xmlns:w16cid="http://schemas.microsoft.com/office/word/2016/wordml/cid" xmlns:w16="http://schemas.microsoft.com/office/word/2018/wordml" xmlns:w16sdtdh="http://schemas.microsoft.com/office/word/2020/wordml/sdtdatahash" xmlns:w16se="http://schemas.microsoft.com/office/word/2015/wordml/symex" xmlns:wpg="http://schemas.microsoft.com/office/word/2010/wordprocessingGroup" xmlns:wpi="http://schemas.microsoft.com/office/word/2010/wordprocessingInk" xmlns:wne="http://schemas.microsoft.com/office/word/2006/wordml" xmlns:wps="http://schemas.microsoft.com/office/word/2010/wordprocessingShape" mc:Ignorable="w14 w15 w16se w16cid w16 w16cex w16sdtdh wp14">
+  <w:sdt>
+    <w:sdtPr>
+      <w:id w:val="-119140248"/>
+      <w:docPartObj>
+        <w:docPartGallery w:val="Page Numbers (Bottom of Page)"/>
+        <w:docPartUnique/>
+      </w:docPartObj>
+    </w:sdtPr>
+    <w:sdtContent>
+      <w:p>
+        <w:pPr>
+          <w:pStyle w:val="Piedepgina"/>
+        </w:pPr>
+        <w:r>
+          <w:rPr>
+            <w:noProof/>
+          </w:rPr>
+          <mc:AlternateContent>
+            <mc:Choice Requires="wps">
+              <w:drawing>
+                <wp:anchor distT="0" distB="0" distL="114300" distR="114300" simplePos="0" relativeHeight="251659264" behindDoc="0" locked="0" layoutInCell="1" allowOverlap="1" wp14:anchorId="167EC966" wp14:editId="6436B079">
+                  <wp:simplePos x="0" y="0"/>
+                  <wp:positionH relativeFrom="page">
+                    <wp:align>right</wp:align>
+                  </wp:positionH>
+                  <wp:positionV relativeFrom="page">
+                    <wp:align>bottom</wp:align>
+                  </wp:positionV>
+                  <wp:extent cx="2125980" cy="2054860"/>
+                  <wp:effectExtent l="19050" t="19050" r="26670" b="21590"/>
+                  <wp:wrapNone/>
+                  <wp:docPr id="13" name="Triángulo isósceles 13"/>
+                  <wp:cNvGraphicFramePr>
+                    <a:graphicFrameLocks xmlns:a="http://schemas.openxmlformats.org/drawingml/2006/main"/>
+                  </wp:cNvGraphicFramePr>
+                  <a:graphic xmlns:a="http://schemas.openxmlformats.org/drawingml/2006/main">
+                    <a:graphicData uri="http://schemas.microsoft.com/office/word/2010/wordprocessingShape">
+                      <wps:wsp>
+                        <wps:cNvSpPr>
+                          <a:spLocks noChangeArrowheads="1"/>
+                        </wps:cNvSpPr>
+                        <wps:spPr bwMode="auto">
+                          <a:xfrm>
+                            <a:off x="0" y="0"/>
+                            <a:ext cx="2125980" cy="2054860"/>
+                          </a:xfrm>
+                          <a:prstGeom prst="triangle">
+                            <a:avLst>
+                              <a:gd name="adj" fmla="val 100000"/>
+                            </a:avLst>
+                          </a:prstGeom>
+                          <a:ln/>
+                        </wps:spPr>
+                        <wps:style>
+                          <a:lnRef idx="1">
+                            <a:schemeClr val="accent5"/>
+                          </a:lnRef>
+                          <a:fillRef idx="2">
+                            <a:schemeClr val="accent5"/>
+                          </a:fillRef>
+                          <a:effectRef idx="1">
+                            <a:schemeClr val="accent5"/>
+                          </a:effectRef>
+                          <a:fontRef idx="minor">
+                            <a:schemeClr val="dk1"/>
+                          </a:fontRef>
+                        </wps:style>
+                        <wps:txbx>
+                          <w:txbxContent>
+                            <w:p>
+                              <w:pPr>
+                                <w:jc w:val="center"/>
+                                <w:rPr>
+                                  <w:color w:val="FFFFFF" w:themeColor="background1"/>
+                                  <w:sz w:val="20"/>
+                                  <w:szCs w:val="56"/>
+                                </w:rPr>
+                              </w:pPr>
+                              <w:r>
+                                <w:rPr>
+                                  <w:rFonts w:eastAsiaTheme="minorEastAsia" w:cs="Times New Roman"/>
+                                  <w:color w:val="FFFFFF" w:themeColor="background1"/>
+                                  <w:sz w:val="20"/>
+                                  <w:szCs w:val="20"/>
+                                </w:rPr>
+                                <w:fldChar w:fldCharType="begin"/>
+                              </w:r>
+                              <w:r>
+                                <w:rPr>
+                                  <w:color w:val="FFFFFF" w:themeColor="background1"/>
+                                  <w:sz w:val="20"/>
+                                  <w:szCs w:val="20"/>
+                                </w:rPr>
+                                <w:instrText>PAGE    \* MERGEFORMAT</w:instrText>
+                              </w:r>
+                              <w:r>
+                                <w:rPr>
+                                  <w:rFonts w:eastAsiaTheme="minorEastAsia" w:cs="Times New Roman"/>
+                                  <w:color w:val="FFFFFF" w:themeColor="background1"/>
+                                  <w:sz w:val="20"/>
+                                  <w:szCs w:val="20"/>
+                                </w:rPr>
+                                <w:fldChar w:fldCharType="separate"/>
+                              </w:r>
+                              <w:r>
+                                <w:rPr>
+                                  <w:rFonts w:asciiTheme="majorHAnsi" w:eastAsiaTheme="majorEastAsia" w:hAnsiTheme="majorHAnsi" w:cstheme="majorBidi"/>
+                                  <w:color w:val="FFFFFF" w:themeColor="background1"/>
+                                  <w:sz w:val="56"/>
+                                  <w:szCs w:val="56"/>
+                                  <w:lang w:val="es-ES"/>
+                                </w:rPr>
+                                <w:t>2</w:t>
+                              </w:r>
+                              <w:r>
+                                <w:rPr>
+                                  <w:rFonts w:asciiTheme="majorHAnsi" w:eastAsiaTheme="majorEastAsia" w:hAnsiTheme="majorHAnsi" w:cstheme="majorBidi"/>
+                                  <w:color w:val="FFFFFF" w:themeColor="background1"/>
+                                  <w:sz w:val="56"/>
+                                  <w:szCs w:val="56"/>
+                                </w:rPr>
+                                <w:fldChar w:fldCharType="end"/>
+                              </w:r>
+                            </w:p>
+                          </w:txbxContent>
+                        </wps:txbx>
+                        <wps:bodyPr rot="0" vert="horz" wrap="square" lIns="91440" tIns="45720" rIns="91440" bIns="45720" anchor="t" anchorCtr="0" upright="1">
+                          <a:noAutofit/>
+                        </wps:bodyPr>
+                      </wps:wsp>
+                    </a:graphicData>
+                  </a:graphic>
+                  <wp14:sizeRelH relativeFrom="page">
+                    <wp14:pctWidth>0</wp14:pctWidth>
+                  </wp14:sizeRelH>
+                  <wp14:sizeRelV relativeFrom="page">
+                    <wp14:pctHeight>0</wp14:pctHeight>
+                  </wp14:sizeRelV>
+                </wp:anchor>
+              </w:drawing>
+            </mc:Choice>
+            <mc:Fallback>
+              <w:pict>
+                <v:shapetype w14:anchorId="167EC966" id="_x0000_t5" coordsize="21600,21600" o:spt="5" adj="10800" path="m@0,l,21600r21600,xe">
+                  <v:stroke joinstyle="miter"/>
+                  <v:formulas>
+                    <v:f eqn="val #0"/>
+                    <v:f eqn="prod #0 1 2"/>
+                    <v:f eqn="sum @1 10800 0"/>
+                  </v:formulas>
+                  <v:path gradientshapeok="t" o:connecttype="custom" o:connectlocs="@0,0;@1,10800;0,21600;10800,21600;21600,21600;@2,10800" textboxrect="0,10800,10800,18000;5400,10800,16200,18000;10800,10800,21600,18000;0,7200,7200,21600;7200,7200,14400,21600;14400,7200,21600,21600"/>
+                  <v:handles>
+                    <v:h position="#0,topLeft" xrange="0,21600"/>
+                  </v:handles>
+                </v:shapetype>
+                <v:shape id="Triángulo isósceles 13" o:spid="_x0000_s1041" type="#_x0000_t5" style="position:absolute;margin-left:116.2pt;margin-top:0;width:167.4pt;height:161.8pt;z-index:251659264;visibility:visible;mso-wrap-style:square;mso-width-percent:0;mso-height-percent:0;mso-wrap-distance-left:9pt;mso-wrap-distance-top:0;mso-wrap-distance-right:9pt;mso-wrap-distance-bottom:0;mso-position-horizontal:right;mso-position-horizontal-relative:page;mso-position-vertical:bottom;mso-position-vertical-relative:page;mso-width-percent:0;mso-height-percent:0;mso-width-relative:page;mso-height-relative:page;v-text-anchor:top" o:gfxdata="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" adj="21600" fillcolor="#91bce3 [2168]" strokecolor="#5b9bd5 [3208]" strokeweight=".5pt">
+                  <v:fill color2="#7aaddd [2616]" rotate="t" colors="0 #b1cbe9;.5 #a3c1e5;1 #92b9e4" focus="100%" type="gradient">
+                    <o:fill v:ext="view" type="gradientUnscaled"/>
+                  </v:fill>
+                  <v:textbox>
+                    <w:txbxContent>
+                      <w:p>
+                        <w:pPr>
+                          <w:jc w:val="center"/>
+                          <w:rPr>
+                            <w:color w:val="FFFFFF" w:themeColor="background1"/>
+                            <w:sz w:val="20"/>
+                            <w:szCs w:val="56"/>
+                          </w:rPr>
+                        </w:pPr>
+                        <w:r>
+                          <w:rPr>
+                            <w:rFonts w:eastAsiaTheme="minorEastAsia" w:cs="Times New Roman"/>
+                            <w:color w:val="FFFFFF" w:themeColor="background1"/>
+                            <w:sz w:val="20"/>
+                            <w:szCs w:val="20"/>
+                          </w:rPr>
+                          <w:fldChar w:fldCharType="begin"/>
+                        </w:r>
+                        <w:r>
+                          <w:rPr>
+                            <w:color w:val="FFFFFF" w:themeColor="background1"/>
+                            <w:sz w:val="20"/>
+                            <w:szCs w:val="20"/>
+                          </w:rPr>
+                          <w:instrText>PAGE    \* MERGEFORMAT</w:instrText>
+                        </w:r>
+                        <w:r>
+                          <w:rPr>
+                            <w:rFonts w:eastAsiaTheme="minorEastAsia" w:cs="Times New Roman"/>
+                            <w:color w:val="FFFFFF" w:themeColor="background1"/>
+                            <w:sz w:val="20"/>
+                            <w:szCs w:val="20"/>
+                          </w:rPr>
+                          <w:fldChar w:fldCharType="separate"/>
+                        </w:r>
+                        <w:r>
+                          <w:rPr>
+                            <w:rFonts w:asciiTheme="majorHAnsi" w:eastAsiaTheme="majorEastAsia" w:hAnsiTheme="majorHAnsi" w:cstheme="majorBidi"/>
+                            <w:color w:val="FFFFFF" w:themeColor="background1"/>
+                            <w:sz w:val="56"/>
+                            <w:szCs w:val="56"/>
+                            <w:lang w:val="es-ES"/>
+                          </w:rPr>
+                          <w:t>2</w:t>
+                        </w:r>
+                        <w:r>
+                          <w:rPr>
+                            <w:rFonts w:asciiTheme="majorHAnsi" w:eastAsiaTheme="majorEastAsia" w:hAnsiTheme="majorHAnsi" w:cstheme="majorBidi"/>
+                            <w:color w:val="FFFFFF" w:themeColor="background1"/>
+                            <w:sz w:val="56"/>
+                            <w:szCs w:val="56"/>
+                          </w:rPr>
+                          <w:fldChar w:fldCharType="end"/>
+                        </w:r>
+                      </w:p>
+                    </w:txbxContent>
+                  </v:textbox>
+                  <w10:wrap anchorx="page" anchory="page"/>
+                </v:shape>
+              </w:pict>
+            </mc:Fallback>
+          </mc:AlternateContent>
+        </w:r>
+      </w:p>
+    </w:sdtContent>
+  </w:sdt>
+</w:ftr>
+</file>
+
+<file path=word/footnotes.xml><?xml version="1.0" encoding="utf-8"?>
+<w:footnotes xmlns:wpc="http://schemas.microsoft.com/office/word/2010/wordprocessingCanvas" xmlns:cx="http://schemas.microsoft.com/office/drawing/2014/chartex" xmlns:cx1="http://schemas.microsoft.com/office/drawing/2015/9/8/chartex" xmlns:cx2="http://schemas.microsoft.com/office/drawing/2015/10/21/chartex" xmlns:cx3="http://schemas.microsoft.com/office/drawing/2016/5/9/chartex" xmlns:cx4="http://schemas.microsoft.com/office/drawing/2016/5/10/chartex" xmlns:cx5="http://schemas.microsoft.com/office/drawing/2016/5/11/chartex" xmlns:cx6="http://schemas.microsoft.com/office/drawing/2016/5/12/chartex" xmlns:cx7="http://schemas.microsoft.com/office/drawing/2016/5/13/chartex" xmlns:cx8="http://schemas.microsoft.com/office/drawing/2016/5/14/chartex" xmlns:mc="http://schemas.openxmlformats.org/markup-compatibility/2006" xmlns:aink="http://schemas.microsoft.com/office/drawing/2016/ink" xmlns:am3d="http://schemas.microsoft.com/office/drawing/2017/model3d" xmlns:o="urn:schemas-microsoft-com:office:office" xmlns:r="http://schemas.openxmlformats.org/officeDocument/2006/relationships" xmlns:m="http://schemas.openxmlformats.org/officeDocument/2006/math" xmlns:v="urn:schemas-microsoft-com:vml" xmlns:wp14="http://schemas.microsoft.com/office/word/2010/wordprocessingDrawing" xmlns:wp="http://schemas.openxmlformats.org/drawingml/2006/wordprocessingDrawing" xmlns:w10="urn:schemas-microsoft-com:office:word" xmlns:w="http://schemas.openxmlformats.org/wordprocessingml/2006/main" xmlns:w14="http://schemas.microsoft.com/office/word/2010/wordml" xmlns:w15="http://schemas.microsoft.com/office/word/2012/wordml" xmlns:w16cex="http://schemas.microsoft.com/office/word/2018/wordml/cex" xmlns:w16cid="http://schemas.microsoft.com/office/word/2016/wordml/cid" xmlns:w16="http://schemas.microsoft.com/office/word/2018/wordml" xmlns:w16sdtdh="http://schemas.microsoft.com/office/word/2020/wordml/sdtdatahash" xmlns:w16se="http://schemas.microsoft.com/office/word/2015/wordml/symex" xmlns:wpg="http://schemas.microsoft.com/office/word/2010/wordprocessingGroup" xmlns:wpi="http://schemas.microsoft.com/office/word/2010/wordprocessingInk" xmlns:wne="http://schemas.microsoft.com/office/word/2006/wordml" xmlns:wps="http://schemas.microsoft.com/office/word/2010/wordprocessingShape" mc:Ignorable="w14 w15 w16se w16cid w16 w16cex w16sdtdh wp14">
+  <w:footnote w:type="separator" w:id="-1">
+    <w:p>
+      <w:pPr>
+        <w:spacing w:after="0" w:line="240" w:lineRule="auto"/>
+      </w:pPr>
+      <w:r>
+        <w:separator/>
+      </w:r>
+    </w:p>
+  </w:footnote>
+  <w:footnote w:type="continuationSeparator" w:id="0">
+    <w:p>
+      <w:pPr>
+        <w:spacing w:after="0" w:line="240" w:lineRule="auto"/>
+      </w:pPr>
+      <w:r>
+        <w:continuationSeparator/>
+      </w:r>
+    </w:p>
+  </w:footnote>
+</w:footnotes>
+</file>
+
 <file path=word/numbering.xml><?xml version="1.0" encoding="utf-8"?>
-<w:numbering xmlns:wpc="http://schemas.microsoft.com/office/word/2010/wordprocessingCanvas" xmlns:cx="http://schemas.microsoft.com/office/drawing/2014/chartex" xmlns:cx1="http://schemas.microsoft.com/office/drawing/2015/9/8/chartex" xmlns:cx2="http://schemas.microsoft.com/office/drawing/2015/10/21/chartex" xmlns:cx3="http://schemas.microsoft.com/office/drawing/2016/5/9/chartex" xmlns:cx4="http://schemas.microsoft.com/office/drawing/2016/5/10/chartex" xmlns:cx5="http://schemas.microsoft.com/office/drawing/2016/5/11/chartex" xmlns:cx6="http://schemas.microsoft.com/office/drawing/2016/5/12/chartex" xmlns:cx7="http://schemas.microsoft.com/office/drawing/2016/5/13/chartex" xmlns:cx8="http://schemas.microsoft.com/office/drawing/2016/5/14/chartex" xmlns:mc="http://schemas.openxmlformats.org/markup-compatibility/2006" xmlns:aink="http://schemas.microsoft.com/office/drawing/2016/ink" xmlns:am3d="http://schemas.microsoft.com/office/drawing/2017/model3d" xmlns:o="urn:schemas-microsoft-com:office:office" xmlns:oel="http://schemas.microsoft.com/office/2019/extlst" xmlns:r="http://schemas.openxmlformats.org/officeDocument/2006/relationships" xmlns:m="http://schemas.openxmlformats.org/officeDocument/2006/math" xmlns:v="urn:schemas-microsoft-com:vml" xmlns:wp14="http://schemas.microsoft.com/office/word/2010/wordprocessingDrawing" xmlns:wp="http://schemas.openxmlformats.org/drawingml/2006/wordprocessingDrawing" xmlns:w10="urn:schemas-microsoft-com:office:word" xmlns:w="http://schemas.openxmlformats.org/wordprocessingml/2006/main" xmlns:w14="http://schemas.microsoft.com/office/word/2010/wordml" xmlns:w15="http://schemas.microsoft.com/office/word/2012/wordml" xmlns:w16cex="http://schemas.microsoft.com/office/word/2018/wordml/cex" xmlns:w16cid="http://schemas.microsoft.com/office/word/2016/wordml/cid" xmlns:w16="http://schemas.microsoft.com/office/word/2018/wordml" xmlns:w16sdtdh="http://schemas.microsoft.com/office/word/2020/wordml/sdtdatahash" xmlns:w16se="http://schemas.microsoft.com/office/word/2015/wordml/symex" xmlns:wpg="http://schemas.microsoft.com/office/word/2010/wordprocessingGroup" xmlns:wpi="http://schemas.microsoft.com/office/word/2010/wordprocessingInk" xmlns:wne="http://schemas.microsoft.com/office/word/2006/wordml" xmlns:wps="http://schemas.microsoft.com/office/word/2010/wordprocessingShape" mc:Ignorable="w14 w15 w16se w16cid w16 w16cex w16sdtdh wp14">
+<w:numbering xmlns:wpc="http://schemas.microsoft.com/office/word/2010/wordprocessingCanvas" xmlns:cx="http://schemas.microsoft.com/office/drawing/2014/chartex" xmlns:cx1="http://schemas.microsoft.com/office/drawing/2015/9/8/chartex" xmlns:cx2="http://schemas.microsoft.com/office/drawing/2015/10/21/chartex" xmlns:cx3="http://schemas.microsoft.com/office/drawing/2016/5/9/chartex" xmlns:cx4="http://schemas.microsoft.com/office/drawing/2016/5/10/chartex" xmlns:cx5="http://schemas.microsoft.com/office/drawing/2016/5/11/chartex" xmlns:cx6="http://schemas.microsoft.com/office/drawing/2016/5/12/chartex" xmlns:cx7="http://schemas.microsoft.com/office/drawing/2016/5/13/chartex" xmlns:cx8="http://schemas.microsoft.com/office/drawing/2016/5/14/chartex" xmlns:mc="http://schemas.openxmlformats.org/markup-compatibility/2006" xmlns:aink="http://schemas.microsoft.com/office/drawing/2016/ink" xmlns:am3d="http://schemas.microsoft.com/office/drawing/2017/model3d" xmlns:o="urn:schemas-microsoft-com:office:office" xmlns:r="http://schemas.openxmlformats.org/officeDocument/2006/relationships" xmlns:m="http://schemas.openxmlformats.org/officeDocument/2006/math" xmlns:v="urn:schemas-microsoft-com:vml" xmlns:wp14="http://schemas.microsoft.com/office/word/2010/wordprocessingDrawing" xmlns:wp="http://schemas.openxmlformats.org/drawingml/2006/wordprocessingDrawing" xmlns:w10="urn:schemas-microsoft-com:office:word" xmlns:w="http://schemas.openxmlformats.org/wordprocessingml/2006/main" xmlns:w14="http://schemas.microsoft.com/office/word/2010/wordml" xmlns:w15="http://schemas.microsoft.com/office/word/2012/wordml" xmlns:w16cex="http://schemas.microsoft.com/office/word/2018/wordml/cex" xmlns:w16cid="http://schemas.microsoft.com/office/word/2016/wordml/cid" xmlns:w16="http://schemas.microsoft.com/office/word/2018/wordml" xmlns:w16sdtdh="http://schemas.microsoft.com/office/word/2020/wordml/sdtdatahash" xmlns:w16se="http://schemas.microsoft.com/office/word/2015/wordml/symex" xmlns:wpg="http://schemas.microsoft.com/office/word/2010/wordprocessingGroup" xmlns:wpi="http://schemas.microsoft.com/office/word/2010/wordprocessingInk" xmlns:wne="http://schemas.microsoft.com/office/word/2006/wordml" xmlns:wps="http://schemas.microsoft.com/office/word/2010/wordprocessingShape" mc:Ignorable="w14 w15 w16se w16cid w16 w16cex w16sdtdh wp14">
   <w:abstractNum w:abstractNumId="0" w15:restartNumberingAfterBreak="0">
     <w:nsid w:val="6AF46419"/>
     <w:multiLevelType w:val="hybridMultilevel"/>
@@ -1433,7 +4664,7 @@
       </w:rPr>
     </w:lvl>
   </w:abstractNum>
-  <w:num w:numId="1" w16cid:durableId="899749131">
+  <w:num w:numId="1">
     <w:abstractNumId w:val="0"/>
   </w:num>
 </w:numbering>
@@ -1898,6 +5129,50 @@
       <w:contextualSpacing/>
     </w:pPr>
   </w:style>
+  <w:style w:type="paragraph" w:styleId="Encabezado">
+    <w:name w:val="header"/>
+    <w:basedOn w:val="Normal"/>
+    <w:link w:val="EncabezadoCar"/>
+    <w:uiPriority w:val="99"/>
+    <w:unhideWhenUsed/>
+    <w:rsid w:val="002606E0"/>
+    <w:pPr>
+      <w:tabs>
+        <w:tab w:val="center" w:pos="4252"/>
+        <w:tab w:val="right" w:pos="8504"/>
+      </w:tabs>
+      <w:spacing w:after="0" w:line="240" w:lineRule="auto"/>
+    </w:pPr>
+  </w:style>
+  <w:style w:type="character" w:customStyle="1" w:styleId="EncabezadoCar">
+    <w:name w:val="Encabezado Car"/>
+    <w:basedOn w:val="Fuentedeprrafopredeter"/>
+    <w:link w:val="Encabezado"/>
+    <w:uiPriority w:val="99"/>
+    <w:rsid w:val="002606E0"/>
+  </w:style>
+  <w:style w:type="paragraph" w:styleId="Piedepgina">
+    <w:name w:val="footer"/>
+    <w:basedOn w:val="Normal"/>
+    <w:link w:val="PiedepginaCar"/>
+    <w:uiPriority w:val="99"/>
+    <w:unhideWhenUsed/>
+    <w:rsid w:val="002606E0"/>
+    <w:pPr>
+      <w:tabs>
+        <w:tab w:val="center" w:pos="4252"/>
+        <w:tab w:val="right" w:pos="8504"/>
+      </w:tabs>
+      <w:spacing w:after="0" w:line="240" w:lineRule="auto"/>
+    </w:pPr>
+  </w:style>
+  <w:style w:type="character" w:customStyle="1" w:styleId="PiedepginaCar">
+    <w:name w:val="Pie de página Car"/>
+    <w:basedOn w:val="Fuentedeprrafopredeter"/>
+    <w:link w:val="Piedepgina"/>
+    <w:uiPriority w:val="99"/>
+    <w:rsid w:val="002606E0"/>
+  </w:style>
 </w:styles>
 </file>
 

</xml_diff>

<commit_message>
agrego el informe a el word
</commit_message>
<xml_diff>
--- a/Pantallas y funcionamiento.docx
+++ b/Pantallas y funcionamiento.docx
@@ -1,11 +1,11 @@
 
 <file path=word/document.xml><?xml version="1.0" encoding="utf-8"?>
-<w:document xmlns:wpc="http://schemas.microsoft.com/office/word/2010/wordprocessingCanvas" xmlns:cx="http://schemas.microsoft.com/office/drawing/2014/chartex" xmlns:cx1="http://schemas.microsoft.com/office/drawing/2015/9/8/chartex" xmlns:cx2="http://schemas.microsoft.com/office/drawing/2015/10/21/chartex" xmlns:cx3="http://schemas.microsoft.com/office/drawing/2016/5/9/chartex" xmlns:cx4="http://schemas.microsoft.com/office/drawing/2016/5/10/chartex" xmlns:cx5="http://schemas.microsoft.com/office/drawing/2016/5/11/chartex" xmlns:cx6="http://schemas.microsoft.com/office/drawing/2016/5/12/chartex" xmlns:cx7="http://schemas.microsoft.com/office/drawing/2016/5/13/chartex" xmlns:cx8="http://schemas.microsoft.com/office/drawing/2016/5/14/chartex" xmlns:mc="http://schemas.openxmlformats.org/markup-compatibility/2006" xmlns:aink="http://schemas.microsoft.com/office/drawing/2016/ink" xmlns:am3d="http://schemas.microsoft.com/office/drawing/2017/model3d" xmlns:o="urn:schemas-microsoft-com:office:office" xmlns:r="http://schemas.openxmlformats.org/officeDocument/2006/relationships" xmlns:m="http://schemas.openxmlformats.org/officeDocument/2006/math" xmlns:v="urn:schemas-microsoft-com:vml" xmlns:wp14="http://schemas.microsoft.com/office/word/2010/wordprocessingDrawing" xmlns:wp="http://schemas.openxmlformats.org/drawingml/2006/wordprocessingDrawing" xmlns:w10="urn:schemas-microsoft-com:office:word" xmlns:w="http://schemas.openxmlformats.org/wordprocessingml/2006/main" xmlns:w14="http://schemas.microsoft.com/office/word/2010/wordml" xmlns:w15="http://schemas.microsoft.com/office/word/2012/wordml" xmlns:w16cex="http://schemas.microsoft.com/office/word/2018/wordml/cex" xmlns:w16cid="http://schemas.microsoft.com/office/word/2016/wordml/cid" xmlns:w16="http://schemas.microsoft.com/office/word/2018/wordml" xmlns:w16sdtdh="http://schemas.microsoft.com/office/word/2020/wordml/sdtdatahash" xmlns:w16se="http://schemas.microsoft.com/office/word/2015/wordml/symex" xmlns:wpg="http://schemas.microsoft.com/office/word/2010/wordprocessingGroup" xmlns:wpi="http://schemas.microsoft.com/office/word/2010/wordprocessingInk" xmlns:wne="http://schemas.microsoft.com/office/word/2006/wordml" xmlns:wps="http://schemas.microsoft.com/office/word/2010/wordprocessingShape" mc:Ignorable="w14 w15 w16se w16cid w16 w16cex w16sdtdh wp14">
+<w:document xmlns:wpc="http://schemas.microsoft.com/office/word/2010/wordprocessingCanvas" xmlns:cx="http://schemas.microsoft.com/office/drawing/2014/chartex" xmlns:cx1="http://schemas.microsoft.com/office/drawing/2015/9/8/chartex" xmlns:cx2="http://schemas.microsoft.com/office/drawing/2015/10/21/chartex" xmlns:cx3="http://schemas.microsoft.com/office/drawing/2016/5/9/chartex" xmlns:cx4="http://schemas.microsoft.com/office/drawing/2016/5/10/chartex" xmlns:cx5="http://schemas.microsoft.com/office/drawing/2016/5/11/chartex" xmlns:cx6="http://schemas.microsoft.com/office/drawing/2016/5/12/chartex" xmlns:cx7="http://schemas.microsoft.com/office/drawing/2016/5/13/chartex" xmlns:cx8="http://schemas.microsoft.com/office/drawing/2016/5/14/chartex" xmlns:mc="http://schemas.openxmlformats.org/markup-compatibility/2006" xmlns:aink="http://schemas.microsoft.com/office/drawing/2016/ink" xmlns:am3d="http://schemas.microsoft.com/office/drawing/2017/model3d" xmlns:o="urn:schemas-microsoft-com:office:office" xmlns:oel="http://schemas.microsoft.com/office/2019/extlst" xmlns:r="http://schemas.openxmlformats.org/officeDocument/2006/relationships" xmlns:m="http://schemas.openxmlformats.org/officeDocument/2006/math" xmlns:v="urn:schemas-microsoft-com:vml" xmlns:wp14="http://schemas.microsoft.com/office/word/2010/wordprocessingDrawing" xmlns:wp="http://schemas.openxmlformats.org/drawingml/2006/wordprocessingDrawing" xmlns:w10="urn:schemas-microsoft-com:office:word" xmlns:w="http://schemas.openxmlformats.org/wordprocessingml/2006/main" xmlns:w14="http://schemas.microsoft.com/office/word/2010/wordml" xmlns:w15="http://schemas.microsoft.com/office/word/2012/wordml" xmlns:w16cex="http://schemas.microsoft.com/office/word/2018/wordml/cex" xmlns:w16cid="http://schemas.microsoft.com/office/word/2016/wordml/cid" xmlns:w16="http://schemas.microsoft.com/office/word/2018/wordml" xmlns:w16sdtdh="http://schemas.microsoft.com/office/word/2020/wordml/sdtdatahash" xmlns:w16se="http://schemas.microsoft.com/office/word/2015/wordml/symex" xmlns:wpg="http://schemas.microsoft.com/office/word/2010/wordprocessingGroup" xmlns:wpi="http://schemas.microsoft.com/office/word/2010/wordprocessingInk" xmlns:wne="http://schemas.microsoft.com/office/word/2006/wordml" xmlns:wps="http://schemas.microsoft.com/office/word/2010/wordprocessingShape" mc:Ignorable="w14 w15 w16se w16cid w16 w16cex w16sdtdh wp14">
   <w:body>
     <w:p>
       <w:pPr>
         <w:rPr>
-          <w:rStyle w:val="nfasisintenso"/>
+          <w:rStyle w:val="IntenseEmphasis"/>
           <w:sz w:val="44"/>
           <w:szCs w:val="44"/>
         </w:rPr>
@@ -306,17 +306,8 @@
                                   <w:sz w:val="28"/>
                                   <w:szCs w:val="28"/>
                                 </w:rPr>
-                                <w:t xml:space="preserve">María Julieta </w:t>
+                                <w:t>María Julieta Chapur</w:t>
                               </w:r>
-                              <w:proofErr w:type="spellStart"/>
-                              <w:r>
-                                <w:rPr>
-                                  <w:sz w:val="28"/>
-                                  <w:szCs w:val="28"/>
-                                </w:rPr>
-                                <w:t>Chapur</w:t>
-                              </w:r>
-                              <w:proofErr w:type="spellEnd"/>
                             </w:p>
                             <w:p>
                               <w:pPr>
@@ -1114,7 +1105,7 @@
       <w:pPr>
         <w:jc w:val="both"/>
         <w:rPr>
-          <w:rStyle w:val="nfasisintenso"/>
+          <w:rStyle w:val="IntenseEmphasis"/>
           <w:sz w:val="44"/>
           <w:szCs w:val="44"/>
         </w:rPr>
@@ -1132,7 +1123,7 @@
       <w:pPr>
         <w:jc w:val="both"/>
         <w:rPr>
-          <w:rStyle w:val="nfasisintenso"/>
+          <w:rStyle w:val="IntenseEmphasis"/>
           <w:sz w:val="44"/>
           <w:szCs w:val="44"/>
         </w:rPr>
@@ -1145,14 +1136,14 @@
         </w:tabs>
         <w:jc w:val="right"/>
         <w:rPr>
-          <w:rStyle w:val="nfasisintenso"/>
+          <w:rStyle w:val="IntenseEmphasis"/>
           <w:sz w:val="44"/>
           <w:szCs w:val="44"/>
         </w:rPr>
       </w:pPr>
       <w:r>
         <w:rPr>
-          <w:rStyle w:val="nfasisintenso"/>
+          <w:rStyle w:val="IntenseEmphasis"/>
           <w:sz w:val="44"/>
           <w:szCs w:val="44"/>
         </w:rPr>
@@ -1166,7 +1157,7 @@
         </w:tabs>
         <w:jc w:val="right"/>
         <w:rPr>
-          <w:rStyle w:val="nfasisintenso"/>
+          <w:rStyle w:val="IntenseEmphasis"/>
           <w:i w:val="0"/>
           <w:iCs w:val="0"/>
           <w:color w:val="auto"/>
@@ -1185,7 +1176,7 @@
     <w:p>
       <w:pPr>
         <w:rPr>
-          <w:rStyle w:val="nfasisintenso"/>
+          <w:rStyle w:val="IntenseEmphasis"/>
           <w:sz w:val="44"/>
           <w:szCs w:val="44"/>
           <w:u w:val="single"/>
@@ -1462,28 +1453,7 @@
                                 <w:sz w:val="28"/>
                                 <w:szCs w:val="28"/>
                               </w:rPr>
-                              <w:t xml:space="preserve"> es la </w:t>
-                            </w:r>
-                            <w:r>
-                              <w:rPr>
-                                <w:sz w:val="28"/>
-                                <w:szCs w:val="28"/>
-                              </w:rPr>
-                              <w:t>página</w:t>
-                            </w:r>
-                            <w:r>
-                              <w:rPr>
-                                <w:sz w:val="28"/>
-                                <w:szCs w:val="28"/>
-                              </w:rPr>
-                              <w:t xml:space="preserve"> principal. Cuenta con un logo, un mensaje de bienvenida y un formulario de acceso para el usuario; en caso de no poseer un usuario en la página, se puede crear uno</w:t>
-                            </w:r>
-                            <w:r>
-                              <w:rPr>
-                                <w:sz w:val="28"/>
-                                <w:szCs w:val="28"/>
-                              </w:rPr>
-                              <w:t>.</w:t>
+                              <w:t xml:space="preserve"> es la página principal. Cuenta con un logo, un mensaje de bienvenida y un formulario de acceso para el usuario; en caso de no poseer un usuario en la página, se puede crear uno.</w:t>
                             </w:r>
                           </w:p>
                         </w:txbxContent>
@@ -2267,7 +2237,7 @@
     </w:p>
     <w:p>
       <w:pPr>
-        <w:pStyle w:val="Prrafodelista"/>
+        <w:pStyle w:val="ListParagraph"/>
         <w:numPr>
           <w:ilvl w:val="0"/>
           <w:numId w:val="1"/>
@@ -2309,7 +2279,7 @@
     </w:p>
     <w:p>
       <w:pPr>
-        <w:pStyle w:val="Prrafodelista"/>
+        <w:pStyle w:val="ListParagraph"/>
         <w:numPr>
           <w:ilvl w:val="0"/>
           <w:numId w:val="1"/>
@@ -2816,7 +2786,7 @@
     <w:p>
       <w:pPr>
         <w:rPr>
-          <w:rStyle w:val="nfasisintenso"/>
+          <w:rStyle w:val="IntenseEmphasis"/>
           <w:b/>
           <w:i w:val="0"/>
           <w:iCs w:val="0"/>
@@ -2844,7 +2814,7 @@
     <w:p>
       <w:pPr>
         <w:rPr>
-          <w:rStyle w:val="nfasisintenso"/>
+          <w:rStyle w:val="IntenseEmphasis"/>
           <w:sz w:val="44"/>
           <w:szCs w:val="44"/>
         </w:rPr>
@@ -2920,7 +2890,7 @@
     <w:p>
       <w:pPr>
         <w:rPr>
-          <w:rStyle w:val="nfasisintenso"/>
+          <w:rStyle w:val="IntenseEmphasis"/>
           <w:sz w:val="44"/>
           <w:szCs w:val="44"/>
         </w:rPr>
@@ -3150,7 +3120,7 @@
     <w:p>
       <w:pPr>
         <w:rPr>
-          <w:rStyle w:val="nfasisintenso"/>
+          <w:rStyle w:val="IntenseEmphasis"/>
           <w:b/>
           <w:i w:val="0"/>
           <w:iCs w:val="0"/>
@@ -3239,7 +3209,7 @@
     <w:p>
       <w:pPr>
         <w:rPr>
-          <w:rStyle w:val="nfasisintenso"/>
+          <w:rStyle w:val="IntenseEmphasis"/>
           <w:b/>
           <w:i w:val="0"/>
           <w:iCs w:val="0"/>
@@ -3282,7 +3252,7 @@
     <w:p>
       <w:pPr>
         <w:rPr>
-          <w:rStyle w:val="nfasisintenso"/>
+          <w:rStyle w:val="IntenseEmphasis"/>
           <w:sz w:val="44"/>
           <w:szCs w:val="44"/>
         </w:rPr>
@@ -3290,13 +3260,13 @@
     </w:p>
     <w:p>
       <w:pPr>
-        <w:pStyle w:val="Prrafodelista"/>
+        <w:pStyle w:val="ListParagraph"/>
         <w:numPr>
           <w:ilvl w:val="0"/>
           <w:numId w:val="1"/>
         </w:numPr>
         <w:rPr>
-          <w:rStyle w:val="nfasisintenso"/>
+          <w:rStyle w:val="IntenseEmphasis"/>
           <w:i w:val="0"/>
           <w:iCs w:val="0"/>
           <w:color w:val="auto"/>
@@ -3304,7 +3274,7 @@
       </w:pPr>
       <w:r>
         <w:rPr>
-          <w:rStyle w:val="nfasisintenso"/>
+          <w:rStyle w:val="IntenseEmphasis"/>
           <w:i w:val="0"/>
           <w:iCs w:val="0"/>
           <w:color w:val="auto"/>
@@ -3316,7 +3286,7 @@
     <w:p>
       <w:pPr>
         <w:rPr>
-          <w:rStyle w:val="nfasisintenso"/>
+          <w:rStyle w:val="IntenseEmphasis"/>
           <w:sz w:val="44"/>
           <w:szCs w:val="44"/>
         </w:rPr>
@@ -3385,7 +3355,7 @@
     <w:p>
       <w:pPr>
         <w:rPr>
-          <w:rStyle w:val="nfasisintenso"/>
+          <w:rStyle w:val="IntenseEmphasis"/>
           <w:sz w:val="44"/>
           <w:szCs w:val="44"/>
           <w:u w:val="single"/>
@@ -3395,7 +3365,7 @@
     <w:p>
       <w:pPr>
         <w:rPr>
-          <w:rStyle w:val="nfasisintenso"/>
+          <w:rStyle w:val="IntenseEmphasis"/>
           <w:sz w:val="44"/>
           <w:szCs w:val="44"/>
         </w:rPr>
@@ -3404,7 +3374,7 @@
     <w:p>
       <w:pPr>
         <w:rPr>
-          <w:rStyle w:val="nfasisintenso"/>
+          <w:rStyle w:val="IntenseEmphasis"/>
           <w:sz w:val="44"/>
           <w:szCs w:val="44"/>
         </w:rPr>
@@ -3413,7 +3383,7 @@
     <w:p>
       <w:pPr>
         <w:rPr>
-          <w:rStyle w:val="nfasisintenso"/>
+          <w:rStyle w:val="IntenseEmphasis"/>
           <w:sz w:val="44"/>
           <w:szCs w:val="44"/>
         </w:rPr>
@@ -3422,7 +3392,7 @@
     <w:p>
       <w:pPr>
         <w:rPr>
-          <w:rStyle w:val="nfasisintenso"/>
+          <w:rStyle w:val="IntenseEmphasis"/>
           <w:sz w:val="44"/>
           <w:szCs w:val="44"/>
         </w:rPr>
@@ -3468,7 +3438,7 @@
     <w:p>
       <w:pPr>
         <w:rPr>
-          <w:rStyle w:val="nfasisintenso"/>
+          <w:rStyle w:val="IntenseEmphasis"/>
           <w:b/>
           <w:i w:val="0"/>
           <w:iCs w:val="0"/>
@@ -3570,7 +3540,7 @@
     <w:p>
       <w:pPr>
         <w:rPr>
-          <w:rStyle w:val="nfasisintenso"/>
+          <w:rStyle w:val="IntenseEmphasis"/>
           <w:sz w:val="44"/>
           <w:szCs w:val="44"/>
         </w:rPr>
@@ -3845,7 +3815,7 @@
     <w:p>
       <w:pPr>
         <w:rPr>
-          <w:rStyle w:val="nfasisintenso"/>
+          <w:rStyle w:val="IntenseEmphasis"/>
           <w:b/>
           <w:i w:val="0"/>
           <w:iCs w:val="0"/>
@@ -3886,7 +3856,7 @@
     <w:p>
       <w:pPr>
         <w:rPr>
-          <w:rStyle w:val="nfasisintenso"/>
+          <w:rStyle w:val="IntenseEmphasis"/>
           <w:sz w:val="44"/>
           <w:szCs w:val="44"/>
         </w:rPr>
@@ -3962,7 +3932,7 @@
     <w:p>
       <w:pPr>
         <w:rPr>
-          <w:rStyle w:val="nfasisintenso"/>
+          <w:rStyle w:val="IntenseEmphasis"/>
           <w:sz w:val="44"/>
           <w:szCs w:val="44"/>
         </w:rPr>
@@ -3971,7 +3941,7 @@
     <w:p>
       <w:pPr>
         <w:rPr>
-          <w:rStyle w:val="nfasisintenso"/>
+          <w:rStyle w:val="IntenseEmphasis"/>
           <w:sz w:val="44"/>
           <w:szCs w:val="44"/>
         </w:rPr>
@@ -4147,9 +4117,7 @@
           </w14:props3d>
         </w:rPr>
       </w:pPr>
-    </w:p>
-    <w:p>
-      <w:pPr>
+      <w:r>
         <w:rPr>
           <w:b/>
           <w:color w:val="FFC000" w:themeColor="accent4"/>
@@ -4165,46 +4133,13 @@
             <w14:bevelT w14:w="25400" w14:h="38100" w14:prst="circle"/>
           </w14:props3d>
         </w:rPr>
-      </w:pPr>
-      <w:r>
-        <w:rPr>
-          <w:b/>
-          <w:color w:val="FFC000" w:themeColor="accent4"/>
-          <w:sz w:val="28"/>
-          <w:szCs w:val="28"/>
-          <w:lang w:val="es-ES"/>
-          <w14:textOutline w14:w="0" w14:cap="flat" w14:cmpd="sng" w14:algn="ctr">
-            <w14:noFill/>
-            <w14:prstDash w14:val="solid"/>
-            <w14:round/>
-          </w14:textOutline>
-          <w14:props3d w14:extrusionH="57150" w14:contourW="0" w14:prstMaterial="softEdge">
-            <w14:bevelT w14:w="25400" w14:h="38100" w14:prst="circle"/>
-          </w14:props3d>
-        </w:rPr>
         <w:t>INFORMES</w:t>
       </w:r>
     </w:p>
     <w:p>
       <w:pPr>
         <w:rPr>
-          <w:rStyle w:val="nfasisintenso"/>
-          <w:b/>
-          <w:i w:val="0"/>
-          <w:iCs w:val="0"/>
-          <w:color w:val="FFC000" w:themeColor="accent4"/>
-          <w:sz w:val="28"/>
-          <w:szCs w:val="28"/>
-          <w:u w:val="single"/>
-          <w:lang w:val="es-ES"/>
-          <w14:textOutline w14:w="0" w14:cap="flat" w14:cmpd="sng" w14:algn="ctr">
-            <w14:noFill/>
-            <w14:prstDash w14:val="solid"/>
-            <w14:round/>
-          </w14:textOutline>
-          <w14:props3d w14:extrusionH="57150" w14:contourW="0" w14:prstMaterial="softEdge">
-            <w14:bevelT w14:w="25400" w14:h="38100" w14:prst="circle"/>
-          </w14:props3d>
+          <w:lang w:val="es-ES"/>
         </w:rPr>
       </w:pPr>
       <w:r>
@@ -4217,25 +4152,76 @@
     <w:p>
       <w:pPr>
         <w:rPr>
-          <w:rStyle w:val="nfasisintenso"/>
+          <w:sz w:val="24"/>
+          <w:szCs w:val="24"/>
+          <w:lang w:val="es-ES"/>
+        </w:rPr>
+      </w:pPr>
+      <w:r>
+        <w:rPr>
+          <w:sz w:val="24"/>
+          <w:szCs w:val="24"/>
+          <w:lang w:val="es-ES"/>
+        </w:rPr>
+        <w:t>El administrador podrá inspeccionar la información pidiendo un reporte con la ventaja de utilizar filtros para poder obtener la data más exacta.</w:t>
+      </w:r>
+    </w:p>
+    <w:p>
+      <w:pPr>
+        <w:rPr>
+          <w:rStyle w:val="IntenseEmphasis"/>
           <w:sz w:val="44"/>
           <w:szCs w:val="44"/>
         </w:rPr>
       </w:pPr>
-    </w:p>
-    <w:p>
-      <w:pPr>
-        <w:rPr>
-          <w:rStyle w:val="nfasisintenso"/>
+      <w:r>
+        <w:rPr>
+          <w:rStyle w:val="IntenseEmphasis"/>
           <w:sz w:val="44"/>
           <w:szCs w:val="44"/>
         </w:rPr>
-      </w:pPr>
-    </w:p>
-    <w:p>
-      <w:pPr>
-        <w:rPr>
-          <w:rStyle w:val="nfasisintenso"/>
+        <w:lastRenderedPageBreak/>
+        <w:drawing>
+          <wp:inline distT="0" distB="0" distL="0" distR="0" wp14:anchorId="543FC815" wp14:editId="6B97BCDC">
+            <wp:extent cx="5254388" cy="3026548"/>
+            <wp:effectExtent l="0" t="0" r="3810" b="2540"/>
+            <wp:docPr id="17" name="Picture 17" descr="Text&#10;&#10;Description automatically generated with medium confidence"/>
+            <wp:cNvGraphicFramePr>
+              <a:graphicFrameLocks xmlns:a="http://schemas.openxmlformats.org/drawingml/2006/main" noChangeAspect="1"/>
+            </wp:cNvGraphicFramePr>
+            <a:graphic xmlns:a="http://schemas.openxmlformats.org/drawingml/2006/main">
+              <a:graphicData uri="http://schemas.openxmlformats.org/drawingml/2006/picture">
+                <pic:pic xmlns:pic="http://schemas.openxmlformats.org/drawingml/2006/picture">
+                  <pic:nvPicPr>
+                    <pic:cNvPr id="17" name="Picture 17" descr="Text&#10;&#10;Description automatically generated with medium confidence"/>
+                    <pic:cNvPicPr/>
+                  </pic:nvPicPr>
+                  <pic:blipFill>
+                    <a:blip r:embed="rId14"/>
+                    <a:stretch>
+                      <a:fillRect/>
+                    </a:stretch>
+                  </pic:blipFill>
+                  <pic:spPr>
+                    <a:xfrm>
+                      <a:off x="0" y="0"/>
+                      <a:ext cx="5308613" cy="3057782"/>
+                    </a:xfrm>
+                    <a:prstGeom prst="rect">
+                      <a:avLst/>
+                    </a:prstGeom>
+                  </pic:spPr>
+                </pic:pic>
+              </a:graphicData>
+            </a:graphic>
+          </wp:inline>
+        </w:drawing>
+      </w:r>
+    </w:p>
+    <w:p>
+      <w:pPr>
+        <w:rPr>
+          <w:rStyle w:val="IntenseEmphasis"/>
           <w:sz w:val="44"/>
           <w:szCs w:val="44"/>
         </w:rPr>
@@ -4257,7 +4243,7 @@
       </w:pPr>
     </w:p>
     <w:sectPr>
-      <w:footerReference w:type="default" r:id="rId14"/>
+      <w:footerReference w:type="default" r:id="rId15"/>
       <w:pgSz w:w="11906" w:h="16838"/>
       <w:pgMar w:top="1417" w:right="1701" w:bottom="1417" w:left="1701" w:header="708" w:footer="708" w:gutter="0"/>
       <w:cols w:space="708"/>
@@ -4268,7 +4254,7 @@
 </file>
 
 <file path=word/endnotes.xml><?xml version="1.0" encoding="utf-8"?>
-<w:endnotes xmlns:wpc="http://schemas.microsoft.com/office/word/2010/wordprocessingCanvas" xmlns:cx="http://schemas.microsoft.com/office/drawing/2014/chartex" xmlns:cx1="http://schemas.microsoft.com/office/drawing/2015/9/8/chartex" xmlns:cx2="http://schemas.microsoft.com/office/drawing/2015/10/21/chartex" xmlns:cx3="http://schemas.microsoft.com/office/drawing/2016/5/9/chartex" xmlns:cx4="http://schemas.microsoft.com/office/drawing/2016/5/10/chartex" xmlns:cx5="http://schemas.microsoft.com/office/drawing/2016/5/11/chartex" xmlns:cx6="http://schemas.microsoft.com/office/drawing/2016/5/12/chartex" xmlns:cx7="http://schemas.microsoft.com/office/drawing/2016/5/13/chartex" xmlns:cx8="http://schemas.microsoft.com/office/drawing/2016/5/14/chartex" xmlns:mc="http://schemas.openxmlformats.org/markup-compatibility/2006" xmlns:aink="http://schemas.microsoft.com/office/drawing/2016/ink" xmlns:am3d="http://schemas.microsoft.com/office/drawing/2017/model3d" xmlns:o="urn:schemas-microsoft-com:office:office" xmlns:r="http://schemas.openxmlformats.org/officeDocument/2006/relationships" xmlns:m="http://schemas.openxmlformats.org/officeDocument/2006/math" xmlns:v="urn:schemas-microsoft-com:vml" xmlns:wp14="http://schemas.microsoft.com/office/word/2010/wordprocessingDrawing" xmlns:wp="http://schemas.openxmlformats.org/drawingml/2006/wordprocessingDrawing" xmlns:w10="urn:schemas-microsoft-com:office:word" xmlns:w="http://schemas.openxmlformats.org/wordprocessingml/2006/main" xmlns:w14="http://schemas.microsoft.com/office/word/2010/wordml" xmlns:w15="http://schemas.microsoft.com/office/word/2012/wordml" xmlns:w16cex="http://schemas.microsoft.com/office/word/2018/wordml/cex" xmlns:w16cid="http://schemas.microsoft.com/office/word/2016/wordml/cid" xmlns:w16="http://schemas.microsoft.com/office/word/2018/wordml" xmlns:w16sdtdh="http://schemas.microsoft.com/office/word/2020/wordml/sdtdatahash" xmlns:w16se="http://schemas.microsoft.com/office/word/2015/wordml/symex" xmlns:wpg="http://schemas.microsoft.com/office/word/2010/wordprocessingGroup" xmlns:wpi="http://schemas.microsoft.com/office/word/2010/wordprocessingInk" xmlns:wne="http://schemas.microsoft.com/office/word/2006/wordml" xmlns:wps="http://schemas.microsoft.com/office/word/2010/wordprocessingShape" mc:Ignorable="w14 w15 w16se w16cid w16 w16cex w16sdtdh wp14">
+<w:endnotes xmlns:wpc="http://schemas.microsoft.com/office/word/2010/wordprocessingCanvas" xmlns:cx="http://schemas.microsoft.com/office/drawing/2014/chartex" xmlns:cx1="http://schemas.microsoft.com/office/drawing/2015/9/8/chartex" xmlns:cx2="http://schemas.microsoft.com/office/drawing/2015/10/21/chartex" xmlns:cx3="http://schemas.microsoft.com/office/drawing/2016/5/9/chartex" xmlns:cx4="http://schemas.microsoft.com/office/drawing/2016/5/10/chartex" xmlns:cx5="http://schemas.microsoft.com/office/drawing/2016/5/11/chartex" xmlns:cx6="http://schemas.microsoft.com/office/drawing/2016/5/12/chartex" xmlns:cx7="http://schemas.microsoft.com/office/drawing/2016/5/13/chartex" xmlns:cx8="http://schemas.microsoft.com/office/drawing/2016/5/14/chartex" xmlns:mc="http://schemas.openxmlformats.org/markup-compatibility/2006" xmlns:aink="http://schemas.microsoft.com/office/drawing/2016/ink" xmlns:am3d="http://schemas.microsoft.com/office/drawing/2017/model3d" xmlns:o="urn:schemas-microsoft-com:office:office" xmlns:oel="http://schemas.microsoft.com/office/2019/extlst" xmlns:r="http://schemas.openxmlformats.org/officeDocument/2006/relationships" xmlns:m="http://schemas.openxmlformats.org/officeDocument/2006/math" xmlns:v="urn:schemas-microsoft-com:vml" xmlns:wp14="http://schemas.microsoft.com/office/word/2010/wordprocessingDrawing" xmlns:wp="http://schemas.openxmlformats.org/drawingml/2006/wordprocessingDrawing" xmlns:w10="urn:schemas-microsoft-com:office:word" xmlns:w="http://schemas.openxmlformats.org/wordprocessingml/2006/main" xmlns:w14="http://schemas.microsoft.com/office/word/2010/wordml" xmlns:w15="http://schemas.microsoft.com/office/word/2012/wordml" xmlns:w16cex="http://schemas.microsoft.com/office/word/2018/wordml/cex" xmlns:w16cid="http://schemas.microsoft.com/office/word/2016/wordml/cid" xmlns:w16="http://schemas.microsoft.com/office/word/2018/wordml" xmlns:w16sdtdh="http://schemas.microsoft.com/office/word/2020/wordml/sdtdatahash" xmlns:w16se="http://schemas.microsoft.com/office/word/2015/wordml/symex" xmlns:wpg="http://schemas.microsoft.com/office/word/2010/wordprocessingGroup" xmlns:wpi="http://schemas.microsoft.com/office/word/2010/wordprocessingInk" xmlns:wne="http://schemas.microsoft.com/office/word/2006/wordml" xmlns:wps="http://schemas.microsoft.com/office/word/2010/wordprocessingShape" mc:Ignorable="w14 w15 w16se w16cid w16 w16cex w16sdtdh wp14">
   <w:endnote w:type="separator" w:id="-1">
     <w:p>
       <w:pPr>
@@ -4293,7 +4279,7 @@
 </file>
 
 <file path=word/footer1.xml><?xml version="1.0" encoding="utf-8"?>
-<w:ftr xmlns:wpc="http://schemas.microsoft.com/office/word/2010/wordprocessingCanvas" xmlns:cx="http://schemas.microsoft.com/office/drawing/2014/chartex" xmlns:cx1="http://schemas.microsoft.com/office/drawing/2015/9/8/chartex" xmlns:cx2="http://schemas.microsoft.com/office/drawing/2015/10/21/chartex" xmlns:cx3="http://schemas.microsoft.com/office/drawing/2016/5/9/chartex" xmlns:cx4="http://schemas.microsoft.com/office/drawing/2016/5/10/chartex" xmlns:cx5="http://schemas.microsoft.com/office/drawing/2016/5/11/chartex" xmlns:cx6="http://schemas.microsoft.com/office/drawing/2016/5/12/chartex" xmlns:cx7="http://schemas.microsoft.com/office/drawing/2016/5/13/chartex" xmlns:cx8="http://schemas.microsoft.com/office/drawing/2016/5/14/chartex" xmlns:mc="http://schemas.openxmlformats.org/markup-compatibility/2006" xmlns:aink="http://schemas.microsoft.com/office/drawing/2016/ink" xmlns:am3d="http://schemas.microsoft.com/office/drawing/2017/model3d" xmlns:o="urn:schemas-microsoft-com:office:office" xmlns:r="http://schemas.openxmlformats.org/officeDocument/2006/relationships" xmlns:m="http://schemas.openxmlformats.org/officeDocument/2006/math" xmlns:v="urn:schemas-microsoft-com:vml" xmlns:wp14="http://schemas.microsoft.com/office/word/2010/wordprocessingDrawing" xmlns:wp="http://schemas.openxmlformats.org/drawingml/2006/wordprocessingDrawing" xmlns:w10="urn:schemas-microsoft-com:office:word" xmlns:w="http://schemas.openxmlformats.org/wordprocessingml/2006/main" xmlns:w14="http://schemas.microsoft.com/office/word/2010/wordml" xmlns:w15="http://schemas.microsoft.com/office/word/2012/wordml" xmlns:w16cex="http://schemas.microsoft.com/office/word/2018/wordml/cex" xmlns:w16cid="http://schemas.microsoft.com/office/word/2016/wordml/cid" xmlns:w16="http://schemas.microsoft.com/office/word/2018/wordml" xmlns:w16sdtdh="http://schemas.microsoft.com/office/word/2020/wordml/sdtdatahash" xmlns:w16se="http://schemas.microsoft.com/office/word/2015/wordml/symex" xmlns:wpg="http://schemas.microsoft.com/office/word/2010/wordprocessingGroup" xmlns:wpi="http://schemas.microsoft.com/office/word/2010/wordprocessingInk" xmlns:wne="http://schemas.microsoft.com/office/word/2006/wordml" xmlns:wps="http://schemas.microsoft.com/office/word/2010/wordprocessingShape" mc:Ignorable="w14 w15 w16se w16cid w16 w16cex w16sdtdh wp14">
+<w:ftr xmlns:wpc="http://schemas.microsoft.com/office/word/2010/wordprocessingCanvas" xmlns:cx="http://schemas.microsoft.com/office/drawing/2014/chartex" xmlns:cx1="http://schemas.microsoft.com/office/drawing/2015/9/8/chartex" xmlns:cx2="http://schemas.microsoft.com/office/drawing/2015/10/21/chartex" xmlns:cx3="http://schemas.microsoft.com/office/drawing/2016/5/9/chartex" xmlns:cx4="http://schemas.microsoft.com/office/drawing/2016/5/10/chartex" xmlns:cx5="http://schemas.microsoft.com/office/drawing/2016/5/11/chartex" xmlns:cx6="http://schemas.microsoft.com/office/drawing/2016/5/12/chartex" xmlns:cx7="http://schemas.microsoft.com/office/drawing/2016/5/13/chartex" xmlns:cx8="http://schemas.microsoft.com/office/drawing/2016/5/14/chartex" xmlns:mc="http://schemas.openxmlformats.org/markup-compatibility/2006" xmlns:aink="http://schemas.microsoft.com/office/drawing/2016/ink" xmlns:am3d="http://schemas.microsoft.com/office/drawing/2017/model3d" xmlns:o="urn:schemas-microsoft-com:office:office" xmlns:oel="http://schemas.microsoft.com/office/2019/extlst" xmlns:r="http://schemas.openxmlformats.org/officeDocument/2006/relationships" xmlns:m="http://schemas.openxmlformats.org/officeDocument/2006/math" xmlns:v="urn:schemas-microsoft-com:vml" xmlns:wp14="http://schemas.microsoft.com/office/word/2010/wordprocessingDrawing" xmlns:wp="http://schemas.openxmlformats.org/drawingml/2006/wordprocessingDrawing" xmlns:w10="urn:schemas-microsoft-com:office:word" xmlns:w="http://schemas.openxmlformats.org/wordprocessingml/2006/main" xmlns:w14="http://schemas.microsoft.com/office/word/2010/wordml" xmlns:w15="http://schemas.microsoft.com/office/word/2012/wordml" xmlns:w16cex="http://schemas.microsoft.com/office/word/2018/wordml/cex" xmlns:w16cid="http://schemas.microsoft.com/office/word/2016/wordml/cid" xmlns:w16="http://schemas.microsoft.com/office/word/2018/wordml" xmlns:w16sdtdh="http://schemas.microsoft.com/office/word/2020/wordml/sdtdatahash" xmlns:w16se="http://schemas.microsoft.com/office/word/2015/wordml/symex" xmlns:wpg="http://schemas.microsoft.com/office/word/2010/wordprocessingGroup" xmlns:wpi="http://schemas.microsoft.com/office/word/2010/wordprocessingInk" xmlns:wne="http://schemas.microsoft.com/office/word/2006/wordml" xmlns:wps="http://schemas.microsoft.com/office/word/2010/wordprocessingShape" mc:Ignorable="w14 w15 w16se w16cid w16 w16cex w16sdtdh wp14">
   <w:sdt>
     <w:sdtPr>
       <w:id w:val="-119140248"/>
@@ -4305,7 +4291,7 @@
     <w:sdtContent>
       <w:p>
         <w:pPr>
-          <w:pStyle w:val="Piedepgina"/>
+          <w:pStyle w:val="Footer"/>
         </w:pPr>
         <w:r>
           <w:rPr>
@@ -4525,7 +4511,7 @@
 </file>
 
 <file path=word/footnotes.xml><?xml version="1.0" encoding="utf-8"?>
-<w:footnotes xmlns:wpc="http://schemas.microsoft.com/office/word/2010/wordprocessingCanvas" xmlns:cx="http://schemas.microsoft.com/office/drawing/2014/chartex" xmlns:cx1="http://schemas.microsoft.com/office/drawing/2015/9/8/chartex" xmlns:cx2="http://schemas.microsoft.com/office/drawing/2015/10/21/chartex" xmlns:cx3="http://schemas.microsoft.com/office/drawing/2016/5/9/chartex" xmlns:cx4="http://schemas.microsoft.com/office/drawing/2016/5/10/chartex" xmlns:cx5="http://schemas.microsoft.com/office/drawing/2016/5/11/chartex" xmlns:cx6="http://schemas.microsoft.com/office/drawing/2016/5/12/chartex" xmlns:cx7="http://schemas.microsoft.com/office/drawing/2016/5/13/chartex" xmlns:cx8="http://schemas.microsoft.com/office/drawing/2016/5/14/chartex" xmlns:mc="http://schemas.openxmlformats.org/markup-compatibility/2006" xmlns:aink="http://schemas.microsoft.com/office/drawing/2016/ink" xmlns:am3d="http://schemas.microsoft.com/office/drawing/2017/model3d" xmlns:o="urn:schemas-microsoft-com:office:office" xmlns:r="http://schemas.openxmlformats.org/officeDocument/2006/relationships" xmlns:m="http://schemas.openxmlformats.org/officeDocument/2006/math" xmlns:v="urn:schemas-microsoft-com:vml" xmlns:wp14="http://schemas.microsoft.com/office/word/2010/wordprocessingDrawing" xmlns:wp="http://schemas.openxmlformats.org/drawingml/2006/wordprocessingDrawing" xmlns:w10="urn:schemas-microsoft-com:office:word" xmlns:w="http://schemas.openxmlformats.org/wordprocessingml/2006/main" xmlns:w14="http://schemas.microsoft.com/office/word/2010/wordml" xmlns:w15="http://schemas.microsoft.com/office/word/2012/wordml" xmlns:w16cex="http://schemas.microsoft.com/office/word/2018/wordml/cex" xmlns:w16cid="http://schemas.microsoft.com/office/word/2016/wordml/cid" xmlns:w16="http://schemas.microsoft.com/office/word/2018/wordml" xmlns:w16sdtdh="http://schemas.microsoft.com/office/word/2020/wordml/sdtdatahash" xmlns:w16se="http://schemas.microsoft.com/office/word/2015/wordml/symex" xmlns:wpg="http://schemas.microsoft.com/office/word/2010/wordprocessingGroup" xmlns:wpi="http://schemas.microsoft.com/office/word/2010/wordprocessingInk" xmlns:wne="http://schemas.microsoft.com/office/word/2006/wordml" xmlns:wps="http://schemas.microsoft.com/office/word/2010/wordprocessingShape" mc:Ignorable="w14 w15 w16se w16cid w16 w16cex w16sdtdh wp14">
+<w:footnotes xmlns:wpc="http://schemas.microsoft.com/office/word/2010/wordprocessingCanvas" xmlns:cx="http://schemas.microsoft.com/office/drawing/2014/chartex" xmlns:cx1="http://schemas.microsoft.com/office/drawing/2015/9/8/chartex" xmlns:cx2="http://schemas.microsoft.com/office/drawing/2015/10/21/chartex" xmlns:cx3="http://schemas.microsoft.com/office/drawing/2016/5/9/chartex" xmlns:cx4="http://schemas.microsoft.com/office/drawing/2016/5/10/chartex" xmlns:cx5="http://schemas.microsoft.com/office/drawing/2016/5/11/chartex" xmlns:cx6="http://schemas.microsoft.com/office/drawing/2016/5/12/chartex" xmlns:cx7="http://schemas.microsoft.com/office/drawing/2016/5/13/chartex" xmlns:cx8="http://schemas.microsoft.com/office/drawing/2016/5/14/chartex" xmlns:mc="http://schemas.openxmlformats.org/markup-compatibility/2006" xmlns:aink="http://schemas.microsoft.com/office/drawing/2016/ink" xmlns:am3d="http://schemas.microsoft.com/office/drawing/2017/model3d" xmlns:o="urn:schemas-microsoft-com:office:office" xmlns:oel="http://schemas.microsoft.com/office/2019/extlst" xmlns:r="http://schemas.openxmlformats.org/officeDocument/2006/relationships" xmlns:m="http://schemas.openxmlformats.org/officeDocument/2006/math" xmlns:v="urn:schemas-microsoft-com:vml" xmlns:wp14="http://schemas.microsoft.com/office/word/2010/wordprocessingDrawing" xmlns:wp="http://schemas.openxmlformats.org/drawingml/2006/wordprocessingDrawing" xmlns:w10="urn:schemas-microsoft-com:office:word" xmlns:w="http://schemas.openxmlformats.org/wordprocessingml/2006/main" xmlns:w14="http://schemas.microsoft.com/office/word/2010/wordml" xmlns:w15="http://schemas.microsoft.com/office/word/2012/wordml" xmlns:w16cex="http://schemas.microsoft.com/office/word/2018/wordml/cex" xmlns:w16cid="http://schemas.microsoft.com/office/word/2016/wordml/cid" xmlns:w16="http://schemas.microsoft.com/office/word/2018/wordml" xmlns:w16sdtdh="http://schemas.microsoft.com/office/word/2020/wordml/sdtdatahash" xmlns:w16se="http://schemas.microsoft.com/office/word/2015/wordml/symex" xmlns:wpg="http://schemas.microsoft.com/office/word/2010/wordprocessingGroup" xmlns:wpi="http://schemas.microsoft.com/office/word/2010/wordprocessingInk" xmlns:wne="http://schemas.microsoft.com/office/word/2006/wordml" xmlns:wps="http://schemas.microsoft.com/office/word/2010/wordprocessingShape" mc:Ignorable="w14 w15 w16se w16cid w16 w16cex w16sdtdh wp14">
   <w:footnote w:type="separator" w:id="-1">
     <w:p>
       <w:pPr>
@@ -4550,7 +4536,7 @@
 </file>
 
 <file path=word/numbering.xml><?xml version="1.0" encoding="utf-8"?>
-<w:numbering xmlns:wpc="http://schemas.microsoft.com/office/word/2010/wordprocessingCanvas" xmlns:cx="http://schemas.microsoft.com/office/drawing/2014/chartex" xmlns:cx1="http://schemas.microsoft.com/office/drawing/2015/9/8/chartex" xmlns:cx2="http://schemas.microsoft.com/office/drawing/2015/10/21/chartex" xmlns:cx3="http://schemas.microsoft.com/office/drawing/2016/5/9/chartex" xmlns:cx4="http://schemas.microsoft.com/office/drawing/2016/5/10/chartex" xmlns:cx5="http://schemas.microsoft.com/office/drawing/2016/5/11/chartex" xmlns:cx6="http://schemas.microsoft.com/office/drawing/2016/5/12/chartex" xmlns:cx7="http://schemas.microsoft.com/office/drawing/2016/5/13/chartex" xmlns:cx8="http://schemas.microsoft.com/office/drawing/2016/5/14/chartex" xmlns:mc="http://schemas.openxmlformats.org/markup-compatibility/2006" xmlns:aink="http://schemas.microsoft.com/office/drawing/2016/ink" xmlns:am3d="http://schemas.microsoft.com/office/drawing/2017/model3d" xmlns:o="urn:schemas-microsoft-com:office:office" xmlns:r="http://schemas.openxmlformats.org/officeDocument/2006/relationships" xmlns:m="http://schemas.openxmlformats.org/officeDocument/2006/math" xmlns:v="urn:schemas-microsoft-com:vml" xmlns:wp14="http://schemas.microsoft.com/office/word/2010/wordprocessingDrawing" xmlns:wp="http://schemas.openxmlformats.org/drawingml/2006/wordprocessingDrawing" xmlns:w10="urn:schemas-microsoft-com:office:word" xmlns:w="http://schemas.openxmlformats.org/wordprocessingml/2006/main" xmlns:w14="http://schemas.microsoft.com/office/word/2010/wordml" xmlns:w15="http://schemas.microsoft.com/office/word/2012/wordml" xmlns:w16cex="http://schemas.microsoft.com/office/word/2018/wordml/cex" xmlns:w16cid="http://schemas.microsoft.com/office/word/2016/wordml/cid" xmlns:w16="http://schemas.microsoft.com/office/word/2018/wordml" xmlns:w16sdtdh="http://schemas.microsoft.com/office/word/2020/wordml/sdtdatahash" xmlns:w16se="http://schemas.microsoft.com/office/word/2015/wordml/symex" xmlns:wpg="http://schemas.microsoft.com/office/word/2010/wordprocessingGroup" xmlns:wpi="http://schemas.microsoft.com/office/word/2010/wordprocessingInk" xmlns:wne="http://schemas.microsoft.com/office/word/2006/wordml" xmlns:wps="http://schemas.microsoft.com/office/word/2010/wordprocessingShape" mc:Ignorable="w14 w15 w16se w16cid w16 w16cex w16sdtdh wp14">
+<w:numbering xmlns:wpc="http://schemas.microsoft.com/office/word/2010/wordprocessingCanvas" xmlns:cx="http://schemas.microsoft.com/office/drawing/2014/chartex" xmlns:cx1="http://schemas.microsoft.com/office/drawing/2015/9/8/chartex" xmlns:cx2="http://schemas.microsoft.com/office/drawing/2015/10/21/chartex" xmlns:cx3="http://schemas.microsoft.com/office/drawing/2016/5/9/chartex" xmlns:cx4="http://schemas.microsoft.com/office/drawing/2016/5/10/chartex" xmlns:cx5="http://schemas.microsoft.com/office/drawing/2016/5/11/chartex" xmlns:cx6="http://schemas.microsoft.com/office/drawing/2016/5/12/chartex" xmlns:cx7="http://schemas.microsoft.com/office/drawing/2016/5/13/chartex" xmlns:cx8="http://schemas.microsoft.com/office/drawing/2016/5/14/chartex" xmlns:mc="http://schemas.openxmlformats.org/markup-compatibility/2006" xmlns:aink="http://schemas.microsoft.com/office/drawing/2016/ink" xmlns:am3d="http://schemas.microsoft.com/office/drawing/2017/model3d" xmlns:o="urn:schemas-microsoft-com:office:office" xmlns:oel="http://schemas.microsoft.com/office/2019/extlst" xmlns:r="http://schemas.openxmlformats.org/officeDocument/2006/relationships" xmlns:m="http://schemas.openxmlformats.org/officeDocument/2006/math" xmlns:v="urn:schemas-microsoft-com:vml" xmlns:wp14="http://schemas.microsoft.com/office/word/2010/wordprocessingDrawing" xmlns:wp="http://schemas.openxmlformats.org/drawingml/2006/wordprocessingDrawing" xmlns:w10="urn:schemas-microsoft-com:office:word" xmlns:w="http://schemas.openxmlformats.org/wordprocessingml/2006/main" xmlns:w14="http://schemas.microsoft.com/office/word/2010/wordml" xmlns:w15="http://schemas.microsoft.com/office/word/2012/wordml" xmlns:w16cex="http://schemas.microsoft.com/office/word/2018/wordml/cex" xmlns:w16cid="http://schemas.microsoft.com/office/word/2016/wordml/cid" xmlns:w16="http://schemas.microsoft.com/office/word/2018/wordml" xmlns:w16sdtdh="http://schemas.microsoft.com/office/word/2020/wordml/sdtdatahash" xmlns:w16se="http://schemas.microsoft.com/office/word/2015/wordml/symex" xmlns:wpg="http://schemas.microsoft.com/office/word/2010/wordprocessingGroup" xmlns:wpi="http://schemas.microsoft.com/office/word/2010/wordprocessingInk" xmlns:wne="http://schemas.microsoft.com/office/word/2006/wordml" xmlns:wps="http://schemas.microsoft.com/office/word/2010/wordprocessingShape" mc:Ignorable="w14 w15 w16se w16cid w16 w16cex w16sdtdh wp14">
   <w:abstractNum w:abstractNumId="0" w15:restartNumberingAfterBreak="0">
     <w:nsid w:val="6AF46419"/>
     <w:multiLevelType w:val="hybridMultilevel"/>
@@ -4664,7 +4650,7 @@
       </w:rPr>
     </w:lvl>
   </w:abstractNum>
-  <w:num w:numId="1">
+  <w:num w:numId="1" w16cid:durableId="1650934397">
     <w:abstractNumId w:val="0"/>
   </w:num>
 </w:numbering>
@@ -5070,13 +5056,13 @@
     <w:qFormat/>
     <w:rsid w:val="008B213A"/>
   </w:style>
-  <w:style w:type="character" w:default="1" w:styleId="Fuentedeprrafopredeter">
+  <w:style w:type="character" w:default="1" w:styleId="DefaultParagraphFont">
     <w:name w:val="Default Paragraph Font"/>
     <w:uiPriority w:val="1"/>
     <w:semiHidden/>
     <w:unhideWhenUsed/>
   </w:style>
-  <w:style w:type="table" w:default="1" w:styleId="Tablanormal">
+  <w:style w:type="table" w:default="1" w:styleId="TableNormal">
     <w:name w:val="Normal Table"/>
     <w:uiPriority w:val="99"/>
     <w:semiHidden/>
@@ -5091,13 +5077,13 @@
       </w:tblCellMar>
     </w:tblPr>
   </w:style>
-  <w:style w:type="numbering" w:default="1" w:styleId="Sinlista">
+  <w:style w:type="numbering" w:default="1" w:styleId="NoList">
     <w:name w:val="No List"/>
     <w:uiPriority w:val="99"/>
     <w:semiHidden/>
     <w:unhideWhenUsed/>
   </w:style>
-  <w:style w:type="paragraph" w:styleId="Sinespaciado">
+  <w:style w:type="paragraph" w:styleId="NoSpacing">
     <w:name w:val="No Spacing"/>
     <w:uiPriority w:val="1"/>
     <w:qFormat/>
@@ -5106,9 +5092,9 @@
       <w:spacing w:after="0" w:line="240" w:lineRule="auto"/>
     </w:pPr>
   </w:style>
-  <w:style w:type="character" w:styleId="nfasisintenso">
+  <w:style w:type="character" w:styleId="IntenseEmphasis">
     <w:name w:val="Intense Emphasis"/>
-    <w:basedOn w:val="Fuentedeprrafopredeter"/>
+    <w:basedOn w:val="DefaultParagraphFont"/>
     <w:uiPriority w:val="21"/>
     <w:qFormat/>
     <w:rsid w:val="00507A2B"/>
@@ -5118,7 +5104,7 @@
       <w:color w:val="4472C4" w:themeColor="accent1"/>
     </w:rPr>
   </w:style>
-  <w:style w:type="paragraph" w:styleId="Prrafodelista">
+  <w:style w:type="paragraph" w:styleId="ListParagraph">
     <w:name w:val="List Paragraph"/>
     <w:basedOn w:val="Normal"/>
     <w:uiPriority w:val="34"/>
@@ -5129,10 +5115,10 @@
       <w:contextualSpacing/>
     </w:pPr>
   </w:style>
-  <w:style w:type="paragraph" w:styleId="Encabezado">
+  <w:style w:type="paragraph" w:styleId="Header">
     <w:name w:val="header"/>
     <w:basedOn w:val="Normal"/>
-    <w:link w:val="EncabezadoCar"/>
+    <w:link w:val="HeaderChar"/>
     <w:uiPriority w:val="99"/>
     <w:unhideWhenUsed/>
     <w:rsid w:val="002606E0"/>
@@ -5144,17 +5130,17 @@
       <w:spacing w:after="0" w:line="240" w:lineRule="auto"/>
     </w:pPr>
   </w:style>
-  <w:style w:type="character" w:customStyle="1" w:styleId="EncabezadoCar">
-    <w:name w:val="Encabezado Car"/>
-    <w:basedOn w:val="Fuentedeprrafopredeter"/>
-    <w:link w:val="Encabezado"/>
+  <w:style w:type="character" w:customStyle="1" w:styleId="HeaderChar">
+    <w:name w:val="Header Char"/>
+    <w:basedOn w:val="DefaultParagraphFont"/>
+    <w:link w:val="Header"/>
     <w:uiPriority w:val="99"/>
     <w:rsid w:val="002606E0"/>
   </w:style>
-  <w:style w:type="paragraph" w:styleId="Piedepgina">
+  <w:style w:type="paragraph" w:styleId="Footer">
     <w:name w:val="footer"/>
     <w:basedOn w:val="Normal"/>
-    <w:link w:val="PiedepginaCar"/>
+    <w:link w:val="FooterChar"/>
     <w:uiPriority w:val="99"/>
     <w:unhideWhenUsed/>
     <w:rsid w:val="002606E0"/>
@@ -5166,10 +5152,10 @@
       <w:spacing w:after="0" w:line="240" w:lineRule="auto"/>
     </w:pPr>
   </w:style>
-  <w:style w:type="character" w:customStyle="1" w:styleId="PiedepginaCar">
-    <w:name w:val="Pie de página Car"/>
-    <w:basedOn w:val="Fuentedeprrafopredeter"/>
-    <w:link w:val="Piedepgina"/>
+  <w:style w:type="character" w:customStyle="1" w:styleId="FooterChar">
+    <w:name w:val="Footer Char"/>
+    <w:basedOn w:val="DefaultParagraphFont"/>
+    <w:link w:val="Footer"/>
     <w:uiPriority w:val="99"/>
     <w:rsid w:val="002606E0"/>
   </w:style>

</xml_diff>